<commit_message>
Mis a jour documentation
Mis a jour doc
</commit_message>
<xml_diff>
--- a/Documents/Liens_Utiles.docx
+++ b/Documents/Liens_Utiles.docx
@@ -1,6 +1,6 @@
 
 <file path=word/document.xml><?xml version="1.0" encoding="utf-8"?>
-<w:document xmlns:wpc="http://schemas.microsoft.com/office/word/2010/wordprocessingCanvas" xmlns:mc="http://schemas.openxmlformats.org/markup-compatibility/2006" xmlns:o="urn:schemas-microsoft-com:office:office" xmlns:r="http://schemas.openxmlformats.org/officeDocument/2006/relationships" xmlns:m="http://schemas.openxmlformats.org/officeDocument/2006/math" xmlns:v="urn:schemas-microsoft-com:vml" xmlns:wp14="http://schemas.microsoft.com/office/word/2010/wordprocessingDrawing" xmlns:wp="http://schemas.openxmlformats.org/drawingml/2006/wordprocessingDrawing" xmlns:w10="urn:schemas-microsoft-com:office:word" xmlns:w="http://schemas.openxmlformats.org/wordprocessingml/2006/main" xmlns:w14="http://schemas.microsoft.com/office/word/2010/wordml" xmlns:wpg="http://schemas.microsoft.com/office/word/2010/wordprocessingGroup" xmlns:wpi="http://schemas.microsoft.com/office/word/2010/wordprocessingInk" xmlns:wne="http://schemas.microsoft.com/office/word/2006/wordml" xmlns:wps="http://schemas.microsoft.com/office/word/2010/wordprocessingShape" mc:Ignorable="w14 wp14">
+<w:document xmlns:wpc="http://schemas.microsoft.com/office/word/2010/wordprocessingCanvas" xmlns:mc="http://schemas.openxmlformats.org/markup-compatibility/2006" xmlns:o="urn:schemas-microsoft-com:office:office" xmlns:r="http://schemas.openxmlformats.org/officeDocument/2006/relationships" xmlns:m="http://schemas.openxmlformats.org/officeDocument/2006/math" xmlns:v="urn:schemas-microsoft-com:vml" xmlns:wp14="http://schemas.microsoft.com/office/word/2010/wordprocessingDrawing" xmlns:wp="http://schemas.openxmlformats.org/drawingml/2006/wordprocessingDrawing" xmlns:w10="urn:schemas-microsoft-com:office:word" xmlns:w="http://schemas.openxmlformats.org/wordprocessingml/2006/main" xmlns:w14="http://schemas.microsoft.com/office/word/2010/wordml" xmlns:w15="http://schemas.microsoft.com/office/word/2012/wordml" xmlns:wpg="http://schemas.microsoft.com/office/word/2010/wordprocessingGroup" xmlns:wpi="http://schemas.microsoft.com/office/word/2010/wordprocessingInk" xmlns:wne="http://schemas.microsoft.com/office/word/2006/wordml" xmlns:wps="http://schemas.microsoft.com/office/word/2010/wordprocessingShape" mc:Ignorable="w14 w15 wp14">
   <w:body>
     <w:p>
       <w:pPr>
@@ -13,12 +13,19 @@
     <w:p>
       <w:pPr>
         <w:pStyle w:val="Titre1"/>
-      </w:pPr>
+        <w:shd w:val="clear" w:color="auto" w:fill="DAEEF3" w:themeFill="accent5" w:themeFillTint="33"/>
+      </w:pPr>
+      <w:r>
+        <w:t xml:space="preserve"> </w:t>
+      </w:r>
       <w:r>
         <w:t>Installation de l’environnement </w:t>
       </w:r>
       <w:r>
-        <w:t xml:space="preserve">Androïd </w:t>
+        <w:t>Android</w:t>
+      </w:r>
+      <w:r>
+        <w:t xml:space="preserve"> </w:t>
       </w:r>
       <w:r>
         <w:t xml:space="preserve">sous </w:t>
@@ -70,7 +77,7 @@
                     </pic:cNvPicPr>
                   </pic:nvPicPr>
                   <pic:blipFill>
-                    <a:blip r:embed="rId6">
+                    <a:blip r:embed="rId5">
                       <a:extLst>
                         <a:ext uri="{28A0092B-C50C-407E-A947-70E740481C1C}">
                           <a14:useLocalDpi xmlns:a14="http://schemas.microsoft.com/office/drawing/2010/main" val="0"/>
@@ -142,7 +149,7 @@
                     </pic:cNvPicPr>
                   </pic:nvPicPr>
                   <pic:blipFill>
-                    <a:blip r:embed="rId7">
+                    <a:blip r:embed="rId6">
                       <a:extLst>
                         <a:ext uri="{28A0092B-C50C-407E-A947-70E740481C1C}">
                           <a14:useLocalDpi xmlns:a14="http://schemas.microsoft.com/office/drawing/2010/main" val="0"/>
@@ -208,7 +215,7 @@
                     </pic:cNvPicPr>
                   </pic:nvPicPr>
                   <pic:blipFill>
-                    <a:blip r:embed="rId8">
+                    <a:blip r:embed="rId7">
                       <a:extLst>
                         <a:ext uri="{28A0092B-C50C-407E-A947-70E740481C1C}">
                           <a14:useLocalDpi xmlns:a14="http://schemas.microsoft.com/office/drawing/2010/main" val="0"/>
@@ -272,18 +279,21 @@
       </w:r>
     </w:p>
     <w:p/>
+    <w:p/>
     <w:p>
+      <w:pPr>
+        <w:pStyle w:val="Titre1"/>
+        <w:shd w:val="clear" w:color="auto" w:fill="DAEEF3" w:themeFill="accent5" w:themeFillTint="33"/>
+      </w:pPr>
+      <w:r>
+        <w:lastRenderedPageBreak/>
+        <w:t xml:space="preserve"> </w:t>
+      </w:r>
+      <w:r>
+        <w:t>Création de vues</w:t>
+      </w:r>
       <w:bookmarkStart w:id="0" w:name="_GoBack"/>
       <w:bookmarkEnd w:id="0"/>
-    </w:p>
-    <w:p>
-      <w:pPr>
-        <w:pStyle w:val="Titre1"/>
-      </w:pPr>
-      <w:r>
-        <w:lastRenderedPageBreak/>
-        <w:t>Modèle MVC – Application Android :</w:t>
-      </w:r>
     </w:p>
     <w:p/>
     <w:p>
@@ -294,20 +304,41 @@
           <w:numId w:val="2"/>
         </w:numPr>
       </w:pPr>
+      <w:hyperlink r:id="rId8" w:history="1">
+        <w:r>
+          <w:rPr>
+            <w:rStyle w:val="Lienhypertexte"/>
+          </w:rPr>
+          <w:t>http://www.tutos-android.com/introduction-vues-android</w:t>
+        </w:r>
+      </w:hyperlink>
+    </w:p>
+    <w:p>
+      <w:pPr>
+        <w:pStyle w:val="Titre1"/>
+        <w:shd w:val="clear" w:color="auto" w:fill="DAEEF3" w:themeFill="accent5" w:themeFillTint="33"/>
+      </w:pPr>
+      <w:r>
+        <w:t xml:space="preserve"> Récupérer une saisie d’une vue à une autre</w:t>
+      </w:r>
+    </w:p>
+    <w:p/>
+    <w:p>
+      <w:pPr>
+        <w:pStyle w:val="Paragraphedeliste"/>
+        <w:numPr>
+          <w:ilvl w:val="0"/>
+          <w:numId w:val="2"/>
+        </w:numPr>
+      </w:pPr>
       <w:hyperlink r:id="rId9" w:history="1">
         <w:r>
           <w:rPr>
             <w:rStyle w:val="Lienhypertexte"/>
           </w:rPr>
-          <w:t>http://teamtreehouse.com/library/build-a-blog-reader-android-app/exploring-the-masterdetail-template/the-modelviewcontroller-mvc-design-pattern-2</w:t>
+          <w:t>http://dahliascherr.blogspot.fr/2012/01/tutoriel-android-inter-activite.html</w:t>
         </w:r>
       </w:hyperlink>
-    </w:p>
-    <w:p>
-      <w:pPr>
-        <w:pStyle w:val="Paragraphedeliste"/>
-        <w:ind w:left="502"/>
-      </w:pPr>
     </w:p>
     <w:p>
       <w:pPr>
@@ -317,47 +348,936 @@
           <w:numId w:val="2"/>
         </w:numPr>
       </w:pPr>
+      <w:r>
+        <w:t xml:space="preserve">Classe EditText : </w:t>
+      </w:r>
+      <w:r>
+        <w:br/>
+      </w:r>
       <w:hyperlink r:id="rId10" w:history="1">
         <w:r>
           <w:rPr>
             <w:rStyle w:val="Lienhypertexte"/>
           </w:rPr>
-          <w:t>http://www-igm.univ-mlv.fr/~forax/ens/java-avance/cours/pdf/Android3-Fragment-MVC.pdf</w:t>
+          <w:t>http://developer.android.com/reference/android/widget/EditText.html</w:t>
         </w:r>
       </w:hyperlink>
     </w:p>
+    <w:p/>
     <w:p>
       <w:pPr>
-        <w:pStyle w:val="Paragraphedeliste"/>
-        <w:rPr>
-          <w:noProof/>
-        </w:rPr>
-      </w:pPr>
+        <w:rPr>
+          <w:b/>
+          <w:color w:val="00B050"/>
+        </w:rPr>
+      </w:pPr>
+      <w:r>
+        <w:t xml:space="preserve">Afin de faciliter nos tests nous utiliserons la classe Toast, qui permet d’afficher une string dans une petite </w:t>
+      </w:r>
+      <w:r>
+        <w:t>fenêtre,</w:t>
+      </w:r>
+      <w:r>
+        <w:t xml:space="preserve"> l’équivalent en </w:t>
+      </w:r>
+      <w:r>
+        <w:rPr>
+          <w:b/>
+        </w:rPr>
+        <w:t>JavaScript</w:t>
+      </w:r>
+      <w:r>
+        <w:t xml:space="preserve"> par exemple c’est la fonction </w:t>
+      </w:r>
+      <w:r>
+        <w:rPr>
+          <w:b/>
+          <w:color w:val="00B050"/>
+        </w:rPr>
+        <w:t>alert(</w:t>
+      </w:r>
+      <w:r>
+        <w:rPr>
+          <w:b/>
+          <w:color w:val="00B050"/>
+        </w:rPr>
+        <w:t>‘</w:t>
+      </w:r>
+      <w:r>
+        <w:rPr>
+          <w:b/>
+          <w:color w:val="00B050"/>
+        </w:rPr>
+        <w:t> Hello World</w:t>
+      </w:r>
+      <w:r>
+        <w:rPr>
+          <w:b/>
+          <w:color w:val="00B050"/>
+        </w:rPr>
+        <w:t> ‘</w:t>
+      </w:r>
+      <w:r>
+        <w:rPr>
+          <w:b/>
+          <w:color w:val="00B050"/>
+        </w:rPr>
+        <w:t>)</w:t>
+      </w:r>
+      <w:r>
+        <w:rPr>
+          <w:b/>
+          <w:color w:val="00B050"/>
+        </w:rPr>
+        <w:br/>
+      </w:r>
+      <w:r>
+        <w:rPr>
+          <w:b/>
+          <w:color w:val="0070C0"/>
+          <w:u w:val="single"/>
+        </w:rPr>
+        <w:t>Exemple avec la classe Toast</w:t>
+      </w:r>
+      <w:r>
+        <w:rPr>
+          <w:b/>
+          <w:color w:val="0070C0"/>
+          <w:u w:val="single"/>
+        </w:rPr>
+        <w:t> :</w:t>
+      </w:r>
+      <w:r>
+        <w:rPr>
+          <w:b/>
+          <w:color w:val="0070C0"/>
+          <w:u w:val="single"/>
+        </w:rPr>
+        <w:br/>
+      </w:r>
+      <w:r>
+        <w:rPr>
+          <w:b/>
+          <w:color w:val="0070C0"/>
+          <w:u w:val="single"/>
+        </w:rPr>
+        <w:br/>
+      </w:r>
+      <w:r>
+        <w:t>Attention, le &lt;Object&gt; a été rajouté par mes soins, mais ce paramètre fait référence à l’objet EditText.</w:t>
+      </w:r>
     </w:p>
     <w:p>
       <w:pPr>
-        <w:pStyle w:val="Paragraphedeliste"/>
-        <w:numPr>
-          <w:ilvl w:val="0"/>
-          <w:numId w:val="2"/>
-        </w:numPr>
-      </w:pPr>
+        <w:shd w:val="clear" w:color="auto" w:fill="EEEEEE"/>
+        <w:tabs>
+          <w:tab w:val="left" w:pos="916"/>
+          <w:tab w:val="left" w:pos="1832"/>
+          <w:tab w:val="left" w:pos="2748"/>
+          <w:tab w:val="left" w:pos="3664"/>
+          <w:tab w:val="left" w:pos="4580"/>
+          <w:tab w:val="left" w:pos="5496"/>
+          <w:tab w:val="left" w:pos="6412"/>
+          <w:tab w:val="left" w:pos="7328"/>
+          <w:tab w:val="left" w:pos="8244"/>
+          <w:tab w:val="left" w:pos="9160"/>
+          <w:tab w:val="left" w:pos="10076"/>
+          <w:tab w:val="left" w:pos="10992"/>
+          <w:tab w:val="left" w:pos="11908"/>
+          <w:tab w:val="left" w:pos="12824"/>
+          <w:tab w:val="left" w:pos="13740"/>
+          <w:tab w:val="left" w:pos="14656"/>
+        </w:tabs>
+        <w:spacing w:after="0" w:line="240" w:lineRule="auto"/>
+        <w:rPr>
+          <w:rFonts w:ascii="Consolas" w:eastAsia="Times New Roman" w:hAnsi="Consolas" w:cs="Consolas"/>
+          <w:color w:val="808080"/>
+          <w:sz w:val="18"/>
+          <w:szCs w:val="20"/>
+          <w:bdr w:val="none" w:sz="0" w:space="0" w:color="auto" w:frame="1"/>
+          <w:shd w:val="clear" w:color="auto" w:fill="EEEEEE"/>
+          <w:lang w:eastAsia="fr-FR"/>
+        </w:rPr>
+      </w:pPr>
+      <w:r>
+        <w:rPr>
+          <w:rFonts w:ascii="Consolas" w:eastAsia="Times New Roman" w:hAnsi="Consolas" w:cs="Consolas"/>
+          <w:color w:val="808080"/>
+          <w:sz w:val="20"/>
+          <w:szCs w:val="20"/>
+          <w:bdr w:val="none" w:sz="0" w:space="0" w:color="auto" w:frame="1"/>
+          <w:shd w:val="clear" w:color="auto" w:fill="EEEEEE"/>
+          <w:lang w:eastAsia="fr-FR"/>
+        </w:rPr>
+        <w:t xml:space="preserve">  </w:t>
+      </w:r>
+      <w:r>
+        <w:rPr>
+          <w:rFonts w:ascii="Consolas" w:eastAsia="Times New Roman" w:hAnsi="Consolas" w:cs="Consolas"/>
+          <w:color w:val="808080"/>
+          <w:sz w:val="20"/>
+          <w:szCs w:val="20"/>
+          <w:bdr w:val="none" w:sz="0" w:space="0" w:color="auto" w:frame="1"/>
+          <w:shd w:val="clear" w:color="auto" w:fill="EEEEEE"/>
+          <w:lang w:eastAsia="fr-FR"/>
+        </w:rPr>
+        <w:t xml:space="preserve">// </w:t>
+      </w:r>
+      <w:r>
+        <w:rPr>
+          <w:rFonts w:ascii="Consolas" w:eastAsia="Times New Roman" w:hAnsi="Consolas" w:cs="Consolas"/>
+          <w:color w:val="808080"/>
+          <w:sz w:val="20"/>
+          <w:szCs w:val="20"/>
+          <w:bdr w:val="none" w:sz="0" w:space="0" w:color="auto" w:frame="1"/>
+          <w:shd w:val="clear" w:color="auto" w:fill="EEEEEE"/>
+          <w:lang w:eastAsia="fr-FR"/>
+        </w:rPr>
+        <w:t>On récupère le texte saisie</w:t>
+      </w:r>
+      <w:r>
+        <w:rPr>
+          <w:rFonts w:ascii="Consolas" w:hAnsi="Consolas" w:cs="Consolas"/>
+          <w:color w:val="808080"/>
+          <w:bdr w:val="none" w:sz="0" w:space="0" w:color="auto" w:frame="1"/>
+          <w:shd w:val="clear" w:color="auto" w:fill="EEEEEE"/>
+        </w:rPr>
+        <w:br/>
+      </w:r>
+      <w:r>
+        <w:rPr>
+          <w:rFonts w:ascii="Consolas" w:hAnsi="Consolas" w:cs="Consolas"/>
+          <w:color w:val="808080"/>
+          <w:sz w:val="20"/>
+          <w:bdr w:val="none" w:sz="0" w:space="0" w:color="auto" w:frame="1"/>
+          <w:shd w:val="clear" w:color="auto" w:fill="EEEEEE"/>
+        </w:rPr>
+        <w:t xml:space="preserve">  </w:t>
+      </w:r>
+      <w:r>
+        <w:rPr>
+          <w:rFonts w:ascii="Consolas" w:hAnsi="Consolas" w:cs="Consolas"/>
+          <w:color w:val="2B91AF"/>
+          <w:sz w:val="20"/>
+          <w:bdr w:val="none" w:sz="0" w:space="0" w:color="auto" w:frame="1"/>
+          <w:shd w:val="clear" w:color="auto" w:fill="EEEEEE"/>
+        </w:rPr>
+        <w:t>EditText</w:t>
+      </w:r>
+      <w:r>
+        <w:rPr>
+          <w:rFonts w:ascii="Consolas" w:hAnsi="Consolas" w:cs="Consolas"/>
+          <w:color w:val="000000"/>
+          <w:sz w:val="20"/>
+          <w:bdr w:val="none" w:sz="0" w:space="0" w:color="auto" w:frame="1"/>
+          <w:shd w:val="clear" w:color="auto" w:fill="EEEEEE"/>
+        </w:rPr>
+        <w:t xml:space="preserve"> email = (</w:t>
+      </w:r>
+      <w:r>
+        <w:rPr>
+          <w:rFonts w:ascii="Consolas" w:hAnsi="Consolas" w:cs="Consolas"/>
+          <w:color w:val="2B91AF"/>
+          <w:sz w:val="20"/>
+          <w:bdr w:val="none" w:sz="0" w:space="0" w:color="auto" w:frame="1"/>
+          <w:shd w:val="clear" w:color="auto" w:fill="EEEEEE"/>
+        </w:rPr>
+        <w:t>EdiText</w:t>
+      </w:r>
+      <w:r>
+        <w:rPr>
+          <w:rFonts w:ascii="Consolas" w:hAnsi="Consolas" w:cs="Consolas"/>
+          <w:color w:val="000000"/>
+          <w:sz w:val="20"/>
+          <w:bdr w:val="none" w:sz="0" w:space="0" w:color="auto" w:frame="1"/>
+          <w:shd w:val="clear" w:color="auto" w:fill="EEEEEE"/>
+        </w:rPr>
+        <w:t>) findViewById(R.id.vnosEmaila);</w:t>
+      </w:r>
+    </w:p>
+    <w:p>
+      <w:pPr>
+        <w:shd w:val="clear" w:color="auto" w:fill="EEEEEE"/>
+        <w:tabs>
+          <w:tab w:val="left" w:pos="916"/>
+          <w:tab w:val="left" w:pos="1832"/>
+          <w:tab w:val="left" w:pos="2748"/>
+          <w:tab w:val="left" w:pos="3664"/>
+          <w:tab w:val="left" w:pos="4580"/>
+          <w:tab w:val="left" w:pos="5496"/>
+          <w:tab w:val="left" w:pos="6412"/>
+          <w:tab w:val="left" w:pos="7328"/>
+          <w:tab w:val="left" w:pos="8244"/>
+          <w:tab w:val="left" w:pos="9160"/>
+          <w:tab w:val="left" w:pos="10076"/>
+          <w:tab w:val="left" w:pos="10992"/>
+          <w:tab w:val="left" w:pos="11908"/>
+          <w:tab w:val="left" w:pos="12824"/>
+          <w:tab w:val="left" w:pos="13740"/>
+          <w:tab w:val="left" w:pos="14656"/>
+        </w:tabs>
+        <w:spacing w:after="0" w:line="240" w:lineRule="auto"/>
+        <w:rPr>
+          <w:rFonts w:ascii="Consolas" w:eastAsia="Times New Roman" w:hAnsi="Consolas" w:cs="Consolas"/>
+          <w:color w:val="808080"/>
+          <w:sz w:val="20"/>
+          <w:szCs w:val="20"/>
+          <w:bdr w:val="none" w:sz="0" w:space="0" w:color="auto" w:frame="1"/>
+          <w:shd w:val="clear" w:color="auto" w:fill="EEEEEE"/>
+          <w:lang w:eastAsia="fr-FR"/>
+        </w:rPr>
+      </w:pPr>
+      <w:r>
+        <w:rPr>
+          <w:rFonts w:ascii="Consolas" w:eastAsia="Times New Roman" w:hAnsi="Consolas" w:cs="Consolas"/>
+          <w:color w:val="000000"/>
+          <w:sz w:val="20"/>
+          <w:szCs w:val="20"/>
+          <w:bdr w:val="none" w:sz="0" w:space="0" w:color="auto" w:frame="1"/>
+          <w:shd w:val="clear" w:color="auto" w:fill="EEEEEE"/>
+          <w:lang w:eastAsia="fr-FR"/>
+        </w:rPr>
+        <w:t xml:space="preserve">  </w:t>
+      </w:r>
+      <w:r>
+        <w:rPr>
+          <w:rFonts w:ascii="Consolas" w:eastAsia="Times New Roman" w:hAnsi="Consolas" w:cs="Consolas"/>
+          <w:color w:val="2B91AF"/>
+          <w:sz w:val="20"/>
+          <w:szCs w:val="20"/>
+          <w:bdr w:val="none" w:sz="0" w:space="0" w:color="auto" w:frame="1"/>
+          <w:shd w:val="clear" w:color="auto" w:fill="EEEEEE"/>
+          <w:lang w:eastAsia="fr-FR"/>
+        </w:rPr>
+        <w:t>String</w:t>
+      </w:r>
+      <w:r>
+        <w:rPr>
+          <w:rFonts w:ascii="Consolas" w:eastAsia="Times New Roman" w:hAnsi="Consolas" w:cs="Consolas"/>
+          <w:color w:val="000000"/>
+          <w:sz w:val="20"/>
+          <w:szCs w:val="20"/>
+          <w:bdr w:val="none" w:sz="0" w:space="0" w:color="auto" w:frame="1"/>
+          <w:shd w:val="clear" w:color="auto" w:fill="EEEEEE"/>
+          <w:lang w:eastAsia="fr-FR"/>
+        </w:rPr>
+        <w:t xml:space="preserve"> val = </w:t>
+      </w:r>
+      <w:r>
+        <w:rPr>
+          <w:rFonts w:ascii="Consolas" w:eastAsia="Times New Roman" w:hAnsi="Consolas" w:cs="Consolas"/>
+          <w:color w:val="000000"/>
+          <w:sz w:val="20"/>
+          <w:szCs w:val="20"/>
+          <w:bdr w:val="none" w:sz="0" w:space="0" w:color="auto" w:frame="1"/>
+          <w:shd w:val="clear" w:color="auto" w:fill="EEEEEE"/>
+          <w:lang w:eastAsia="fr-FR"/>
+        </w:rPr>
+        <w:t>email.getText (</w:t>
+      </w:r>
+      <w:r>
+        <w:rPr>
+          <w:rFonts w:ascii="Consolas" w:eastAsia="Times New Roman" w:hAnsi="Consolas" w:cs="Consolas"/>
+          <w:color w:val="000000"/>
+          <w:sz w:val="20"/>
+          <w:szCs w:val="20"/>
+          <w:bdr w:val="none" w:sz="0" w:space="0" w:color="auto" w:frame="1"/>
+          <w:shd w:val="clear" w:color="auto" w:fill="EEEEEE"/>
+          <w:lang w:eastAsia="fr-FR"/>
+        </w:rPr>
+        <w:t>);</w:t>
+      </w:r>
+      <w:r>
+        <w:rPr>
+          <w:rFonts w:ascii="Consolas" w:eastAsia="Times New Roman" w:hAnsi="Consolas" w:cs="Consolas"/>
+          <w:color w:val="000000"/>
+          <w:sz w:val="20"/>
+          <w:szCs w:val="20"/>
+          <w:bdr w:val="none" w:sz="0" w:space="0" w:color="auto" w:frame="1"/>
+          <w:shd w:val="clear" w:color="auto" w:fill="EEEEEE"/>
+          <w:lang w:eastAsia="fr-FR"/>
+        </w:rPr>
+        <w:br/>
+      </w:r>
+      <w:r>
+        <w:rPr>
+          <w:rFonts w:ascii="Consolas" w:eastAsia="Times New Roman" w:hAnsi="Consolas" w:cs="Consolas"/>
+          <w:color w:val="808080"/>
+          <w:sz w:val="20"/>
+          <w:szCs w:val="20"/>
+          <w:bdr w:val="none" w:sz="0" w:space="0" w:color="auto" w:frame="1"/>
+          <w:shd w:val="clear" w:color="auto" w:fill="EEEEEE"/>
+          <w:lang w:eastAsia="fr-FR"/>
+        </w:rPr>
+        <w:t>// Notre Fenêtre Toast avec comme valeur la variable ‘ val ‘ qui est une String.</w:t>
+      </w:r>
+    </w:p>
+    <w:p>
+      <w:pPr>
+        <w:shd w:val="clear" w:color="auto" w:fill="EEEEEE"/>
+        <w:tabs>
+          <w:tab w:val="left" w:pos="916"/>
+          <w:tab w:val="left" w:pos="1832"/>
+          <w:tab w:val="left" w:pos="2748"/>
+          <w:tab w:val="left" w:pos="3664"/>
+          <w:tab w:val="left" w:pos="4580"/>
+          <w:tab w:val="left" w:pos="5496"/>
+          <w:tab w:val="left" w:pos="6412"/>
+          <w:tab w:val="left" w:pos="7328"/>
+          <w:tab w:val="left" w:pos="8244"/>
+          <w:tab w:val="left" w:pos="9160"/>
+          <w:tab w:val="left" w:pos="10076"/>
+          <w:tab w:val="left" w:pos="10992"/>
+          <w:tab w:val="left" w:pos="11908"/>
+          <w:tab w:val="left" w:pos="12824"/>
+          <w:tab w:val="left" w:pos="13740"/>
+          <w:tab w:val="left" w:pos="14656"/>
+        </w:tabs>
+        <w:spacing w:after="0" w:line="240" w:lineRule="auto"/>
+        <w:rPr>
+          <w:rFonts w:ascii="Consolas" w:eastAsia="Times New Roman" w:hAnsi="Consolas" w:cs="Consolas"/>
+          <w:color w:val="000000"/>
+          <w:sz w:val="20"/>
+          <w:szCs w:val="20"/>
+          <w:bdr w:val="none" w:sz="0" w:space="0" w:color="auto" w:frame="1"/>
+          <w:shd w:val="clear" w:color="auto" w:fill="EEEEEE"/>
+          <w:lang w:eastAsia="fr-FR"/>
+        </w:rPr>
+      </w:pPr>
+      <w:r>
+        <w:rPr>
+          <w:rFonts w:ascii="Consolas" w:eastAsia="Times New Roman" w:hAnsi="Consolas" w:cs="Consolas"/>
+          <w:color w:val="000000"/>
+          <w:sz w:val="20"/>
+          <w:szCs w:val="20"/>
+          <w:bdr w:val="none" w:sz="0" w:space="0" w:color="auto" w:frame="1"/>
+          <w:shd w:val="clear" w:color="auto" w:fill="EEEEEE"/>
+          <w:lang w:eastAsia="fr-FR"/>
+        </w:rPr>
+        <w:t xml:space="preserve">  </w:t>
+      </w:r>
+      <w:r>
+        <w:rPr>
+          <w:rFonts w:ascii="Consolas" w:eastAsia="Times New Roman" w:hAnsi="Consolas" w:cs="Consolas"/>
+          <w:color w:val="2B91AF"/>
+          <w:sz w:val="20"/>
+          <w:szCs w:val="20"/>
+          <w:bdr w:val="none" w:sz="0" w:space="0" w:color="auto" w:frame="1"/>
+          <w:shd w:val="clear" w:color="auto" w:fill="EEEEEE"/>
+          <w:lang w:eastAsia="fr-FR"/>
+        </w:rPr>
+        <w:t>Toast</w:t>
+      </w:r>
+      <w:r>
+        <w:rPr>
+          <w:rFonts w:ascii="Consolas" w:eastAsia="Times New Roman" w:hAnsi="Consolas" w:cs="Consolas"/>
+          <w:color w:val="000000"/>
+          <w:sz w:val="20"/>
+          <w:szCs w:val="20"/>
+          <w:bdr w:val="none" w:sz="0" w:space="0" w:color="auto" w:frame="1"/>
+          <w:shd w:val="clear" w:color="auto" w:fill="EEEEEE"/>
+          <w:lang w:eastAsia="fr-FR"/>
+        </w:rPr>
+        <w:t xml:space="preserve"> toast = </w:t>
+      </w:r>
+      <w:r>
+        <w:rPr>
+          <w:rFonts w:ascii="Consolas" w:eastAsia="Times New Roman" w:hAnsi="Consolas" w:cs="Consolas"/>
+          <w:color w:val="2B91AF"/>
+          <w:sz w:val="20"/>
+          <w:szCs w:val="20"/>
+          <w:bdr w:val="none" w:sz="0" w:space="0" w:color="auto" w:frame="1"/>
+          <w:shd w:val="clear" w:color="auto" w:fill="EEEEEE"/>
+          <w:lang w:eastAsia="fr-FR"/>
+        </w:rPr>
+        <w:t>Toast</w:t>
+      </w:r>
+      <w:r>
+        <w:rPr>
+          <w:rFonts w:ascii="Consolas" w:eastAsia="Times New Roman" w:hAnsi="Consolas" w:cs="Consolas"/>
+          <w:color w:val="000000"/>
+          <w:sz w:val="20"/>
+          <w:szCs w:val="20"/>
+          <w:bdr w:val="none" w:sz="0" w:space="0" w:color="auto" w:frame="1"/>
+          <w:shd w:val="clear" w:color="auto" w:fill="EEEEEE"/>
+          <w:lang w:eastAsia="fr-FR"/>
+        </w:rPr>
+        <w:t>.makeText (</w:t>
+      </w:r>
+      <w:r>
+        <w:rPr>
+          <w:rFonts w:ascii="Consolas" w:eastAsia="Times New Roman" w:hAnsi="Consolas" w:cs="Consolas"/>
+          <w:color w:val="000000"/>
+          <w:sz w:val="20"/>
+          <w:szCs w:val="20"/>
+          <w:bdr w:val="none" w:sz="0" w:space="0" w:color="auto" w:frame="1"/>
+          <w:shd w:val="clear" w:color="auto" w:fill="EEEEEE"/>
+          <w:lang w:eastAsia="fr-FR"/>
+        </w:rPr>
+        <w:t>&lt;</w:t>
+      </w:r>
+      <w:r>
+        <w:rPr>
+          <w:rFonts w:ascii="Consolas" w:eastAsia="Times New Roman" w:hAnsi="Consolas" w:cs="Consolas"/>
+          <w:b/>
+          <w:color w:val="000000"/>
+          <w:sz w:val="20"/>
+          <w:szCs w:val="20"/>
+          <w:bdr w:val="none" w:sz="0" w:space="0" w:color="auto" w:frame="1"/>
+          <w:shd w:val="clear" w:color="auto" w:fill="EEEEEE"/>
+          <w:lang w:eastAsia="fr-FR"/>
+        </w:rPr>
+        <w:t>Object</w:t>
+      </w:r>
+      <w:r>
+        <w:rPr>
+          <w:rFonts w:ascii="Consolas" w:eastAsia="Times New Roman" w:hAnsi="Consolas" w:cs="Consolas"/>
+          <w:color w:val="000000"/>
+          <w:sz w:val="20"/>
+          <w:szCs w:val="20"/>
+          <w:bdr w:val="none" w:sz="0" w:space="0" w:color="auto" w:frame="1"/>
+          <w:shd w:val="clear" w:color="auto" w:fill="EEEEEE"/>
+          <w:lang w:eastAsia="fr-FR"/>
+        </w:rPr>
+        <w:t>&gt;</w:t>
+      </w:r>
+      <w:r>
+        <w:rPr>
+          <w:rFonts w:ascii="Consolas" w:eastAsia="Times New Roman" w:hAnsi="Consolas" w:cs="Consolas"/>
+          <w:color w:val="000000"/>
+          <w:sz w:val="20"/>
+          <w:szCs w:val="20"/>
+          <w:bdr w:val="none" w:sz="0" w:space="0" w:color="auto" w:frame="1"/>
+          <w:shd w:val="clear" w:color="auto" w:fill="EEEEEE"/>
+          <w:lang w:eastAsia="fr-FR"/>
+        </w:rPr>
+        <w:t>.</w:t>
+      </w:r>
+      <w:r>
+        <w:rPr>
+          <w:rFonts w:ascii="Consolas" w:eastAsia="Times New Roman" w:hAnsi="Consolas" w:cs="Consolas"/>
+          <w:color w:val="00008B"/>
+          <w:sz w:val="20"/>
+          <w:szCs w:val="20"/>
+          <w:bdr w:val="none" w:sz="0" w:space="0" w:color="auto" w:frame="1"/>
+          <w:shd w:val="clear" w:color="auto" w:fill="EEEEEE"/>
+          <w:lang w:eastAsia="fr-FR"/>
+        </w:rPr>
+        <w:t>this</w:t>
+      </w:r>
+      <w:r>
+        <w:rPr>
+          <w:rFonts w:ascii="Consolas" w:eastAsia="Times New Roman" w:hAnsi="Consolas" w:cs="Consolas"/>
+          <w:color w:val="000000"/>
+          <w:sz w:val="20"/>
+          <w:szCs w:val="20"/>
+          <w:bdr w:val="none" w:sz="0" w:space="0" w:color="auto" w:frame="1"/>
+          <w:shd w:val="clear" w:color="auto" w:fill="EEEEEE"/>
+          <w:lang w:eastAsia="fr-FR"/>
+        </w:rPr>
+        <w:t xml:space="preserve">, val, </w:t>
+      </w:r>
+      <w:r>
+        <w:rPr>
+          <w:rFonts w:ascii="Consolas" w:eastAsia="Times New Roman" w:hAnsi="Consolas" w:cs="Consolas"/>
+          <w:color w:val="2B91AF"/>
+          <w:sz w:val="20"/>
+          <w:szCs w:val="20"/>
+          <w:bdr w:val="none" w:sz="0" w:space="0" w:color="auto" w:frame="1"/>
+          <w:shd w:val="clear" w:color="auto" w:fill="EEEEEE"/>
+          <w:lang w:eastAsia="fr-FR"/>
+        </w:rPr>
+        <w:t>Toast</w:t>
+      </w:r>
+      <w:r>
+        <w:rPr>
+          <w:rFonts w:ascii="Consolas" w:eastAsia="Times New Roman" w:hAnsi="Consolas" w:cs="Consolas"/>
+          <w:color w:val="000000"/>
+          <w:sz w:val="20"/>
+          <w:szCs w:val="20"/>
+          <w:bdr w:val="none" w:sz="0" w:space="0" w:color="auto" w:frame="1"/>
+          <w:shd w:val="clear" w:color="auto" w:fill="EEEEEE"/>
+          <w:lang w:eastAsia="fr-FR"/>
+        </w:rPr>
+        <w:t>.LENGTH_LONG);</w:t>
+      </w:r>
+    </w:p>
+    <w:p>
+      <w:pPr>
+        <w:shd w:val="clear" w:color="auto" w:fill="EEEEEE"/>
+        <w:tabs>
+          <w:tab w:val="left" w:pos="916"/>
+          <w:tab w:val="left" w:pos="1832"/>
+          <w:tab w:val="left" w:pos="2748"/>
+          <w:tab w:val="left" w:pos="3664"/>
+          <w:tab w:val="left" w:pos="4580"/>
+          <w:tab w:val="left" w:pos="5496"/>
+          <w:tab w:val="left" w:pos="6412"/>
+          <w:tab w:val="left" w:pos="7328"/>
+          <w:tab w:val="left" w:pos="8244"/>
+          <w:tab w:val="left" w:pos="9160"/>
+          <w:tab w:val="left" w:pos="10076"/>
+          <w:tab w:val="left" w:pos="10992"/>
+          <w:tab w:val="left" w:pos="11908"/>
+          <w:tab w:val="left" w:pos="12824"/>
+          <w:tab w:val="left" w:pos="13740"/>
+          <w:tab w:val="left" w:pos="14656"/>
+        </w:tabs>
+        <w:spacing w:after="0" w:line="240" w:lineRule="auto"/>
+        <w:rPr>
+          <w:rFonts w:ascii="Consolas" w:eastAsia="Times New Roman" w:hAnsi="Consolas" w:cs="Consolas"/>
+          <w:color w:val="000000"/>
+          <w:sz w:val="20"/>
+          <w:szCs w:val="20"/>
+          <w:bdr w:val="none" w:sz="0" w:space="0" w:color="auto" w:frame="1"/>
+          <w:shd w:val="clear" w:color="auto" w:fill="EEEEEE"/>
+          <w:lang w:eastAsia="fr-FR"/>
+        </w:rPr>
+      </w:pPr>
+      <w:r>
+        <w:rPr>
+          <w:rFonts w:ascii="Consolas" w:eastAsia="Times New Roman" w:hAnsi="Consolas" w:cs="Consolas"/>
+          <w:color w:val="000000"/>
+          <w:sz w:val="20"/>
+          <w:szCs w:val="20"/>
+          <w:bdr w:val="none" w:sz="0" w:space="0" w:color="auto" w:frame="1"/>
+          <w:shd w:val="clear" w:color="auto" w:fill="EEEEEE"/>
+          <w:lang w:eastAsia="fr-FR"/>
+        </w:rPr>
+        <w:t xml:space="preserve">  </w:t>
+      </w:r>
+      <w:r>
+        <w:rPr>
+          <w:rFonts w:ascii="Consolas" w:eastAsia="Times New Roman" w:hAnsi="Consolas" w:cs="Consolas"/>
+          <w:color w:val="000000"/>
+          <w:sz w:val="20"/>
+          <w:szCs w:val="20"/>
+          <w:bdr w:val="none" w:sz="0" w:space="0" w:color="auto" w:frame="1"/>
+          <w:shd w:val="clear" w:color="auto" w:fill="EEEEEE"/>
+          <w:lang w:eastAsia="fr-FR"/>
+        </w:rPr>
+        <w:t>toast.setGravity (</w:t>
+      </w:r>
+      <w:r>
+        <w:rPr>
+          <w:rFonts w:ascii="Consolas" w:eastAsia="Times New Roman" w:hAnsi="Consolas" w:cs="Consolas"/>
+          <w:color w:val="2B91AF"/>
+          <w:sz w:val="20"/>
+          <w:szCs w:val="20"/>
+          <w:bdr w:val="none" w:sz="0" w:space="0" w:color="auto" w:frame="1"/>
+          <w:shd w:val="clear" w:color="auto" w:fill="EEEEEE"/>
+          <w:lang w:eastAsia="fr-FR"/>
+        </w:rPr>
+        <w:t>Gravity</w:t>
+      </w:r>
+      <w:r>
+        <w:rPr>
+          <w:rFonts w:ascii="Consolas" w:eastAsia="Times New Roman" w:hAnsi="Consolas" w:cs="Consolas"/>
+          <w:color w:val="000000"/>
+          <w:sz w:val="20"/>
+          <w:szCs w:val="20"/>
+          <w:bdr w:val="none" w:sz="0" w:space="0" w:color="auto" w:frame="1"/>
+          <w:shd w:val="clear" w:color="auto" w:fill="EEEEEE"/>
+          <w:lang w:eastAsia="fr-FR"/>
+        </w:rPr>
+        <w:t xml:space="preserve">.CENTER, </w:t>
+      </w:r>
+      <w:r>
+        <w:rPr>
+          <w:rFonts w:ascii="Consolas" w:eastAsia="Times New Roman" w:hAnsi="Consolas" w:cs="Consolas"/>
+          <w:color w:val="800000"/>
+          <w:sz w:val="20"/>
+          <w:szCs w:val="20"/>
+          <w:bdr w:val="none" w:sz="0" w:space="0" w:color="auto" w:frame="1"/>
+          <w:shd w:val="clear" w:color="auto" w:fill="EEEEEE"/>
+          <w:lang w:eastAsia="fr-FR"/>
+        </w:rPr>
+        <w:t>0</w:t>
+      </w:r>
+      <w:r>
+        <w:rPr>
+          <w:rFonts w:ascii="Consolas" w:eastAsia="Times New Roman" w:hAnsi="Consolas" w:cs="Consolas"/>
+          <w:color w:val="000000"/>
+          <w:sz w:val="20"/>
+          <w:szCs w:val="20"/>
+          <w:bdr w:val="none" w:sz="0" w:space="0" w:color="auto" w:frame="1"/>
+          <w:shd w:val="clear" w:color="auto" w:fill="EEEEEE"/>
+          <w:lang w:eastAsia="fr-FR"/>
+        </w:rPr>
+        <w:t xml:space="preserve">, </w:t>
+      </w:r>
+      <w:r>
+        <w:rPr>
+          <w:rFonts w:ascii="Consolas" w:eastAsia="Times New Roman" w:hAnsi="Consolas" w:cs="Consolas"/>
+          <w:color w:val="800000"/>
+          <w:sz w:val="20"/>
+          <w:szCs w:val="20"/>
+          <w:bdr w:val="none" w:sz="0" w:space="0" w:color="auto" w:frame="1"/>
+          <w:shd w:val="clear" w:color="auto" w:fill="EEEEEE"/>
+          <w:lang w:eastAsia="fr-FR"/>
+        </w:rPr>
+        <w:t>0</w:t>
+      </w:r>
+      <w:r>
+        <w:rPr>
+          <w:rFonts w:ascii="Consolas" w:eastAsia="Times New Roman" w:hAnsi="Consolas" w:cs="Consolas"/>
+          <w:color w:val="000000"/>
+          <w:sz w:val="20"/>
+          <w:szCs w:val="20"/>
+          <w:bdr w:val="none" w:sz="0" w:space="0" w:color="auto" w:frame="1"/>
+          <w:shd w:val="clear" w:color="auto" w:fill="EEEEEE"/>
+          <w:lang w:eastAsia="fr-FR"/>
+        </w:rPr>
+        <w:t>);</w:t>
+      </w:r>
+    </w:p>
+    <w:p>
+      <w:pPr>
+        <w:shd w:val="clear" w:color="auto" w:fill="EEEEEE"/>
+        <w:tabs>
+          <w:tab w:val="left" w:pos="916"/>
+          <w:tab w:val="left" w:pos="1832"/>
+          <w:tab w:val="left" w:pos="2748"/>
+          <w:tab w:val="left" w:pos="3664"/>
+          <w:tab w:val="left" w:pos="4580"/>
+          <w:tab w:val="left" w:pos="5496"/>
+          <w:tab w:val="left" w:pos="6412"/>
+          <w:tab w:val="left" w:pos="7328"/>
+          <w:tab w:val="left" w:pos="8244"/>
+          <w:tab w:val="left" w:pos="9160"/>
+          <w:tab w:val="left" w:pos="10076"/>
+          <w:tab w:val="left" w:pos="10992"/>
+          <w:tab w:val="left" w:pos="11908"/>
+          <w:tab w:val="left" w:pos="12824"/>
+          <w:tab w:val="left" w:pos="13740"/>
+          <w:tab w:val="left" w:pos="14656"/>
+        </w:tabs>
+        <w:spacing w:after="0" w:line="240" w:lineRule="auto"/>
+        <w:rPr>
+          <w:rFonts w:ascii="Consolas" w:eastAsia="Times New Roman" w:hAnsi="Consolas" w:cs="Consolas"/>
+          <w:color w:val="393318"/>
+          <w:sz w:val="20"/>
+          <w:szCs w:val="20"/>
+          <w:lang w:eastAsia="fr-FR"/>
+        </w:rPr>
+      </w:pPr>
+      <w:r>
+        <w:rPr>
+          <w:rFonts w:ascii="Consolas" w:eastAsia="Times New Roman" w:hAnsi="Consolas" w:cs="Consolas"/>
+          <w:color w:val="000000"/>
+          <w:sz w:val="20"/>
+          <w:szCs w:val="20"/>
+          <w:bdr w:val="none" w:sz="0" w:space="0" w:color="auto" w:frame="1"/>
+          <w:shd w:val="clear" w:color="auto" w:fill="EEEEEE"/>
+          <w:lang w:eastAsia="fr-FR"/>
+        </w:rPr>
+        <w:t xml:space="preserve">  </w:t>
+      </w:r>
+      <w:r>
+        <w:rPr>
+          <w:rFonts w:ascii="Consolas" w:eastAsia="Times New Roman" w:hAnsi="Consolas" w:cs="Consolas"/>
+          <w:color w:val="000000"/>
+          <w:sz w:val="20"/>
+          <w:szCs w:val="20"/>
+          <w:bdr w:val="none" w:sz="0" w:space="0" w:color="auto" w:frame="1"/>
+          <w:shd w:val="clear" w:color="auto" w:fill="EEEEEE"/>
+          <w:lang w:eastAsia="fr-FR"/>
+        </w:rPr>
+        <w:t>toast.show (</w:t>
+      </w:r>
+      <w:r>
+        <w:rPr>
+          <w:rFonts w:ascii="Consolas" w:eastAsia="Times New Roman" w:hAnsi="Consolas" w:cs="Consolas"/>
+          <w:color w:val="000000"/>
+          <w:sz w:val="20"/>
+          <w:szCs w:val="20"/>
+          <w:bdr w:val="none" w:sz="0" w:space="0" w:color="auto" w:frame="1"/>
+          <w:shd w:val="clear" w:color="auto" w:fill="EEEEEE"/>
+          <w:lang w:eastAsia="fr-FR"/>
+        </w:rPr>
+        <w:t>);</w:t>
+      </w:r>
+    </w:p>
+    <w:p>
+      <w:r>
+        <w:br/>
+        <w:t xml:space="preserve">Voir </w:t>
+      </w:r>
+      <w:r>
+        <w:t>autre exemple</w:t>
+      </w:r>
+      <w:r>
+        <w:t xml:space="preserve"> complet ici : </w:t>
+      </w:r>
+      <w:r>
+        <w:br/>
+      </w:r>
       <w:hyperlink r:id="rId11" w:history="1">
         <w:r>
           <w:rPr>
             <w:rStyle w:val="Lienhypertexte"/>
           </w:rPr>
-          <w:t>http://code-weblog.com/developpement-dune-appli-android-basee-sur-un-mvc/</w:t>
+          <w:t>http://www.tutorialspoint.com/android/android_edittext_control.htm</w:t>
         </w:r>
       </w:hyperlink>
     </w:p>
     <w:p>
       <w:pPr>
+        <w:pStyle w:val="Titre1"/>
+        <w:shd w:val="clear" w:color="auto" w:fill="DAEEF3" w:themeFill="accent5" w:themeFillTint="33"/>
+        <w:rPr>
+          <w:sz w:val="8"/>
+        </w:rPr>
+      </w:pPr>
+      <w:r>
+        <w:rPr>
+          <w:sz w:val="32"/>
+        </w:rPr>
+        <w:t xml:space="preserve"> </w:t>
+      </w:r>
+      <w:r>
+        <w:t>Accès S</w:t>
+      </w:r>
+      <w:r>
+        <w:t>erveur de fichiers</w:t>
+      </w:r>
+    </w:p>
+    <w:p>
+      <w:pPr>
         <w:pStyle w:val="Paragraphedeliste"/>
-      </w:pPr>
+        <w:numPr>
+          <w:ilvl w:val="0"/>
+          <w:numId w:val="4"/>
+        </w:numPr>
+      </w:pPr>
+      <w:r>
+        <w:t xml:space="preserve">Avec un Client </w:t>
+      </w:r>
+      <w:r>
+        <w:t xml:space="preserve">- </w:t>
+      </w:r>
+      <w:r>
+        <w:t xml:space="preserve">Serveur : </w:t>
+      </w:r>
     </w:p>
-    <w:p/>
-    <w:p/>
+    <w:p>
+      <w:pPr>
+        <w:pStyle w:val="Paragraphedeliste"/>
+        <w:numPr>
+          <w:ilvl w:val="1"/>
+          <w:numId w:val="4"/>
+        </w:numPr>
+      </w:pPr>
+      <w:r>
+        <w:t>Appel</w:t>
+      </w:r>
+      <w:r>
+        <w:br/>
+      </w:r>
+      <w:hyperlink r:id="rId12" w:history="1">
+        <w:r>
+          <w:rPr>
+            <w:rStyle w:val="Lienhypertexte"/>
+          </w:rPr>
+          <w:t>http://www.guidingtech.com/10885/access-shared-windows-folders-android-wifi/</w:t>
+        </w:r>
+      </w:hyperlink>
+    </w:p>
+    <w:p>
+      <w:pPr>
+        <w:pStyle w:val="Paragraphedeliste"/>
+        <w:ind w:left="1440"/>
+      </w:pPr>
+      <w:hyperlink r:id="rId13" w:history="1">
+        <w:r>
+          <w:rPr>
+            <w:rStyle w:val="Lienhypertexte"/>
+          </w:rPr>
+          <w:t>https://developer.android.com/training/volley/simple.html</w:t>
+        </w:r>
+      </w:hyperlink>
+      <w:r>
+        <w:br/>
+      </w:r>
+    </w:p>
+    <w:p>
+      <w:pPr>
+        <w:pStyle w:val="Paragraphedeliste"/>
+        <w:numPr>
+          <w:ilvl w:val="1"/>
+          <w:numId w:val="4"/>
+        </w:numPr>
+      </w:pPr>
+      <w:r>
+        <w:t>Traitement des fichiers JSON avec la librairie « Jackson » :</w:t>
+      </w:r>
+      <w:r>
+        <w:br/>
+      </w:r>
+      <w:hyperlink r:id="rId14" w:history="1">
+        <w:r>
+          <w:rPr>
+            <w:rStyle w:val="Lienhypertexte"/>
+          </w:rPr>
+          <w:t>http://www.tutos-android.com/parsing-json-jackson-android</w:t>
+        </w:r>
+      </w:hyperlink>
+    </w:p>
+    <w:p>
+      <w:pPr>
+        <w:pStyle w:val="Paragraphedeliste"/>
+        <w:ind w:left="1440"/>
+      </w:pPr>
+    </w:p>
+    <w:p>
+      <w:pPr>
+        <w:pStyle w:val="Paragraphedeliste"/>
+        <w:numPr>
+          <w:ilvl w:val="1"/>
+          <w:numId w:val="4"/>
+        </w:numPr>
+      </w:pPr>
+      <w:r>
+        <w:t>Récupération de fichiers JSON via serveur</w:t>
+      </w:r>
+      <w:r>
+        <w:br/>
+      </w:r>
+      <w:hyperlink r:id="rId15" w:history="1">
+        <w:r>
+          <w:rPr>
+            <w:rStyle w:val="Lienhypertexte"/>
+          </w:rPr>
+          <w:t>http://osamashabrez.com/client-server-communication-android-json/</w:t>
+        </w:r>
+      </w:hyperlink>
+      <w:r>
+        <w:br/>
+      </w:r>
+    </w:p>
+    <w:p>
+      <w:pPr>
+        <w:pStyle w:val="Paragraphedeliste"/>
+        <w:numPr>
+          <w:ilvl w:val="1"/>
+          <w:numId w:val="4"/>
+        </w:numPr>
+      </w:pPr>
+      <w:r>
+        <w:t>Envois de données</w:t>
+      </w:r>
+      <w:r>
+        <w:br/>
+      </w:r>
+      <w:hyperlink r:id="rId16" w:history="1">
+        <w:r>
+          <w:rPr>
+            <w:rStyle w:val="Lienhypertexte"/>
+          </w:rPr>
+          <w:t>http://hmkcode.com/android-send-json-data-to-server/</w:t>
+        </w:r>
+      </w:hyperlink>
+    </w:p>
     <w:sectPr>
       <w:pgSz w:w="11906" w:h="16838"/>
       <w:pgMar w:top="1417" w:right="1417" w:bottom="1417" w:left="1417" w:header="708" w:footer="708" w:gutter="0"/>
@@ -369,7 +1289,7 @@
 </file>
 
 <file path=word/numbering.xml><?xml version="1.0" encoding="utf-8"?>
-<w:numbering xmlns:wpc="http://schemas.microsoft.com/office/word/2010/wordprocessingCanvas" xmlns:mc="http://schemas.openxmlformats.org/markup-compatibility/2006" xmlns:o="urn:schemas-microsoft-com:office:office" xmlns:r="http://schemas.openxmlformats.org/officeDocument/2006/relationships" xmlns:m="http://schemas.openxmlformats.org/officeDocument/2006/math" xmlns:v="urn:schemas-microsoft-com:vml" xmlns:wp14="http://schemas.microsoft.com/office/word/2010/wordprocessingDrawing" xmlns:wp="http://schemas.openxmlformats.org/drawingml/2006/wordprocessingDrawing" xmlns:w10="urn:schemas-microsoft-com:office:word" xmlns:w="http://schemas.openxmlformats.org/wordprocessingml/2006/main" xmlns:w14="http://schemas.microsoft.com/office/word/2010/wordml" xmlns:wpg="http://schemas.microsoft.com/office/word/2010/wordprocessingGroup" xmlns:wpi="http://schemas.microsoft.com/office/word/2010/wordprocessingInk" xmlns:wne="http://schemas.microsoft.com/office/word/2006/wordml" xmlns:wps="http://schemas.microsoft.com/office/word/2010/wordprocessingShape" mc:Ignorable="w14 wp14">
+<w:numbering xmlns:wpc="http://schemas.microsoft.com/office/word/2010/wordprocessingCanvas" xmlns:mc="http://schemas.openxmlformats.org/markup-compatibility/2006" xmlns:o="urn:schemas-microsoft-com:office:office" xmlns:r="http://schemas.openxmlformats.org/officeDocument/2006/relationships" xmlns:m="http://schemas.openxmlformats.org/officeDocument/2006/math" xmlns:v="urn:schemas-microsoft-com:vml" xmlns:wp14="http://schemas.microsoft.com/office/word/2010/wordprocessingDrawing" xmlns:wp="http://schemas.openxmlformats.org/drawingml/2006/wordprocessingDrawing" xmlns:w10="urn:schemas-microsoft-com:office:word" xmlns:w="http://schemas.openxmlformats.org/wordprocessingml/2006/main" xmlns:w14="http://schemas.microsoft.com/office/word/2010/wordml" xmlns:w15="http://schemas.microsoft.com/office/word/2012/wordml" xmlns:wpg="http://schemas.microsoft.com/office/word/2010/wordprocessingGroup" xmlns:wpi="http://schemas.microsoft.com/office/word/2010/wordprocessingInk" xmlns:wne="http://schemas.microsoft.com/office/word/2006/wordml" xmlns:wps="http://schemas.microsoft.com/office/word/2010/wordprocessingShape" mc:Ignorable="w14 w15 wp14">
   <w:numPicBullet w:numPicBulletId="0">
     <w:pict>
       <v:shapetype id="_x0000_t75" coordsize="21600,21600" o:spt="75" o:preferrelative="t" path="m@4@5l@4@11@9@11@9@5xe" filled="f" stroked="f">
@@ -391,7 +1311,7 @@
         <v:path o:extrusionok="f" gradientshapeok="t" o:connecttype="rect"/>
         <o:lock v:ext="edit" aspectratio="t"/>
       </v:shapetype>
-      <v:shape id="_x0000_i1042" type="#_x0000_t75" style="width:11.25pt;height:11.25pt" o:bullet="t">
+      <v:shape id="_x0000_i1127" type="#_x0000_t75" style="width:11.25pt;height:11.25pt" o:bullet="t">
         <v:imagedata r:id="rId1" o:title="mso2DF7"/>
       </v:shape>
     </w:pict>
@@ -399,7 +1319,7 @@
   <w:abstractNum w:abstractNumId="0">
     <w:nsid w:val="211842E1"/>
     <w:multiLevelType w:val="hybridMultilevel"/>
-    <w:tmpl w:val="D7848F08"/>
+    <w:tmpl w:val="63263E18"/>
     <w:lvl w:ilvl="0" w:tplc="040C0007">
       <w:start w:val="1"/>
       <w:numFmt w:val="bullet"/>
@@ -600,6 +1520,120 @@
     </w:lvl>
   </w:abstractNum>
   <w:abstractNum w:abstractNumId="2">
+    <w:nsid w:val="5E250766"/>
+    <w:multiLevelType w:val="hybridMultilevel"/>
+    <w:tmpl w:val="E8D0F59A"/>
+    <w:lvl w:ilvl="0" w:tplc="040C0007">
+      <w:start w:val="1"/>
+      <w:numFmt w:val="bullet"/>
+      <w:lvlText w:val=""/>
+      <w:lvlPicBulletId w:val="0"/>
+      <w:lvlJc w:val="left"/>
+      <w:pPr>
+        <w:ind w:left="720" w:hanging="360"/>
+      </w:pPr>
+      <w:rPr>
+        <w:rFonts w:ascii="Symbol" w:hAnsi="Symbol" w:hint="default"/>
+      </w:rPr>
+    </w:lvl>
+    <w:lvl w:ilvl="1" w:tplc="040C0003">
+      <w:start w:val="1"/>
+      <w:numFmt w:val="bullet"/>
+      <w:lvlText w:val="o"/>
+      <w:lvlJc w:val="left"/>
+      <w:pPr>
+        <w:ind w:left="1440" w:hanging="360"/>
+      </w:pPr>
+      <w:rPr>
+        <w:rFonts w:ascii="Courier New" w:hAnsi="Courier New" w:cs="Courier New" w:hint="default"/>
+      </w:rPr>
+    </w:lvl>
+    <w:lvl w:ilvl="2" w:tplc="040C0005" w:tentative="1">
+      <w:start w:val="1"/>
+      <w:numFmt w:val="bullet"/>
+      <w:lvlText w:val=""/>
+      <w:lvlJc w:val="left"/>
+      <w:pPr>
+        <w:ind w:left="2160" w:hanging="360"/>
+      </w:pPr>
+      <w:rPr>
+        <w:rFonts w:ascii="Wingdings" w:hAnsi="Wingdings" w:hint="default"/>
+      </w:rPr>
+    </w:lvl>
+    <w:lvl w:ilvl="3" w:tplc="040C0001" w:tentative="1">
+      <w:start w:val="1"/>
+      <w:numFmt w:val="bullet"/>
+      <w:lvlText w:val=""/>
+      <w:lvlJc w:val="left"/>
+      <w:pPr>
+        <w:ind w:left="2880" w:hanging="360"/>
+      </w:pPr>
+      <w:rPr>
+        <w:rFonts w:ascii="Symbol" w:hAnsi="Symbol" w:hint="default"/>
+      </w:rPr>
+    </w:lvl>
+    <w:lvl w:ilvl="4" w:tplc="040C0003" w:tentative="1">
+      <w:start w:val="1"/>
+      <w:numFmt w:val="bullet"/>
+      <w:lvlText w:val="o"/>
+      <w:lvlJc w:val="left"/>
+      <w:pPr>
+        <w:ind w:left="3600" w:hanging="360"/>
+      </w:pPr>
+      <w:rPr>
+        <w:rFonts w:ascii="Courier New" w:hAnsi="Courier New" w:cs="Courier New" w:hint="default"/>
+      </w:rPr>
+    </w:lvl>
+    <w:lvl w:ilvl="5" w:tplc="040C0005" w:tentative="1">
+      <w:start w:val="1"/>
+      <w:numFmt w:val="bullet"/>
+      <w:lvlText w:val=""/>
+      <w:lvlJc w:val="left"/>
+      <w:pPr>
+        <w:ind w:left="4320" w:hanging="360"/>
+      </w:pPr>
+      <w:rPr>
+        <w:rFonts w:ascii="Wingdings" w:hAnsi="Wingdings" w:hint="default"/>
+      </w:rPr>
+    </w:lvl>
+    <w:lvl w:ilvl="6" w:tplc="040C0001" w:tentative="1">
+      <w:start w:val="1"/>
+      <w:numFmt w:val="bullet"/>
+      <w:lvlText w:val=""/>
+      <w:lvlJc w:val="left"/>
+      <w:pPr>
+        <w:ind w:left="5040" w:hanging="360"/>
+      </w:pPr>
+      <w:rPr>
+        <w:rFonts w:ascii="Symbol" w:hAnsi="Symbol" w:hint="default"/>
+      </w:rPr>
+    </w:lvl>
+    <w:lvl w:ilvl="7" w:tplc="040C0003" w:tentative="1">
+      <w:start w:val="1"/>
+      <w:numFmt w:val="bullet"/>
+      <w:lvlText w:val="o"/>
+      <w:lvlJc w:val="left"/>
+      <w:pPr>
+        <w:ind w:left="5760" w:hanging="360"/>
+      </w:pPr>
+      <w:rPr>
+        <w:rFonts w:ascii="Courier New" w:hAnsi="Courier New" w:cs="Courier New" w:hint="default"/>
+      </w:rPr>
+    </w:lvl>
+    <w:lvl w:ilvl="8" w:tplc="040C0005" w:tentative="1">
+      <w:start w:val="1"/>
+      <w:numFmt w:val="bullet"/>
+      <w:lvlText w:val=""/>
+      <w:lvlJc w:val="left"/>
+      <w:pPr>
+        <w:ind w:left="6480" w:hanging="360"/>
+      </w:pPr>
+      <w:rPr>
+        <w:rFonts w:ascii="Wingdings" w:hAnsi="Wingdings" w:hint="default"/>
+      </w:rPr>
+    </w:lvl>
+  </w:abstractNum>
+  <w:abstractNum w:abstractNumId="3">
     <w:nsid w:val="70001293"/>
     <w:multiLevelType w:val="hybridMultilevel"/>
     <w:tmpl w:val="4FE44682"/>
@@ -689,7 +1723,7 @@
     </w:lvl>
   </w:abstractNum>
   <w:num w:numId="1">
-    <w:abstractNumId w:val="2"/>
+    <w:abstractNumId w:val="3"/>
   </w:num>
   <w:num w:numId="2">
     <w:abstractNumId w:val="0"/>
@@ -697,11 +1731,14 @@
   <w:num w:numId="3">
     <w:abstractNumId w:val="1"/>
   </w:num>
+  <w:num w:numId="4">
+    <w:abstractNumId w:val="2"/>
+  </w:num>
 </w:numbering>
 </file>
 
 <file path=word/styles.xml><?xml version="1.0" encoding="utf-8"?>
-<w:styles xmlns:mc="http://schemas.openxmlformats.org/markup-compatibility/2006" xmlns:r="http://schemas.openxmlformats.org/officeDocument/2006/relationships" xmlns:w="http://schemas.openxmlformats.org/wordprocessingml/2006/main" xmlns:w14="http://schemas.microsoft.com/office/word/2010/wordml" mc:Ignorable="w14">
+<w:styles xmlns:mc="http://schemas.openxmlformats.org/markup-compatibility/2006" xmlns:r="http://schemas.openxmlformats.org/officeDocument/2006/relationships" xmlns:w="http://schemas.openxmlformats.org/wordprocessingml/2006/main" xmlns:w14="http://schemas.microsoft.com/office/word/2010/wordml" xmlns:w15="http://schemas.microsoft.com/office/word/2012/wordml" mc:Ignorable="w14 w15">
   <w:docDefaults>
     <w:rPrDefault>
       <w:rPr>
@@ -717,144 +1754,378 @@
       </w:pPr>
     </w:pPrDefault>
   </w:docDefaults>
-  <w:latentStyles w:defLockedState="0" w:defUIPriority="99" w:defSemiHidden="1" w:defUnhideWhenUsed="1" w:defQFormat="0" w:count="267">
-    <w:lsdException w:name="Normal" w:semiHidden="0" w:uiPriority="0" w:unhideWhenUsed="0" w:qFormat="1"/>
-    <w:lsdException w:name="heading 1" w:semiHidden="0" w:uiPriority="9" w:unhideWhenUsed="0" w:qFormat="1"/>
-    <w:lsdException w:name="heading 2" w:uiPriority="9" w:qFormat="1"/>
-    <w:lsdException w:name="heading 3" w:uiPriority="9" w:qFormat="1"/>
-    <w:lsdException w:name="heading 4" w:uiPriority="9" w:qFormat="1"/>
-    <w:lsdException w:name="heading 5" w:uiPriority="9" w:qFormat="1"/>
-    <w:lsdException w:name="heading 6" w:uiPriority="9" w:qFormat="1"/>
-    <w:lsdException w:name="heading 7" w:uiPriority="9" w:qFormat="1"/>
-    <w:lsdException w:name="heading 8" w:uiPriority="9" w:qFormat="1"/>
-    <w:lsdException w:name="heading 9" w:uiPriority="9" w:qFormat="1"/>
-    <w:lsdException w:name="toc 1" w:uiPriority="39"/>
-    <w:lsdException w:name="toc 2" w:uiPriority="39"/>
-    <w:lsdException w:name="toc 3" w:uiPriority="39"/>
-    <w:lsdException w:name="toc 4" w:uiPriority="39"/>
-    <w:lsdException w:name="toc 5" w:uiPriority="39"/>
-    <w:lsdException w:name="toc 6" w:uiPriority="39"/>
-    <w:lsdException w:name="toc 7" w:uiPriority="39"/>
-    <w:lsdException w:name="toc 8" w:uiPriority="39"/>
-    <w:lsdException w:name="toc 9" w:uiPriority="39"/>
-    <w:lsdException w:name="caption" w:uiPriority="35" w:qFormat="1"/>
-    <w:lsdException w:name="Title" w:semiHidden="0" w:uiPriority="10" w:unhideWhenUsed="0" w:qFormat="1"/>
-    <w:lsdException w:name="Default Paragraph Font" w:uiPriority="1"/>
-    <w:lsdException w:name="Subtitle" w:semiHidden="0" w:uiPriority="11" w:unhideWhenUsed="0" w:qFormat="1"/>
-    <w:lsdException w:name="Strong" w:semiHidden="0" w:uiPriority="22" w:unhideWhenUsed="0" w:qFormat="1"/>
-    <w:lsdException w:name="Emphasis" w:semiHidden="0" w:uiPriority="20" w:unhideWhenUsed="0" w:qFormat="1"/>
-    <w:lsdException w:name="Table Grid" w:semiHidden="0" w:uiPriority="59" w:unhideWhenUsed="0"/>
-    <w:lsdException w:name="Placeholder Text" w:unhideWhenUsed="0"/>
-    <w:lsdException w:name="No Spacing" w:semiHidden="0" w:uiPriority="1" w:unhideWhenUsed="0" w:qFormat="1"/>
-    <w:lsdException w:name="Light Shading" w:semiHidden="0" w:uiPriority="60" w:unhideWhenUsed="0"/>
-    <w:lsdException w:name="Light List" w:semiHidden="0" w:uiPriority="61" w:unhideWhenUsed="0"/>
-    <w:lsdException w:name="Light Grid" w:semiHidden="0" w:uiPriority="62" w:unhideWhenUsed="0"/>
-    <w:lsdException w:name="Medium Shading 1" w:semiHidden="0" w:uiPriority="63" w:unhideWhenUsed="0"/>
-    <w:lsdException w:name="Medium Shading 2" w:semiHidden="0" w:uiPriority="64" w:unhideWhenUsed="0"/>
-    <w:lsdException w:name="Medium List 1" w:semiHidden="0" w:uiPriority="65" w:unhideWhenUsed="0"/>
-    <w:lsdException w:name="Medium List 2" w:semiHidden="0" w:uiPriority="66" w:unhideWhenUsed="0"/>
-    <w:lsdException w:name="Medium Grid 1" w:semiHidden="0" w:uiPriority="67" w:unhideWhenUsed="0"/>
-    <w:lsdException w:name="Medium Grid 2" w:semiHidden="0" w:uiPriority="68" w:unhideWhenUsed="0"/>
-    <w:lsdException w:name="Medium Grid 3" w:semiHidden="0" w:uiPriority="69" w:unhideWhenUsed="0"/>
-    <w:lsdException w:name="Dark List" w:semiHidden="0" w:uiPriority="70" w:unhideWhenUsed="0"/>
-    <w:lsdException w:name="Colorful Shading" w:semiHidden="0" w:uiPriority="71" w:unhideWhenUsed="0"/>
-    <w:lsdException w:name="Colorful List" w:semiHidden="0" w:uiPriority="72" w:unhideWhenUsed="0"/>
-    <w:lsdException w:name="Colorful Grid" w:semiHidden="0" w:uiPriority="73" w:unhideWhenUsed="0"/>
-    <w:lsdException w:name="Light Shading Accent 1" w:semiHidden="0" w:uiPriority="60" w:unhideWhenUsed="0"/>
-    <w:lsdException w:name="Light List Accent 1" w:semiHidden="0" w:uiPriority="61" w:unhideWhenUsed="0"/>
-    <w:lsdException w:name="Light Grid Accent 1" w:semiHidden="0" w:uiPriority="62" w:unhideWhenUsed="0"/>
-    <w:lsdException w:name="Medium Shading 1 Accent 1" w:semiHidden="0" w:uiPriority="63" w:unhideWhenUsed="0"/>
-    <w:lsdException w:name="Medium Shading 2 Accent 1" w:semiHidden="0" w:uiPriority="64" w:unhideWhenUsed="0"/>
-    <w:lsdException w:name="Medium List 1 Accent 1" w:semiHidden="0" w:uiPriority="65" w:unhideWhenUsed="0"/>
-    <w:lsdException w:name="Revision" w:unhideWhenUsed="0"/>
-    <w:lsdException w:name="List Paragraph" w:semiHidden="0" w:uiPriority="34" w:unhideWhenUsed="0" w:qFormat="1"/>
-    <w:lsdException w:name="Quote" w:semiHidden="0" w:uiPriority="29" w:unhideWhenUsed="0" w:qFormat="1"/>
-    <w:lsdException w:name="Intense Quote" w:semiHidden="0" w:uiPriority="30" w:unhideWhenUsed="0" w:qFormat="1"/>
-    <w:lsdException w:name="Medium List 2 Accent 1" w:semiHidden="0" w:uiPriority="66" w:unhideWhenUsed="0"/>
-    <w:lsdException w:name="Medium Grid 1 Accent 1" w:semiHidden="0" w:uiPriority="67" w:unhideWhenUsed="0"/>
-    <w:lsdException w:name="Medium Grid 2 Accent 1" w:semiHidden="0" w:uiPriority="68" w:unhideWhenUsed="0"/>
-    <w:lsdException w:name="Medium Grid 3 Accent 1" w:semiHidden="0" w:uiPriority="69" w:unhideWhenUsed="0"/>
-    <w:lsdException w:name="Dark List Accent 1" w:semiHidden="0" w:uiPriority="70" w:unhideWhenUsed="0"/>
-    <w:lsdException w:name="Colorful Shading Accent 1" w:semiHidden="0" w:uiPriority="71" w:unhideWhenUsed="0"/>
-    <w:lsdException w:name="Colorful List Accent 1" w:semiHidden="0" w:uiPriority="72" w:unhideWhenUsed="0"/>
-    <w:lsdException w:name="Colorful Grid Accent 1" w:semiHidden="0" w:uiPriority="73" w:unhideWhenUsed="0"/>
-    <w:lsdException w:name="Light Shading Accent 2" w:semiHidden="0" w:uiPriority="60" w:unhideWhenUsed="0"/>
-    <w:lsdException w:name="Light List Accent 2" w:semiHidden="0" w:uiPriority="61" w:unhideWhenUsed="0"/>
-    <w:lsdException w:name="Light Grid Accent 2" w:semiHidden="0" w:uiPriority="62" w:unhideWhenUsed="0"/>
-    <w:lsdException w:name="Medium Shading 1 Accent 2" w:semiHidden="0" w:uiPriority="63" w:unhideWhenUsed="0"/>
-    <w:lsdException w:name="Medium Shading 2 Accent 2" w:semiHidden="0" w:uiPriority="64" w:unhideWhenUsed="0"/>
-    <w:lsdException w:name="Medium List 1 Accent 2" w:semiHidden="0" w:uiPriority="65" w:unhideWhenUsed="0"/>
-    <w:lsdException w:name="Medium List 2 Accent 2" w:semiHidden="0" w:uiPriority="66" w:unhideWhenUsed="0"/>
-    <w:lsdException w:name="Medium Grid 1 Accent 2" w:semiHidden="0" w:uiPriority="67" w:unhideWhenUsed="0"/>
-    <w:lsdException w:name="Medium Grid 2 Accent 2" w:semiHidden="0" w:uiPriority="68" w:unhideWhenUsed="0"/>
-    <w:lsdException w:name="Medium Grid 3 Accent 2" w:semiHidden="0" w:uiPriority="69" w:unhideWhenUsed="0"/>
-    <w:lsdException w:name="Dark List Accent 2" w:semiHidden="0" w:uiPriority="70" w:unhideWhenUsed="0"/>
-    <w:lsdException w:name="Colorful Shading Accent 2" w:semiHidden="0" w:uiPriority="71" w:unhideWhenUsed="0"/>
-    <w:lsdException w:name="Colorful List Accent 2" w:semiHidden="0" w:uiPriority="72" w:unhideWhenUsed="0"/>
-    <w:lsdException w:name="Colorful Grid Accent 2" w:semiHidden="0" w:uiPriority="73" w:unhideWhenUsed="0"/>
-    <w:lsdException w:name="Light Shading Accent 3" w:semiHidden="0" w:uiPriority="60" w:unhideWhenUsed="0"/>
-    <w:lsdException w:name="Light List Accent 3" w:semiHidden="0" w:uiPriority="61" w:unhideWhenUsed="0"/>
-    <w:lsdException w:name="Light Grid Accent 3" w:semiHidden="0" w:uiPriority="62" w:unhideWhenUsed="0"/>
-    <w:lsdException w:name="Medium Shading 1 Accent 3" w:semiHidden="0" w:uiPriority="63" w:unhideWhenUsed="0"/>
-    <w:lsdException w:name="Medium Shading 2 Accent 3" w:semiHidden="0" w:uiPriority="64" w:unhideWhenUsed="0"/>
-    <w:lsdException w:name="Medium List 1 Accent 3" w:semiHidden="0" w:uiPriority="65" w:unhideWhenUsed="0"/>
-    <w:lsdException w:name="Medium List 2 Accent 3" w:semiHidden="0" w:uiPriority="66" w:unhideWhenUsed="0"/>
-    <w:lsdException w:name="Medium Grid 1 Accent 3" w:semiHidden="0" w:uiPriority="67" w:unhideWhenUsed="0"/>
-    <w:lsdException w:name="Medium Grid 2 Accent 3" w:semiHidden="0" w:uiPriority="68" w:unhideWhenUsed="0"/>
-    <w:lsdException w:name="Medium Grid 3 Accent 3" w:semiHidden="0" w:uiPriority="69" w:unhideWhenUsed="0"/>
-    <w:lsdException w:name="Dark List Accent 3" w:semiHidden="0" w:uiPriority="70" w:unhideWhenUsed="0"/>
-    <w:lsdException w:name="Colorful Shading Accent 3" w:semiHidden="0" w:uiPriority="71" w:unhideWhenUsed="0"/>
-    <w:lsdException w:name="Colorful List Accent 3" w:semiHidden="0" w:uiPriority="72" w:unhideWhenUsed="0"/>
-    <w:lsdException w:name="Colorful Grid Accent 3" w:semiHidden="0" w:uiPriority="73" w:unhideWhenUsed="0"/>
-    <w:lsdException w:name="Light Shading Accent 4" w:semiHidden="0" w:uiPriority="60" w:unhideWhenUsed="0"/>
-    <w:lsdException w:name="Light List Accent 4" w:semiHidden="0" w:uiPriority="61" w:unhideWhenUsed="0"/>
-    <w:lsdException w:name="Light Grid Accent 4" w:semiHidden="0" w:uiPriority="62" w:unhideWhenUsed="0"/>
-    <w:lsdException w:name="Medium Shading 1 Accent 4" w:semiHidden="0" w:uiPriority="63" w:unhideWhenUsed="0"/>
-    <w:lsdException w:name="Medium Shading 2 Accent 4" w:semiHidden="0" w:uiPriority="64" w:unhideWhenUsed="0"/>
-    <w:lsdException w:name="Medium List 1 Accent 4" w:semiHidden="0" w:uiPriority="65" w:unhideWhenUsed="0"/>
-    <w:lsdException w:name="Medium List 2 Accent 4" w:semiHidden="0" w:uiPriority="66" w:unhideWhenUsed="0"/>
-    <w:lsdException w:name="Medium Grid 1 Accent 4" w:semiHidden="0" w:uiPriority="67" w:unhideWhenUsed="0"/>
-    <w:lsdException w:name="Medium Grid 2 Accent 4" w:semiHidden="0" w:uiPriority="68" w:unhideWhenUsed="0"/>
-    <w:lsdException w:name="Medium Grid 3 Accent 4" w:semiHidden="0" w:uiPriority="69" w:unhideWhenUsed="0"/>
-    <w:lsdException w:name="Dark List Accent 4" w:semiHidden="0" w:uiPriority="70" w:unhideWhenUsed="0"/>
-    <w:lsdException w:name="Colorful Shading Accent 4" w:semiHidden="0" w:uiPriority="71" w:unhideWhenUsed="0"/>
-    <w:lsdException w:name="Colorful List Accent 4" w:semiHidden="0" w:uiPriority="72" w:unhideWhenUsed="0"/>
-    <w:lsdException w:name="Colorful Grid Accent 4" w:semiHidden="0" w:uiPriority="73" w:unhideWhenUsed="0"/>
-    <w:lsdException w:name="Light Shading Accent 5" w:semiHidden="0" w:uiPriority="60" w:unhideWhenUsed="0"/>
-    <w:lsdException w:name="Light List Accent 5" w:semiHidden="0" w:uiPriority="61" w:unhideWhenUsed="0"/>
-    <w:lsdException w:name="Light Grid Accent 5" w:semiHidden="0" w:uiPriority="62" w:unhideWhenUsed="0"/>
-    <w:lsdException w:name="Medium Shading 1 Accent 5" w:semiHidden="0" w:uiPriority="63" w:unhideWhenUsed="0"/>
-    <w:lsdException w:name="Medium Shading 2 Accent 5" w:semiHidden="0" w:uiPriority="64" w:unhideWhenUsed="0"/>
-    <w:lsdException w:name="Medium List 1 Accent 5" w:semiHidden="0" w:uiPriority="65" w:unhideWhenUsed="0"/>
-    <w:lsdException w:name="Medium List 2 Accent 5" w:semiHidden="0" w:uiPriority="66" w:unhideWhenUsed="0"/>
-    <w:lsdException w:name="Medium Grid 1 Accent 5" w:semiHidden="0" w:uiPriority="67" w:unhideWhenUsed="0"/>
-    <w:lsdException w:name="Medium Grid 2 Accent 5" w:semiHidden="0" w:uiPriority="68" w:unhideWhenUsed="0"/>
-    <w:lsdException w:name="Medium Grid 3 Accent 5" w:semiHidden="0" w:uiPriority="69" w:unhideWhenUsed="0"/>
-    <w:lsdException w:name="Dark List Accent 5" w:semiHidden="0" w:uiPriority="70" w:unhideWhenUsed="0"/>
-    <w:lsdException w:name="Colorful Shading Accent 5" w:semiHidden="0" w:uiPriority="71" w:unhideWhenUsed="0"/>
-    <w:lsdException w:name="Colorful List Accent 5" w:semiHidden="0" w:uiPriority="72" w:unhideWhenUsed="0"/>
-    <w:lsdException w:name="Colorful Grid Accent 5" w:semiHidden="0" w:uiPriority="73" w:unhideWhenUsed="0"/>
-    <w:lsdException w:name="Light Shading Accent 6" w:semiHidden="0" w:uiPriority="60" w:unhideWhenUsed="0"/>
-    <w:lsdException w:name="Light List Accent 6" w:semiHidden="0" w:uiPriority="61" w:unhideWhenUsed="0"/>
-    <w:lsdException w:name="Light Grid Accent 6" w:semiHidden="0" w:uiPriority="62" w:unhideWhenUsed="0"/>
-    <w:lsdException w:name="Medium Shading 1 Accent 6" w:semiHidden="0" w:uiPriority="63" w:unhideWhenUsed="0"/>
-    <w:lsdException w:name="Medium Shading 2 Accent 6" w:semiHidden="0" w:uiPriority="64" w:unhideWhenUsed="0"/>
-    <w:lsdException w:name="Medium List 1 Accent 6" w:semiHidden="0" w:uiPriority="65" w:unhideWhenUsed="0"/>
-    <w:lsdException w:name="Medium List 2 Accent 6" w:semiHidden="0" w:uiPriority="66" w:unhideWhenUsed="0"/>
-    <w:lsdException w:name="Medium Grid 1 Accent 6" w:semiHidden="0" w:uiPriority="67" w:unhideWhenUsed="0"/>
-    <w:lsdException w:name="Medium Grid 2 Accent 6" w:semiHidden="0" w:uiPriority="68" w:unhideWhenUsed="0"/>
-    <w:lsdException w:name="Medium Grid 3 Accent 6" w:semiHidden="0" w:uiPriority="69" w:unhideWhenUsed="0"/>
-    <w:lsdException w:name="Dark List Accent 6" w:semiHidden="0" w:uiPriority="70" w:unhideWhenUsed="0"/>
-    <w:lsdException w:name="Colorful Shading Accent 6" w:semiHidden="0" w:uiPriority="71" w:unhideWhenUsed="0"/>
-    <w:lsdException w:name="Colorful List Accent 6" w:semiHidden="0" w:uiPriority="72" w:unhideWhenUsed="0"/>
-    <w:lsdException w:name="Colorful Grid Accent 6" w:semiHidden="0" w:uiPriority="73" w:unhideWhenUsed="0"/>
-    <w:lsdException w:name="Subtle Emphasis" w:semiHidden="0" w:uiPriority="19" w:unhideWhenUsed="0" w:qFormat="1"/>
-    <w:lsdException w:name="Intense Emphasis" w:semiHidden="0" w:uiPriority="21" w:unhideWhenUsed="0" w:qFormat="1"/>
-    <w:lsdException w:name="Subtle Reference" w:semiHidden="0" w:uiPriority="31" w:unhideWhenUsed="0" w:qFormat="1"/>
-    <w:lsdException w:name="Intense Reference" w:semiHidden="0" w:uiPriority="32" w:unhideWhenUsed="0" w:qFormat="1"/>
-    <w:lsdException w:name="Book Title" w:semiHidden="0" w:uiPriority="33" w:unhideWhenUsed="0" w:qFormat="1"/>
-    <w:lsdException w:name="Bibliography" w:uiPriority="37"/>
-    <w:lsdException w:name="TOC Heading" w:uiPriority="39" w:qFormat="1"/>
+  <w:latentStyles w:defLockedState="0" w:defUIPriority="99" w:defSemiHidden="0" w:defUnhideWhenUsed="0" w:defQFormat="0" w:count="371">
+    <w:lsdException w:name="Normal" w:uiPriority="0" w:qFormat="1"/>
+    <w:lsdException w:name="heading 1" w:uiPriority="9" w:qFormat="1"/>
+    <w:lsdException w:name="heading 2" w:semiHidden="1" w:uiPriority="9" w:unhideWhenUsed="1" w:qFormat="1"/>
+    <w:lsdException w:name="heading 3" w:semiHidden="1" w:uiPriority="9" w:unhideWhenUsed="1" w:qFormat="1"/>
+    <w:lsdException w:name="heading 4" w:semiHidden="1" w:uiPriority="9" w:unhideWhenUsed="1" w:qFormat="1"/>
+    <w:lsdException w:name="heading 5" w:semiHidden="1" w:uiPriority="9" w:unhideWhenUsed="1" w:qFormat="1"/>
+    <w:lsdException w:name="heading 6" w:semiHidden="1" w:uiPriority="9" w:unhideWhenUsed="1" w:qFormat="1"/>
+    <w:lsdException w:name="heading 7" w:semiHidden="1" w:uiPriority="9" w:unhideWhenUsed="1" w:qFormat="1"/>
+    <w:lsdException w:name="heading 8" w:semiHidden="1" w:uiPriority="9" w:unhideWhenUsed="1" w:qFormat="1"/>
+    <w:lsdException w:name="heading 9" w:semiHidden="1" w:uiPriority="9" w:unhideWhenUsed="1" w:qFormat="1"/>
+    <w:lsdException w:name="index 1" w:semiHidden="1" w:unhideWhenUsed="1"/>
+    <w:lsdException w:name="index 2" w:semiHidden="1" w:unhideWhenUsed="1"/>
+    <w:lsdException w:name="index 3" w:semiHidden="1" w:unhideWhenUsed="1"/>
+    <w:lsdException w:name="index 4" w:semiHidden="1" w:unhideWhenUsed="1"/>
+    <w:lsdException w:name="index 5" w:semiHidden="1" w:unhideWhenUsed="1"/>
+    <w:lsdException w:name="index 6" w:semiHidden="1" w:unhideWhenUsed="1"/>
+    <w:lsdException w:name="index 7" w:semiHidden="1" w:unhideWhenUsed="1"/>
+    <w:lsdException w:name="index 8" w:semiHidden="1" w:unhideWhenUsed="1"/>
+    <w:lsdException w:name="index 9" w:semiHidden="1" w:unhideWhenUsed="1"/>
+    <w:lsdException w:name="toc 1" w:semiHidden="1" w:uiPriority="39" w:unhideWhenUsed="1"/>
+    <w:lsdException w:name="toc 2" w:semiHidden="1" w:uiPriority="39" w:unhideWhenUsed="1"/>
+    <w:lsdException w:name="toc 3" w:semiHidden="1" w:uiPriority="39" w:unhideWhenUsed="1"/>
+    <w:lsdException w:name="toc 4" w:semiHidden="1" w:uiPriority="39" w:unhideWhenUsed="1"/>
+    <w:lsdException w:name="toc 5" w:semiHidden="1" w:uiPriority="39" w:unhideWhenUsed="1"/>
+    <w:lsdException w:name="toc 6" w:semiHidden="1" w:uiPriority="39" w:unhideWhenUsed="1"/>
+    <w:lsdException w:name="toc 7" w:semiHidden="1" w:uiPriority="39" w:unhideWhenUsed="1"/>
+    <w:lsdException w:name="toc 8" w:semiHidden="1" w:uiPriority="39" w:unhideWhenUsed="1"/>
+    <w:lsdException w:name="toc 9" w:semiHidden="1" w:uiPriority="39" w:unhideWhenUsed="1"/>
+    <w:lsdException w:name="Normal Indent" w:semiHidden="1" w:unhideWhenUsed="1"/>
+    <w:lsdException w:name="footnote text" w:semiHidden="1" w:unhideWhenUsed="1"/>
+    <w:lsdException w:name="annotation text" w:semiHidden="1" w:unhideWhenUsed="1"/>
+    <w:lsdException w:name="header" w:semiHidden="1" w:unhideWhenUsed="1"/>
+    <w:lsdException w:name="footer" w:semiHidden="1" w:unhideWhenUsed="1"/>
+    <w:lsdException w:name="index heading" w:semiHidden="1" w:unhideWhenUsed="1"/>
+    <w:lsdException w:name="caption" w:semiHidden="1" w:uiPriority="35" w:unhideWhenUsed="1" w:qFormat="1"/>
+    <w:lsdException w:name="table of figures" w:semiHidden="1" w:unhideWhenUsed="1"/>
+    <w:lsdException w:name="envelope address" w:semiHidden="1" w:unhideWhenUsed="1"/>
+    <w:lsdException w:name="envelope return" w:semiHidden="1" w:unhideWhenUsed="1"/>
+    <w:lsdException w:name="footnote reference" w:semiHidden="1" w:unhideWhenUsed="1"/>
+    <w:lsdException w:name="annotation reference" w:semiHidden="1" w:unhideWhenUsed="1"/>
+    <w:lsdException w:name="line number" w:semiHidden="1" w:unhideWhenUsed="1"/>
+    <w:lsdException w:name="page number" w:semiHidden="1" w:unhideWhenUsed="1"/>
+    <w:lsdException w:name="endnote reference" w:semiHidden="1" w:unhideWhenUsed="1"/>
+    <w:lsdException w:name="endnote text" w:semiHidden="1" w:unhideWhenUsed="1"/>
+    <w:lsdException w:name="table of authorities" w:semiHidden="1" w:unhideWhenUsed="1"/>
+    <w:lsdException w:name="macro" w:semiHidden="1" w:unhideWhenUsed="1"/>
+    <w:lsdException w:name="toa heading" w:semiHidden="1" w:unhideWhenUsed="1"/>
+    <w:lsdException w:name="List" w:semiHidden="1" w:unhideWhenUsed="1"/>
+    <w:lsdException w:name="List Bullet" w:semiHidden="1" w:unhideWhenUsed="1"/>
+    <w:lsdException w:name="List Number" w:semiHidden="1" w:unhideWhenUsed="1"/>
+    <w:lsdException w:name="List 2" w:semiHidden="1" w:unhideWhenUsed="1"/>
+    <w:lsdException w:name="List 3" w:semiHidden="1" w:unhideWhenUsed="1"/>
+    <w:lsdException w:name="List 4" w:semiHidden="1" w:unhideWhenUsed="1"/>
+    <w:lsdException w:name="List 5" w:semiHidden="1" w:unhideWhenUsed="1"/>
+    <w:lsdException w:name="List Bullet 2" w:semiHidden="1" w:unhideWhenUsed="1"/>
+    <w:lsdException w:name="List Bullet 3" w:semiHidden="1" w:unhideWhenUsed="1"/>
+    <w:lsdException w:name="List Bullet 4" w:semiHidden="1" w:unhideWhenUsed="1"/>
+    <w:lsdException w:name="List Bullet 5" w:semiHidden="1" w:unhideWhenUsed="1"/>
+    <w:lsdException w:name="List Number 2" w:semiHidden="1" w:unhideWhenUsed="1"/>
+    <w:lsdException w:name="List Number 3" w:semiHidden="1" w:unhideWhenUsed="1"/>
+    <w:lsdException w:name="List Number 4" w:semiHidden="1" w:unhideWhenUsed="1"/>
+    <w:lsdException w:name="List Number 5" w:semiHidden="1" w:unhideWhenUsed="1"/>
+    <w:lsdException w:name="Title" w:uiPriority="10" w:qFormat="1"/>
+    <w:lsdException w:name="Closing" w:semiHidden="1" w:unhideWhenUsed="1"/>
+    <w:lsdException w:name="Signature" w:semiHidden="1" w:unhideWhenUsed="1"/>
+    <w:lsdException w:name="Default Paragraph Font" w:semiHidden="1" w:uiPriority="1" w:unhideWhenUsed="1"/>
+    <w:lsdException w:name="Body Text" w:semiHidden="1" w:unhideWhenUsed="1"/>
+    <w:lsdException w:name="Body Text Indent" w:semiHidden="1" w:unhideWhenUsed="1"/>
+    <w:lsdException w:name="List Continue" w:semiHidden="1" w:unhideWhenUsed="1"/>
+    <w:lsdException w:name="List Continue 2" w:semiHidden="1" w:unhideWhenUsed="1"/>
+    <w:lsdException w:name="List Continue 3" w:semiHidden="1" w:unhideWhenUsed="1"/>
+    <w:lsdException w:name="List Continue 4" w:semiHidden="1" w:unhideWhenUsed="1"/>
+    <w:lsdException w:name="List Continue 5" w:semiHidden="1" w:unhideWhenUsed="1"/>
+    <w:lsdException w:name="Message Header" w:semiHidden="1" w:unhideWhenUsed="1"/>
+    <w:lsdException w:name="Subtitle" w:uiPriority="11" w:qFormat="1"/>
+    <w:lsdException w:name="Salutation" w:semiHidden="1" w:unhideWhenUsed="1"/>
+    <w:lsdException w:name="Date" w:semiHidden="1" w:unhideWhenUsed="1"/>
+    <w:lsdException w:name="Body Text First Indent" w:semiHidden="1" w:unhideWhenUsed="1"/>
+    <w:lsdException w:name="Body Text First Indent 2" w:semiHidden="1" w:unhideWhenUsed="1"/>
+    <w:lsdException w:name="Note Heading" w:semiHidden="1" w:unhideWhenUsed="1"/>
+    <w:lsdException w:name="Body Text 2" w:semiHidden="1" w:unhideWhenUsed="1"/>
+    <w:lsdException w:name="Body Text 3" w:semiHidden="1" w:unhideWhenUsed="1"/>
+    <w:lsdException w:name="Body Text Indent 2" w:semiHidden="1" w:unhideWhenUsed="1"/>
+    <w:lsdException w:name="Body Text Indent 3" w:semiHidden="1" w:unhideWhenUsed="1"/>
+    <w:lsdException w:name="Block Text" w:semiHidden="1" w:unhideWhenUsed="1"/>
+    <w:lsdException w:name="Hyperlink" w:semiHidden="1" w:unhideWhenUsed="1"/>
+    <w:lsdException w:name="FollowedHyperlink" w:semiHidden="1" w:unhideWhenUsed="1"/>
+    <w:lsdException w:name="Strong" w:uiPriority="22" w:qFormat="1"/>
+    <w:lsdException w:name="Emphasis" w:uiPriority="20" w:qFormat="1"/>
+    <w:lsdException w:name="Document Map" w:semiHidden="1" w:unhideWhenUsed="1"/>
+    <w:lsdException w:name="Plain Text" w:semiHidden="1" w:unhideWhenUsed="1"/>
+    <w:lsdException w:name="E-mail Signature" w:semiHidden="1" w:unhideWhenUsed="1"/>
+    <w:lsdException w:name="HTML Top of Form" w:semiHidden="1" w:unhideWhenUsed="1"/>
+    <w:lsdException w:name="HTML Bottom of Form" w:semiHidden="1" w:unhideWhenUsed="1"/>
+    <w:lsdException w:name="Normal (Web)" w:semiHidden="1" w:unhideWhenUsed="1"/>
+    <w:lsdException w:name="HTML Acronym" w:semiHidden="1" w:unhideWhenUsed="1"/>
+    <w:lsdException w:name="HTML Address" w:semiHidden="1" w:unhideWhenUsed="1"/>
+    <w:lsdException w:name="HTML Cite" w:semiHidden="1" w:unhideWhenUsed="1"/>
+    <w:lsdException w:name="HTML Code" w:semiHidden="1" w:unhideWhenUsed="1"/>
+    <w:lsdException w:name="HTML Definition" w:semiHidden="1" w:unhideWhenUsed="1"/>
+    <w:lsdException w:name="HTML Keyboard" w:semiHidden="1" w:unhideWhenUsed="1"/>
+    <w:lsdException w:name="HTML Preformatted" w:semiHidden="1" w:unhideWhenUsed="1"/>
+    <w:lsdException w:name="HTML Sample" w:semiHidden="1" w:unhideWhenUsed="1"/>
+    <w:lsdException w:name="HTML Typewriter" w:semiHidden="1" w:unhideWhenUsed="1"/>
+    <w:lsdException w:name="HTML Variable" w:semiHidden="1" w:unhideWhenUsed="1"/>
+    <w:lsdException w:name="Normal Table" w:semiHidden="1" w:unhideWhenUsed="1"/>
+    <w:lsdException w:name="annotation subject" w:semiHidden="1" w:unhideWhenUsed="1"/>
+    <w:lsdException w:name="No List" w:semiHidden="1" w:unhideWhenUsed="1"/>
+    <w:lsdException w:name="Outline List 1" w:semiHidden="1" w:unhideWhenUsed="1"/>
+    <w:lsdException w:name="Outline List 2" w:semiHidden="1" w:unhideWhenUsed="1"/>
+    <w:lsdException w:name="Outline List 3" w:semiHidden="1" w:unhideWhenUsed="1"/>
+    <w:lsdException w:name="Table Simple 1" w:semiHidden="1" w:unhideWhenUsed="1"/>
+    <w:lsdException w:name="Table Simple 2" w:semiHidden="1" w:unhideWhenUsed="1"/>
+    <w:lsdException w:name="Table Simple 3" w:semiHidden="1" w:unhideWhenUsed="1"/>
+    <w:lsdException w:name="Table Classic 1" w:semiHidden="1" w:unhideWhenUsed="1"/>
+    <w:lsdException w:name="Table Classic 2" w:semiHidden="1" w:unhideWhenUsed="1"/>
+    <w:lsdException w:name="Table Classic 3" w:semiHidden="1" w:unhideWhenUsed="1"/>
+    <w:lsdException w:name="Table Classic 4" w:semiHidden="1" w:unhideWhenUsed="1"/>
+    <w:lsdException w:name="Table Colorful 1" w:semiHidden="1" w:unhideWhenUsed="1"/>
+    <w:lsdException w:name="Table Colorful 2" w:semiHidden="1" w:unhideWhenUsed="1"/>
+    <w:lsdException w:name="Table Colorful 3" w:semiHidden="1" w:unhideWhenUsed="1"/>
+    <w:lsdException w:name="Table Columns 1" w:semiHidden="1" w:unhideWhenUsed="1"/>
+    <w:lsdException w:name="Table Columns 2" w:semiHidden="1" w:unhideWhenUsed="1"/>
+    <w:lsdException w:name="Table Columns 3" w:semiHidden="1" w:unhideWhenUsed="1"/>
+    <w:lsdException w:name="Table Columns 4" w:semiHidden="1" w:unhideWhenUsed="1"/>
+    <w:lsdException w:name="Table Columns 5" w:semiHidden="1" w:unhideWhenUsed="1"/>
+    <w:lsdException w:name="Table Grid 1" w:semiHidden="1" w:unhideWhenUsed="1"/>
+    <w:lsdException w:name="Table Grid 2" w:semiHidden="1" w:unhideWhenUsed="1"/>
+    <w:lsdException w:name="Table Grid 3" w:semiHidden="1" w:unhideWhenUsed="1"/>
+    <w:lsdException w:name="Table Grid 4" w:semiHidden="1" w:unhideWhenUsed="1"/>
+    <w:lsdException w:name="Table Grid 5" w:semiHidden="1" w:unhideWhenUsed="1"/>
+    <w:lsdException w:name="Table Grid 6" w:semiHidden="1" w:unhideWhenUsed="1"/>
+    <w:lsdException w:name="Table Grid 7" w:semiHidden="1" w:unhideWhenUsed="1"/>
+    <w:lsdException w:name="Table Grid 8" w:semiHidden="1" w:unhideWhenUsed="1"/>
+    <w:lsdException w:name="Table List 1" w:semiHidden="1" w:unhideWhenUsed="1"/>
+    <w:lsdException w:name="Table List 2" w:semiHidden="1" w:unhideWhenUsed="1"/>
+    <w:lsdException w:name="Table List 3" w:semiHidden="1" w:unhideWhenUsed="1"/>
+    <w:lsdException w:name="Table List 4" w:semiHidden="1" w:unhideWhenUsed="1"/>
+    <w:lsdException w:name="Table List 5" w:semiHidden="1" w:unhideWhenUsed="1"/>
+    <w:lsdException w:name="Table List 6" w:semiHidden="1" w:unhideWhenUsed="1"/>
+    <w:lsdException w:name="Table List 7" w:semiHidden="1" w:unhideWhenUsed="1"/>
+    <w:lsdException w:name="Table List 8" w:semiHidden="1" w:unhideWhenUsed="1"/>
+    <w:lsdException w:name="Table 3D effects 1" w:semiHidden="1" w:unhideWhenUsed="1"/>
+    <w:lsdException w:name="Table 3D effects 2" w:semiHidden="1" w:unhideWhenUsed="1"/>
+    <w:lsdException w:name="Table 3D effects 3" w:semiHidden="1" w:unhideWhenUsed="1"/>
+    <w:lsdException w:name="Table Contemporary" w:semiHidden="1" w:unhideWhenUsed="1"/>
+    <w:lsdException w:name="Table Elegant" w:semiHidden="1" w:unhideWhenUsed="1"/>
+    <w:lsdException w:name="Table Professional" w:semiHidden="1" w:unhideWhenUsed="1"/>
+    <w:lsdException w:name="Table Subtle 1" w:semiHidden="1" w:unhideWhenUsed="1"/>
+    <w:lsdException w:name="Table Subtle 2" w:semiHidden="1" w:unhideWhenUsed="1"/>
+    <w:lsdException w:name="Table Web 1" w:semiHidden="1" w:unhideWhenUsed="1"/>
+    <w:lsdException w:name="Table Web 2" w:semiHidden="1" w:unhideWhenUsed="1"/>
+    <w:lsdException w:name="Table Web 3" w:semiHidden="1" w:unhideWhenUsed="1"/>
+    <w:lsdException w:name="Balloon Text" w:semiHidden="1" w:unhideWhenUsed="1"/>
+    <w:lsdException w:name="Table Grid" w:uiPriority="59"/>
+    <w:lsdException w:name="Table Theme" w:semiHidden="1" w:unhideWhenUsed="1"/>
+    <w:lsdException w:name="Placeholder Text" w:semiHidden="1"/>
+    <w:lsdException w:name="No Spacing" w:uiPriority="1" w:qFormat="1"/>
+    <w:lsdException w:name="Light Shading" w:uiPriority="60"/>
+    <w:lsdException w:name="Light List" w:uiPriority="61"/>
+    <w:lsdException w:name="Light Grid" w:uiPriority="62"/>
+    <w:lsdException w:name="Medium Shading 1" w:uiPriority="63"/>
+    <w:lsdException w:name="Medium Shading 2" w:uiPriority="64"/>
+    <w:lsdException w:name="Medium List 1" w:uiPriority="65"/>
+    <w:lsdException w:name="Medium List 2" w:uiPriority="66"/>
+    <w:lsdException w:name="Medium Grid 1" w:uiPriority="67"/>
+    <w:lsdException w:name="Medium Grid 2" w:uiPriority="68"/>
+    <w:lsdException w:name="Medium Grid 3" w:uiPriority="69"/>
+    <w:lsdException w:name="Dark List" w:uiPriority="70"/>
+    <w:lsdException w:name="Colorful Shading" w:uiPriority="71"/>
+    <w:lsdException w:name="Colorful List" w:uiPriority="72"/>
+    <w:lsdException w:name="Colorful Grid" w:uiPriority="73"/>
+    <w:lsdException w:name="Light Shading Accent 1" w:uiPriority="60"/>
+    <w:lsdException w:name="Light List Accent 1" w:uiPriority="61"/>
+    <w:lsdException w:name="Light Grid Accent 1" w:uiPriority="62"/>
+    <w:lsdException w:name="Medium Shading 1 Accent 1" w:uiPriority="63"/>
+    <w:lsdException w:name="Medium Shading 2 Accent 1" w:uiPriority="64"/>
+    <w:lsdException w:name="Medium List 1 Accent 1" w:uiPriority="65"/>
+    <w:lsdException w:name="Revision" w:semiHidden="1"/>
+    <w:lsdException w:name="List Paragraph" w:uiPriority="34" w:qFormat="1"/>
+    <w:lsdException w:name="Quote" w:uiPriority="29" w:qFormat="1"/>
+    <w:lsdException w:name="Intense Quote" w:uiPriority="30" w:qFormat="1"/>
+    <w:lsdException w:name="Medium List 2 Accent 1" w:uiPriority="66"/>
+    <w:lsdException w:name="Medium Grid 1 Accent 1" w:uiPriority="67"/>
+    <w:lsdException w:name="Medium Grid 2 Accent 1" w:uiPriority="68"/>
+    <w:lsdException w:name="Medium Grid 3 Accent 1" w:uiPriority="69"/>
+    <w:lsdException w:name="Dark List Accent 1" w:uiPriority="70"/>
+    <w:lsdException w:name="Colorful Shading Accent 1" w:uiPriority="71"/>
+    <w:lsdException w:name="Colorful List Accent 1" w:uiPriority="72"/>
+    <w:lsdException w:name="Colorful Grid Accent 1" w:uiPriority="73"/>
+    <w:lsdException w:name="Light Shading Accent 2" w:uiPriority="60"/>
+    <w:lsdException w:name="Light List Accent 2" w:uiPriority="61"/>
+    <w:lsdException w:name="Light Grid Accent 2" w:uiPriority="62"/>
+    <w:lsdException w:name="Medium Shading 1 Accent 2" w:uiPriority="63"/>
+    <w:lsdException w:name="Medium Shading 2 Accent 2" w:uiPriority="64"/>
+    <w:lsdException w:name="Medium List 1 Accent 2" w:uiPriority="65"/>
+    <w:lsdException w:name="Medium List 2 Accent 2" w:uiPriority="66"/>
+    <w:lsdException w:name="Medium Grid 1 Accent 2" w:uiPriority="67"/>
+    <w:lsdException w:name="Medium Grid 2 Accent 2" w:uiPriority="68"/>
+    <w:lsdException w:name="Medium Grid 3 Accent 2" w:uiPriority="69"/>
+    <w:lsdException w:name="Dark List Accent 2" w:uiPriority="70"/>
+    <w:lsdException w:name="Colorful Shading Accent 2" w:uiPriority="71"/>
+    <w:lsdException w:name="Colorful List Accent 2" w:uiPriority="72"/>
+    <w:lsdException w:name="Colorful Grid Accent 2" w:uiPriority="73"/>
+    <w:lsdException w:name="Light Shading Accent 3" w:uiPriority="60"/>
+    <w:lsdException w:name="Light List Accent 3" w:uiPriority="61"/>
+    <w:lsdException w:name="Light Grid Accent 3" w:uiPriority="62"/>
+    <w:lsdException w:name="Medium Shading 1 Accent 3" w:uiPriority="63"/>
+    <w:lsdException w:name="Medium Shading 2 Accent 3" w:uiPriority="64"/>
+    <w:lsdException w:name="Medium List 1 Accent 3" w:uiPriority="65"/>
+    <w:lsdException w:name="Medium List 2 Accent 3" w:uiPriority="66"/>
+    <w:lsdException w:name="Medium Grid 1 Accent 3" w:uiPriority="67"/>
+    <w:lsdException w:name="Medium Grid 2 Accent 3" w:uiPriority="68"/>
+    <w:lsdException w:name="Medium Grid 3 Accent 3" w:uiPriority="69"/>
+    <w:lsdException w:name="Dark List Accent 3" w:uiPriority="70"/>
+    <w:lsdException w:name="Colorful Shading Accent 3" w:uiPriority="71"/>
+    <w:lsdException w:name="Colorful List Accent 3" w:uiPriority="72"/>
+    <w:lsdException w:name="Colorful Grid Accent 3" w:uiPriority="73"/>
+    <w:lsdException w:name="Light Shading Accent 4" w:uiPriority="60"/>
+    <w:lsdException w:name="Light List Accent 4" w:uiPriority="61"/>
+    <w:lsdException w:name="Light Grid Accent 4" w:uiPriority="62"/>
+    <w:lsdException w:name="Medium Shading 1 Accent 4" w:uiPriority="63"/>
+    <w:lsdException w:name="Medium Shading 2 Accent 4" w:uiPriority="64"/>
+    <w:lsdException w:name="Medium List 1 Accent 4" w:uiPriority="65"/>
+    <w:lsdException w:name="Medium List 2 Accent 4" w:uiPriority="66"/>
+    <w:lsdException w:name="Medium Grid 1 Accent 4" w:uiPriority="67"/>
+    <w:lsdException w:name="Medium Grid 2 Accent 4" w:uiPriority="68"/>
+    <w:lsdException w:name="Medium Grid 3 Accent 4" w:uiPriority="69"/>
+    <w:lsdException w:name="Dark List Accent 4" w:uiPriority="70"/>
+    <w:lsdException w:name="Colorful Shading Accent 4" w:uiPriority="71"/>
+    <w:lsdException w:name="Colorful List Accent 4" w:uiPriority="72"/>
+    <w:lsdException w:name="Colorful Grid Accent 4" w:uiPriority="73"/>
+    <w:lsdException w:name="Light Shading Accent 5" w:uiPriority="60"/>
+    <w:lsdException w:name="Light List Accent 5" w:uiPriority="61"/>
+    <w:lsdException w:name="Light Grid Accent 5" w:uiPriority="62"/>
+    <w:lsdException w:name="Medium Shading 1 Accent 5" w:uiPriority="63"/>
+    <w:lsdException w:name="Medium Shading 2 Accent 5" w:uiPriority="64"/>
+    <w:lsdException w:name="Medium List 1 Accent 5" w:uiPriority="65"/>
+    <w:lsdException w:name="Medium List 2 Accent 5" w:uiPriority="66"/>
+    <w:lsdException w:name="Medium Grid 1 Accent 5" w:uiPriority="67"/>
+    <w:lsdException w:name="Medium Grid 2 Accent 5" w:uiPriority="68"/>
+    <w:lsdException w:name="Medium Grid 3 Accent 5" w:uiPriority="69"/>
+    <w:lsdException w:name="Dark List Accent 5" w:uiPriority="70"/>
+    <w:lsdException w:name="Colorful Shading Accent 5" w:uiPriority="71"/>
+    <w:lsdException w:name="Colorful List Accent 5" w:uiPriority="72"/>
+    <w:lsdException w:name="Colorful Grid Accent 5" w:uiPriority="73"/>
+    <w:lsdException w:name="Light Shading Accent 6" w:uiPriority="60"/>
+    <w:lsdException w:name="Light List Accent 6" w:uiPriority="61"/>
+    <w:lsdException w:name="Light Grid Accent 6" w:uiPriority="62"/>
+    <w:lsdException w:name="Medium Shading 1 Accent 6" w:uiPriority="63"/>
+    <w:lsdException w:name="Medium Shading 2 Accent 6" w:uiPriority="64"/>
+    <w:lsdException w:name="Medium List 1 Accent 6" w:uiPriority="65"/>
+    <w:lsdException w:name="Medium List 2 Accent 6" w:uiPriority="66"/>
+    <w:lsdException w:name="Medium Grid 1 Accent 6" w:uiPriority="67"/>
+    <w:lsdException w:name="Medium Grid 2 Accent 6" w:uiPriority="68"/>
+    <w:lsdException w:name="Medium Grid 3 Accent 6" w:uiPriority="69"/>
+    <w:lsdException w:name="Dark List Accent 6" w:uiPriority="70"/>
+    <w:lsdException w:name="Colorful Shading Accent 6" w:uiPriority="71"/>
+    <w:lsdException w:name="Colorful List Accent 6" w:uiPriority="72"/>
+    <w:lsdException w:name="Colorful Grid Accent 6" w:uiPriority="73"/>
+    <w:lsdException w:name="Subtle Emphasis" w:uiPriority="19" w:qFormat="1"/>
+    <w:lsdException w:name="Intense Emphasis" w:uiPriority="21" w:qFormat="1"/>
+    <w:lsdException w:name="Subtle Reference" w:uiPriority="31" w:qFormat="1"/>
+    <w:lsdException w:name="Intense Reference" w:uiPriority="32" w:qFormat="1"/>
+    <w:lsdException w:name="Book Title" w:uiPriority="33" w:qFormat="1"/>
+    <w:lsdException w:name="Bibliography" w:semiHidden="1" w:uiPriority="37" w:unhideWhenUsed="1"/>
+    <w:lsdException w:name="TOC Heading" w:semiHidden="1" w:uiPriority="39" w:unhideWhenUsed="1" w:qFormat="1"/>
+    <w:lsdException w:name="Plain Table 1" w:uiPriority="41"/>
+    <w:lsdException w:name="Plain Table 2" w:uiPriority="42"/>
+    <w:lsdException w:name="Plain Table 3" w:uiPriority="43"/>
+    <w:lsdException w:name="Plain Table 4" w:uiPriority="44"/>
+    <w:lsdException w:name="Plain Table 5" w:uiPriority="45"/>
+    <w:lsdException w:name="Grid Table Light" w:uiPriority="40"/>
+    <w:lsdException w:name="Grid Table 1 Light" w:uiPriority="46"/>
+    <w:lsdException w:name="Grid Table 2" w:uiPriority="47"/>
+    <w:lsdException w:name="Grid Table 3" w:uiPriority="48"/>
+    <w:lsdException w:name="Grid Table 4" w:uiPriority="49"/>
+    <w:lsdException w:name="Grid Table 5 Dark" w:uiPriority="50"/>
+    <w:lsdException w:name="Grid Table 6 Colorful" w:uiPriority="51"/>
+    <w:lsdException w:name="Grid Table 7 Colorful" w:uiPriority="52"/>
+    <w:lsdException w:name="Grid Table 1 Light Accent 1" w:uiPriority="46"/>
+    <w:lsdException w:name="Grid Table 2 Accent 1" w:uiPriority="47"/>
+    <w:lsdException w:name="Grid Table 3 Accent 1" w:uiPriority="48"/>
+    <w:lsdException w:name="Grid Table 4 Accent 1" w:uiPriority="49"/>
+    <w:lsdException w:name="Grid Table 5 Dark Accent 1" w:uiPriority="50"/>
+    <w:lsdException w:name="Grid Table 6 Colorful Accent 1" w:uiPriority="51"/>
+    <w:lsdException w:name="Grid Table 7 Colorful Accent 1" w:uiPriority="52"/>
+    <w:lsdException w:name="Grid Table 1 Light Accent 2" w:uiPriority="46"/>
+    <w:lsdException w:name="Grid Table 2 Accent 2" w:uiPriority="47"/>
+    <w:lsdException w:name="Grid Table 3 Accent 2" w:uiPriority="48"/>
+    <w:lsdException w:name="Grid Table 4 Accent 2" w:uiPriority="49"/>
+    <w:lsdException w:name="Grid Table 5 Dark Accent 2" w:uiPriority="50"/>
+    <w:lsdException w:name="Grid Table 6 Colorful Accent 2" w:uiPriority="51"/>
+    <w:lsdException w:name="Grid Table 7 Colorful Accent 2" w:uiPriority="52"/>
+    <w:lsdException w:name="Grid Table 1 Light Accent 3" w:uiPriority="46"/>
+    <w:lsdException w:name="Grid Table 2 Accent 3" w:uiPriority="47"/>
+    <w:lsdException w:name="Grid Table 3 Accent 3" w:uiPriority="48"/>
+    <w:lsdException w:name="Grid Table 4 Accent 3" w:uiPriority="49"/>
+    <w:lsdException w:name="Grid Table 5 Dark Accent 3" w:uiPriority="50"/>
+    <w:lsdException w:name="Grid Table 6 Colorful Accent 3" w:uiPriority="51"/>
+    <w:lsdException w:name="Grid Table 7 Colorful Accent 3" w:uiPriority="52"/>
+    <w:lsdException w:name="Grid Table 1 Light Accent 4" w:uiPriority="46"/>
+    <w:lsdException w:name="Grid Table 2 Accent 4" w:uiPriority="47"/>
+    <w:lsdException w:name="Grid Table 3 Accent 4" w:uiPriority="48"/>
+    <w:lsdException w:name="Grid Table 4 Accent 4" w:uiPriority="49"/>
+    <w:lsdException w:name="Grid Table 5 Dark Accent 4" w:uiPriority="50"/>
+    <w:lsdException w:name="Grid Table 6 Colorful Accent 4" w:uiPriority="51"/>
+    <w:lsdException w:name="Grid Table 7 Colorful Accent 4" w:uiPriority="52"/>
+    <w:lsdException w:name="Grid Table 1 Light Accent 5" w:uiPriority="46"/>
+    <w:lsdException w:name="Grid Table 2 Accent 5" w:uiPriority="47"/>
+    <w:lsdException w:name="Grid Table 3 Accent 5" w:uiPriority="48"/>
+    <w:lsdException w:name="Grid Table 4 Accent 5" w:uiPriority="49"/>
+    <w:lsdException w:name="Grid Table 5 Dark Accent 5" w:uiPriority="50"/>
+    <w:lsdException w:name="Grid Table 6 Colorful Accent 5" w:uiPriority="51"/>
+    <w:lsdException w:name="Grid Table 7 Colorful Accent 5" w:uiPriority="52"/>
+    <w:lsdException w:name="Grid Table 1 Light Accent 6" w:uiPriority="46"/>
+    <w:lsdException w:name="Grid Table 2 Accent 6" w:uiPriority="47"/>
+    <w:lsdException w:name="Grid Table 3 Accent 6" w:uiPriority="48"/>
+    <w:lsdException w:name="Grid Table 4 Accent 6" w:uiPriority="49"/>
+    <w:lsdException w:name="Grid Table 5 Dark Accent 6" w:uiPriority="50"/>
+    <w:lsdException w:name="Grid Table 6 Colorful Accent 6" w:uiPriority="51"/>
+    <w:lsdException w:name="Grid Table 7 Colorful Accent 6" w:uiPriority="52"/>
+    <w:lsdException w:name="List Table 1 Light" w:uiPriority="46"/>
+    <w:lsdException w:name="List Table 2" w:uiPriority="47"/>
+    <w:lsdException w:name="List Table 3" w:uiPriority="48"/>
+    <w:lsdException w:name="List Table 4" w:uiPriority="49"/>
+    <w:lsdException w:name="List Table 5 Dark" w:uiPriority="50"/>
+    <w:lsdException w:name="List Table 6 Colorful" w:uiPriority="51"/>
+    <w:lsdException w:name="List Table 7 Colorful" w:uiPriority="52"/>
+    <w:lsdException w:name="List Table 1 Light Accent 1" w:uiPriority="46"/>
+    <w:lsdException w:name="List Table 2 Accent 1" w:uiPriority="47"/>
+    <w:lsdException w:name="List Table 3 Accent 1" w:uiPriority="48"/>
+    <w:lsdException w:name="List Table 4 Accent 1" w:uiPriority="49"/>
+    <w:lsdException w:name="List Table 5 Dark Accent 1" w:uiPriority="50"/>
+    <w:lsdException w:name="List Table 6 Colorful Accent 1" w:uiPriority="51"/>
+    <w:lsdException w:name="List Table 7 Colorful Accent 1" w:uiPriority="52"/>
+    <w:lsdException w:name="List Table 1 Light Accent 2" w:uiPriority="46"/>
+    <w:lsdException w:name="List Table 2 Accent 2" w:uiPriority="47"/>
+    <w:lsdException w:name="List Table 3 Accent 2" w:uiPriority="48"/>
+    <w:lsdException w:name="List Table 4 Accent 2" w:uiPriority="49"/>
+    <w:lsdException w:name="List Table 5 Dark Accent 2" w:uiPriority="50"/>
+    <w:lsdException w:name="List Table 6 Colorful Accent 2" w:uiPriority="51"/>
+    <w:lsdException w:name="List Table 7 Colorful Accent 2" w:uiPriority="52"/>
+    <w:lsdException w:name="List Table 1 Light Accent 3" w:uiPriority="46"/>
+    <w:lsdException w:name="List Table 2 Accent 3" w:uiPriority="47"/>
+    <w:lsdException w:name="List Table 3 Accent 3" w:uiPriority="48"/>
+    <w:lsdException w:name="List Table 4 Accent 3" w:uiPriority="49"/>
+    <w:lsdException w:name="List Table 5 Dark Accent 3" w:uiPriority="50"/>
+    <w:lsdException w:name="List Table 6 Colorful Accent 3" w:uiPriority="51"/>
+    <w:lsdException w:name="List Table 7 Colorful Accent 3" w:uiPriority="52"/>
+    <w:lsdException w:name="List Table 1 Light Accent 4" w:uiPriority="46"/>
+    <w:lsdException w:name="List Table 2 Accent 4" w:uiPriority="47"/>
+    <w:lsdException w:name="List Table 3 Accent 4" w:uiPriority="48"/>
+    <w:lsdException w:name="List Table 4 Accent 4" w:uiPriority="49"/>
+    <w:lsdException w:name="List Table 5 Dark Accent 4" w:uiPriority="50"/>
+    <w:lsdException w:name="List Table 6 Colorful Accent 4" w:uiPriority="51"/>
+    <w:lsdException w:name="List Table 7 Colorful Accent 4" w:uiPriority="52"/>
+    <w:lsdException w:name="List Table 1 Light Accent 5" w:uiPriority="46"/>
+    <w:lsdException w:name="List Table 2 Accent 5" w:uiPriority="47"/>
+    <w:lsdException w:name="List Table 3 Accent 5" w:uiPriority="48"/>
+    <w:lsdException w:name="List Table 4 Accent 5" w:uiPriority="49"/>
+    <w:lsdException w:name="List Table 5 Dark Accent 5" w:uiPriority="50"/>
+    <w:lsdException w:name="List Table 6 Colorful Accent 5" w:uiPriority="51"/>
+    <w:lsdException w:name="List Table 7 Colorful Accent 5" w:uiPriority="52"/>
+    <w:lsdException w:name="List Table 1 Light Accent 6" w:uiPriority="46"/>
+    <w:lsdException w:name="List Table 2 Accent 6" w:uiPriority="47"/>
+    <w:lsdException w:name="List Table 3 Accent 6" w:uiPriority="48"/>
+    <w:lsdException w:name="List Table 4 Accent 6" w:uiPriority="49"/>
+    <w:lsdException w:name="List Table 5 Dark Accent 6" w:uiPriority="50"/>
+    <w:lsdException w:name="List Table 6 Colorful Accent 6" w:uiPriority="51"/>
+    <w:lsdException w:name="List Table 7 Colorful Accent 6" w:uiPriority="52"/>
   </w:latentStyles>
   <w:style w:type="paragraph" w:default="1" w:styleId="Normal">
     <w:name w:val="Normal"/>
@@ -1016,324 +2287,97 @@
       <w:szCs w:val="16"/>
     </w:rPr>
   </w:style>
-</w:styles>
-</file>
-
-<file path=word/stylesWithEffects.xml><?xml version="1.0" encoding="utf-8"?>
-<w:styles xmlns:wpc="http://schemas.microsoft.com/office/word/2010/wordprocessingCanvas" xmlns:mc="http://schemas.openxmlformats.org/markup-compatibility/2006" xmlns:o="urn:schemas-microsoft-com:office:office" xmlns:r="http://schemas.openxmlformats.org/officeDocument/2006/relationships" xmlns:m="http://schemas.openxmlformats.org/officeDocument/2006/math" xmlns:v="urn:schemas-microsoft-com:vml" xmlns:wp14="http://schemas.microsoft.com/office/word/2010/wordprocessingDrawing" xmlns:wp="http://schemas.openxmlformats.org/drawingml/2006/wordprocessingDrawing" xmlns:w10="urn:schemas-microsoft-com:office:word" xmlns:w="http://schemas.openxmlformats.org/wordprocessingml/2006/main" xmlns:w14="http://schemas.microsoft.com/office/word/2010/wordml" xmlns:wpg="http://schemas.microsoft.com/office/word/2010/wordprocessingGroup" xmlns:wpi="http://schemas.microsoft.com/office/word/2010/wordprocessingInk" xmlns:wne="http://schemas.microsoft.com/office/word/2006/wordml" xmlns:wps="http://schemas.microsoft.com/office/word/2010/wordprocessingShape" mc:Ignorable="w14 wp14">
-  <w:docDefaults>
-    <w:rPrDefault>
-      <w:rPr>
-        <w:rFonts w:asciiTheme="minorHAnsi" w:eastAsiaTheme="minorHAnsi" w:hAnsiTheme="minorHAnsi" w:cstheme="minorBidi"/>
-        <w:sz w:val="22"/>
-        <w:szCs w:val="22"/>
-        <w:lang w:val="fr-FR" w:eastAsia="en-US" w:bidi="ar-SA"/>
-      </w:rPr>
-    </w:rPrDefault>
-    <w:pPrDefault>
-      <w:pPr>
-        <w:spacing w:after="200" w:line="276" w:lineRule="auto"/>
-      </w:pPr>
-    </w:pPrDefault>
-  </w:docDefaults>
-  <w:latentStyles w:defLockedState="0" w:defUIPriority="99" w:defSemiHidden="1" w:defUnhideWhenUsed="1" w:defQFormat="0" w:count="267">
-    <w:lsdException w:name="Normal" w:semiHidden="0" w:uiPriority="0" w:unhideWhenUsed="0" w:qFormat="1"/>
-    <w:lsdException w:name="heading 1" w:semiHidden="0" w:uiPriority="9" w:unhideWhenUsed="0" w:qFormat="1"/>
-    <w:lsdException w:name="heading 2" w:uiPriority="9" w:qFormat="1"/>
-    <w:lsdException w:name="heading 3" w:uiPriority="9" w:qFormat="1"/>
-    <w:lsdException w:name="heading 4" w:uiPriority="9" w:qFormat="1"/>
-    <w:lsdException w:name="heading 5" w:uiPriority="9" w:qFormat="1"/>
-    <w:lsdException w:name="heading 6" w:uiPriority="9" w:qFormat="1"/>
-    <w:lsdException w:name="heading 7" w:uiPriority="9" w:qFormat="1"/>
-    <w:lsdException w:name="heading 8" w:uiPriority="9" w:qFormat="1"/>
-    <w:lsdException w:name="heading 9" w:uiPriority="9" w:qFormat="1"/>
-    <w:lsdException w:name="toc 1" w:uiPriority="39"/>
-    <w:lsdException w:name="toc 2" w:uiPriority="39"/>
-    <w:lsdException w:name="toc 3" w:uiPriority="39"/>
-    <w:lsdException w:name="toc 4" w:uiPriority="39"/>
-    <w:lsdException w:name="toc 5" w:uiPriority="39"/>
-    <w:lsdException w:name="toc 6" w:uiPriority="39"/>
-    <w:lsdException w:name="toc 7" w:uiPriority="39"/>
-    <w:lsdException w:name="toc 8" w:uiPriority="39"/>
-    <w:lsdException w:name="toc 9" w:uiPriority="39"/>
-    <w:lsdException w:name="caption" w:uiPriority="35" w:qFormat="1"/>
-    <w:lsdException w:name="Title" w:semiHidden="0" w:uiPriority="10" w:unhideWhenUsed="0" w:qFormat="1"/>
-    <w:lsdException w:name="Default Paragraph Font" w:uiPriority="1"/>
-    <w:lsdException w:name="Subtitle" w:semiHidden="0" w:uiPriority="11" w:unhideWhenUsed="0" w:qFormat="1"/>
-    <w:lsdException w:name="Strong" w:semiHidden="0" w:uiPriority="22" w:unhideWhenUsed="0" w:qFormat="1"/>
-    <w:lsdException w:name="Emphasis" w:semiHidden="0" w:uiPriority="20" w:unhideWhenUsed="0" w:qFormat="1"/>
-    <w:lsdException w:name="Table Grid" w:semiHidden="0" w:uiPriority="59" w:unhideWhenUsed="0"/>
-    <w:lsdException w:name="Placeholder Text" w:unhideWhenUsed="0"/>
-    <w:lsdException w:name="No Spacing" w:semiHidden="0" w:uiPriority="1" w:unhideWhenUsed="0" w:qFormat="1"/>
-    <w:lsdException w:name="Light Shading" w:semiHidden="0" w:uiPriority="60" w:unhideWhenUsed="0"/>
-    <w:lsdException w:name="Light List" w:semiHidden="0" w:uiPriority="61" w:unhideWhenUsed="0"/>
-    <w:lsdException w:name="Light Grid" w:semiHidden="0" w:uiPriority="62" w:unhideWhenUsed="0"/>
-    <w:lsdException w:name="Medium Shading 1" w:semiHidden="0" w:uiPriority="63" w:unhideWhenUsed="0"/>
-    <w:lsdException w:name="Medium Shading 2" w:semiHidden="0" w:uiPriority="64" w:unhideWhenUsed="0"/>
-    <w:lsdException w:name="Medium List 1" w:semiHidden="0" w:uiPriority="65" w:unhideWhenUsed="0"/>
-    <w:lsdException w:name="Medium List 2" w:semiHidden="0" w:uiPriority="66" w:unhideWhenUsed="0"/>
-    <w:lsdException w:name="Medium Grid 1" w:semiHidden="0" w:uiPriority="67" w:unhideWhenUsed="0"/>
-    <w:lsdException w:name="Medium Grid 2" w:semiHidden="0" w:uiPriority="68" w:unhideWhenUsed="0"/>
-    <w:lsdException w:name="Medium Grid 3" w:semiHidden="0" w:uiPriority="69" w:unhideWhenUsed="0"/>
-    <w:lsdException w:name="Dark List" w:semiHidden="0" w:uiPriority="70" w:unhideWhenUsed="0"/>
-    <w:lsdException w:name="Colorful Shading" w:semiHidden="0" w:uiPriority="71" w:unhideWhenUsed="0"/>
-    <w:lsdException w:name="Colorful List" w:semiHidden="0" w:uiPriority="72" w:unhideWhenUsed="0"/>
-    <w:lsdException w:name="Colorful Grid" w:semiHidden="0" w:uiPriority="73" w:unhideWhenUsed="0"/>
-    <w:lsdException w:name="Light Shading Accent 1" w:semiHidden="0" w:uiPriority="60" w:unhideWhenUsed="0"/>
-    <w:lsdException w:name="Light List Accent 1" w:semiHidden="0" w:uiPriority="61" w:unhideWhenUsed="0"/>
-    <w:lsdException w:name="Light Grid Accent 1" w:semiHidden="0" w:uiPriority="62" w:unhideWhenUsed="0"/>
-    <w:lsdException w:name="Medium Shading 1 Accent 1" w:semiHidden="0" w:uiPriority="63" w:unhideWhenUsed="0"/>
-    <w:lsdException w:name="Medium Shading 2 Accent 1" w:semiHidden="0" w:uiPriority="64" w:unhideWhenUsed="0"/>
-    <w:lsdException w:name="Medium List 1 Accent 1" w:semiHidden="0" w:uiPriority="65" w:unhideWhenUsed="0"/>
-    <w:lsdException w:name="Revision" w:unhideWhenUsed="0"/>
-    <w:lsdException w:name="List Paragraph" w:semiHidden="0" w:uiPriority="34" w:unhideWhenUsed="0" w:qFormat="1"/>
-    <w:lsdException w:name="Quote" w:semiHidden="0" w:uiPriority="29" w:unhideWhenUsed="0" w:qFormat="1"/>
-    <w:lsdException w:name="Intense Quote" w:semiHidden="0" w:uiPriority="30" w:unhideWhenUsed="0" w:qFormat="1"/>
-    <w:lsdException w:name="Medium List 2 Accent 1" w:semiHidden="0" w:uiPriority="66" w:unhideWhenUsed="0"/>
-    <w:lsdException w:name="Medium Grid 1 Accent 1" w:semiHidden="0" w:uiPriority="67" w:unhideWhenUsed="0"/>
-    <w:lsdException w:name="Medium Grid 2 Accent 1" w:semiHidden="0" w:uiPriority="68" w:unhideWhenUsed="0"/>
-    <w:lsdException w:name="Medium Grid 3 Accent 1" w:semiHidden="0" w:uiPriority="69" w:unhideWhenUsed="0"/>
-    <w:lsdException w:name="Dark List Accent 1" w:semiHidden="0" w:uiPriority="70" w:unhideWhenUsed="0"/>
-    <w:lsdException w:name="Colorful Shading Accent 1" w:semiHidden="0" w:uiPriority="71" w:unhideWhenUsed="0"/>
-    <w:lsdException w:name="Colorful List Accent 1" w:semiHidden="0" w:uiPriority="72" w:unhideWhenUsed="0"/>
-    <w:lsdException w:name="Colorful Grid Accent 1" w:semiHidden="0" w:uiPriority="73" w:unhideWhenUsed="0"/>
-    <w:lsdException w:name="Light Shading Accent 2" w:semiHidden="0" w:uiPriority="60" w:unhideWhenUsed="0"/>
-    <w:lsdException w:name="Light List Accent 2" w:semiHidden="0" w:uiPriority="61" w:unhideWhenUsed="0"/>
-    <w:lsdException w:name="Light Grid Accent 2" w:semiHidden="0" w:uiPriority="62" w:unhideWhenUsed="0"/>
-    <w:lsdException w:name="Medium Shading 1 Accent 2" w:semiHidden="0" w:uiPriority="63" w:unhideWhenUsed="0"/>
-    <w:lsdException w:name="Medium Shading 2 Accent 2" w:semiHidden="0" w:uiPriority="64" w:unhideWhenUsed="0"/>
-    <w:lsdException w:name="Medium List 1 Accent 2" w:semiHidden="0" w:uiPriority="65" w:unhideWhenUsed="0"/>
-    <w:lsdException w:name="Medium List 2 Accent 2" w:semiHidden="0" w:uiPriority="66" w:unhideWhenUsed="0"/>
-    <w:lsdException w:name="Medium Grid 1 Accent 2" w:semiHidden="0" w:uiPriority="67" w:unhideWhenUsed="0"/>
-    <w:lsdException w:name="Medium Grid 2 Accent 2" w:semiHidden="0" w:uiPriority="68" w:unhideWhenUsed="0"/>
-    <w:lsdException w:name="Medium Grid 3 Accent 2" w:semiHidden="0" w:uiPriority="69" w:unhideWhenUsed="0"/>
-    <w:lsdException w:name="Dark List Accent 2" w:semiHidden="0" w:uiPriority="70" w:unhideWhenUsed="0"/>
-    <w:lsdException w:name="Colorful Shading Accent 2" w:semiHidden="0" w:uiPriority="71" w:unhideWhenUsed="0"/>
-    <w:lsdException w:name="Colorful List Accent 2" w:semiHidden="0" w:uiPriority="72" w:unhideWhenUsed="0"/>
-    <w:lsdException w:name="Colorful Grid Accent 2" w:semiHidden="0" w:uiPriority="73" w:unhideWhenUsed="0"/>
-    <w:lsdException w:name="Light Shading Accent 3" w:semiHidden="0" w:uiPriority="60" w:unhideWhenUsed="0"/>
-    <w:lsdException w:name="Light List Accent 3" w:semiHidden="0" w:uiPriority="61" w:unhideWhenUsed="0"/>
-    <w:lsdException w:name="Light Grid Accent 3" w:semiHidden="0" w:uiPriority="62" w:unhideWhenUsed="0"/>
-    <w:lsdException w:name="Medium Shading 1 Accent 3" w:semiHidden="0" w:uiPriority="63" w:unhideWhenUsed="0"/>
-    <w:lsdException w:name="Medium Shading 2 Accent 3" w:semiHidden="0" w:uiPriority="64" w:unhideWhenUsed="0"/>
-    <w:lsdException w:name="Medium List 1 Accent 3" w:semiHidden="0" w:uiPriority="65" w:unhideWhenUsed="0"/>
-    <w:lsdException w:name="Medium List 2 Accent 3" w:semiHidden="0" w:uiPriority="66" w:unhideWhenUsed="0"/>
-    <w:lsdException w:name="Medium Grid 1 Accent 3" w:semiHidden="0" w:uiPriority="67" w:unhideWhenUsed="0"/>
-    <w:lsdException w:name="Medium Grid 2 Accent 3" w:semiHidden="0" w:uiPriority="68" w:unhideWhenUsed="0"/>
-    <w:lsdException w:name="Medium Grid 3 Accent 3" w:semiHidden="0" w:uiPriority="69" w:unhideWhenUsed="0"/>
-    <w:lsdException w:name="Dark List Accent 3" w:semiHidden="0" w:uiPriority="70" w:unhideWhenUsed="0"/>
-    <w:lsdException w:name="Colorful Shading Accent 3" w:semiHidden="0" w:uiPriority="71" w:unhideWhenUsed="0"/>
-    <w:lsdException w:name="Colorful List Accent 3" w:semiHidden="0" w:uiPriority="72" w:unhideWhenUsed="0"/>
-    <w:lsdException w:name="Colorful Grid Accent 3" w:semiHidden="0" w:uiPriority="73" w:unhideWhenUsed="0"/>
-    <w:lsdException w:name="Light Shading Accent 4" w:semiHidden="0" w:uiPriority="60" w:unhideWhenUsed="0"/>
-    <w:lsdException w:name="Light List Accent 4" w:semiHidden="0" w:uiPriority="61" w:unhideWhenUsed="0"/>
-    <w:lsdException w:name="Light Grid Accent 4" w:semiHidden="0" w:uiPriority="62" w:unhideWhenUsed="0"/>
-    <w:lsdException w:name="Medium Shading 1 Accent 4" w:semiHidden="0" w:uiPriority="63" w:unhideWhenUsed="0"/>
-    <w:lsdException w:name="Medium Shading 2 Accent 4" w:semiHidden="0" w:uiPriority="64" w:unhideWhenUsed="0"/>
-    <w:lsdException w:name="Medium List 1 Accent 4" w:semiHidden="0" w:uiPriority="65" w:unhideWhenUsed="0"/>
-    <w:lsdException w:name="Medium List 2 Accent 4" w:semiHidden="0" w:uiPriority="66" w:unhideWhenUsed="0"/>
-    <w:lsdException w:name="Medium Grid 1 Accent 4" w:semiHidden="0" w:uiPriority="67" w:unhideWhenUsed="0"/>
-    <w:lsdException w:name="Medium Grid 2 Accent 4" w:semiHidden="0" w:uiPriority="68" w:unhideWhenUsed="0"/>
-    <w:lsdException w:name="Medium Grid 3 Accent 4" w:semiHidden="0" w:uiPriority="69" w:unhideWhenUsed="0"/>
-    <w:lsdException w:name="Dark List Accent 4" w:semiHidden="0" w:uiPriority="70" w:unhideWhenUsed="0"/>
-    <w:lsdException w:name="Colorful Shading Accent 4" w:semiHidden="0" w:uiPriority="71" w:unhideWhenUsed="0"/>
-    <w:lsdException w:name="Colorful List Accent 4" w:semiHidden="0" w:uiPriority="72" w:unhideWhenUsed="0"/>
-    <w:lsdException w:name="Colorful Grid Accent 4" w:semiHidden="0" w:uiPriority="73" w:unhideWhenUsed="0"/>
-    <w:lsdException w:name="Light Shading Accent 5" w:semiHidden="0" w:uiPriority="60" w:unhideWhenUsed="0"/>
-    <w:lsdException w:name="Light List Accent 5" w:semiHidden="0" w:uiPriority="61" w:unhideWhenUsed="0"/>
-    <w:lsdException w:name="Light Grid Accent 5" w:semiHidden="0" w:uiPriority="62" w:unhideWhenUsed="0"/>
-    <w:lsdException w:name="Medium Shading 1 Accent 5" w:semiHidden="0" w:uiPriority="63" w:unhideWhenUsed="0"/>
-    <w:lsdException w:name="Medium Shading 2 Accent 5" w:semiHidden="0" w:uiPriority="64" w:unhideWhenUsed="0"/>
-    <w:lsdException w:name="Medium List 1 Accent 5" w:semiHidden="0" w:uiPriority="65" w:unhideWhenUsed="0"/>
-    <w:lsdException w:name="Medium List 2 Accent 5" w:semiHidden="0" w:uiPriority="66" w:unhideWhenUsed="0"/>
-    <w:lsdException w:name="Medium Grid 1 Accent 5" w:semiHidden="0" w:uiPriority="67" w:unhideWhenUsed="0"/>
-    <w:lsdException w:name="Medium Grid 2 Accent 5" w:semiHidden="0" w:uiPriority="68" w:unhideWhenUsed="0"/>
-    <w:lsdException w:name="Medium Grid 3 Accent 5" w:semiHidden="0" w:uiPriority="69" w:unhideWhenUsed="0"/>
-    <w:lsdException w:name="Dark List Accent 5" w:semiHidden="0" w:uiPriority="70" w:unhideWhenUsed="0"/>
-    <w:lsdException w:name="Colorful Shading Accent 5" w:semiHidden="0" w:uiPriority="71" w:unhideWhenUsed="0"/>
-    <w:lsdException w:name="Colorful List Accent 5" w:semiHidden="0" w:uiPriority="72" w:unhideWhenUsed="0"/>
-    <w:lsdException w:name="Colorful Grid Accent 5" w:semiHidden="0" w:uiPriority="73" w:unhideWhenUsed="0"/>
-    <w:lsdException w:name="Light Shading Accent 6" w:semiHidden="0" w:uiPriority="60" w:unhideWhenUsed="0"/>
-    <w:lsdException w:name="Light List Accent 6" w:semiHidden="0" w:uiPriority="61" w:unhideWhenUsed="0"/>
-    <w:lsdException w:name="Light Grid Accent 6" w:semiHidden="0" w:uiPriority="62" w:unhideWhenUsed="0"/>
-    <w:lsdException w:name="Medium Shading 1 Accent 6" w:semiHidden="0" w:uiPriority="63" w:unhideWhenUsed="0"/>
-    <w:lsdException w:name="Medium Shading 2 Accent 6" w:semiHidden="0" w:uiPriority="64" w:unhideWhenUsed="0"/>
-    <w:lsdException w:name="Medium List 1 Accent 6" w:semiHidden="0" w:uiPriority="65" w:unhideWhenUsed="0"/>
-    <w:lsdException w:name="Medium List 2 Accent 6" w:semiHidden="0" w:uiPriority="66" w:unhideWhenUsed="0"/>
-    <w:lsdException w:name="Medium Grid 1 Accent 6" w:semiHidden="0" w:uiPriority="67" w:unhideWhenUsed="0"/>
-    <w:lsdException w:name="Medium Grid 2 Accent 6" w:semiHidden="0" w:uiPriority="68" w:unhideWhenUsed="0"/>
-    <w:lsdException w:name="Medium Grid 3 Accent 6" w:semiHidden="0" w:uiPriority="69" w:unhideWhenUsed="0"/>
-    <w:lsdException w:name="Dark List Accent 6" w:semiHidden="0" w:uiPriority="70" w:unhideWhenUsed="0"/>
-    <w:lsdException w:name="Colorful Shading Accent 6" w:semiHidden="0" w:uiPriority="71" w:unhideWhenUsed="0"/>
-    <w:lsdException w:name="Colorful List Accent 6" w:semiHidden="0" w:uiPriority="72" w:unhideWhenUsed="0"/>
-    <w:lsdException w:name="Colorful Grid Accent 6" w:semiHidden="0" w:uiPriority="73" w:unhideWhenUsed="0"/>
-    <w:lsdException w:name="Subtle Emphasis" w:semiHidden="0" w:uiPriority="19" w:unhideWhenUsed="0" w:qFormat="1"/>
-    <w:lsdException w:name="Intense Emphasis" w:semiHidden="0" w:uiPriority="21" w:unhideWhenUsed="0" w:qFormat="1"/>
-    <w:lsdException w:name="Subtle Reference" w:semiHidden="0" w:uiPriority="31" w:unhideWhenUsed="0" w:qFormat="1"/>
-    <w:lsdException w:name="Intense Reference" w:semiHidden="0" w:uiPriority="32" w:unhideWhenUsed="0" w:qFormat="1"/>
-    <w:lsdException w:name="Book Title" w:semiHidden="0" w:uiPriority="33" w:unhideWhenUsed="0" w:qFormat="1"/>
-    <w:lsdException w:name="Bibliography" w:uiPriority="37"/>
-    <w:lsdException w:name="TOC Heading" w:uiPriority="39" w:qFormat="1"/>
-  </w:latentStyles>
-  <w:style w:type="paragraph" w:default="1" w:styleId="Normal">
-    <w:name w:val="Normal"/>
-    <w:qFormat/>
-  </w:style>
-  <w:style w:type="paragraph" w:styleId="Titre1">
-    <w:name w:val="heading 1"/>
-    <w:basedOn w:val="Normal"/>
-    <w:next w:val="Normal"/>
-    <w:link w:val="Titre1Car"/>
-    <w:uiPriority w:val="9"/>
-    <w:qFormat/>
-    <w:rsid w:val="00297BB9"/>
-    <w:pPr>
-      <w:keepNext/>
-      <w:keepLines/>
-      <w:spacing w:before="480" w:after="0"/>
-      <w:outlineLvl w:val="0"/>
-    </w:pPr>
-    <w:rPr>
-      <w:rFonts w:asciiTheme="majorHAnsi" w:eastAsiaTheme="majorEastAsia" w:hAnsiTheme="majorHAnsi" w:cstheme="majorBidi"/>
-      <w:b/>
-      <w:bCs/>
-      <w:color w:val="365F91" w:themeColor="accent1" w:themeShade="BF"/>
-      <w:sz w:val="28"/>
-      <w:szCs w:val="28"/>
-    </w:rPr>
-  </w:style>
-  <w:style w:type="character" w:default="1" w:styleId="Policepardfaut">
-    <w:name w:val="Default Paragraph Font"/>
-    <w:uiPriority w:val="1"/>
-    <w:semiHidden/>
-    <w:unhideWhenUsed/>
-  </w:style>
-  <w:style w:type="table" w:default="1" w:styleId="TableauNormal">
-    <w:name w:val="Normal Table"/>
+  <w:style w:type="character" w:styleId="Lienhypertextesuivivisit">
+    <w:name w:val="FollowedHyperlink"/>
+    <w:basedOn w:val="Policepardfaut"/>
     <w:uiPriority w:val="99"/>
     <w:semiHidden/>
     <w:unhideWhenUsed/>
-    <w:tblPr>
-      <w:tblInd w:w="0" w:type="dxa"/>
-      <w:tblCellMar>
-        <w:top w:w="0" w:type="dxa"/>
-        <w:left w:w="108" w:type="dxa"/>
-        <w:bottom w:w="0" w:type="dxa"/>
-        <w:right w:w="108" w:type="dxa"/>
-      </w:tblCellMar>
-    </w:tblPr>
+    <w:rsid w:val="008B73F4"/>
+    <w:rPr>
+      <w:color w:val="800080" w:themeColor="followedHyperlink"/>
+      <w:u w:val="single"/>
+    </w:rPr>
   </w:style>
-  <w:style w:type="numbering" w:default="1" w:styleId="Aucuneliste">
-    <w:name w:val="No List"/>
+  <w:style w:type="paragraph" w:styleId="PrformatHTML">
+    <w:name w:val="HTML Preformatted"/>
+    <w:basedOn w:val="Normal"/>
+    <w:link w:val="PrformatHTMLCar"/>
     <w:uiPriority w:val="99"/>
     <w:semiHidden/>
     <w:unhideWhenUsed/>
-  </w:style>
-  <w:style w:type="paragraph" w:styleId="Titre">
-    <w:name w:val="Title"/>
-    <w:basedOn w:val="Normal"/>
-    <w:next w:val="Normal"/>
-    <w:link w:val="TitreCar"/>
-    <w:uiPriority w:val="10"/>
-    <w:qFormat/>
-    <w:rsid w:val="00297BB9"/>
+    <w:rsid w:val="003F4118"/>
     <w:pPr>
-      <w:pBdr>
-        <w:bottom w:val="single" w:sz="8" w:space="4" w:color="4F81BD" w:themeColor="accent1"/>
-      </w:pBdr>
-      <w:spacing w:after="300" w:line="240" w:lineRule="auto"/>
-      <w:contextualSpacing/>
-    </w:pPr>
-    <w:rPr>
-      <w:rFonts w:asciiTheme="majorHAnsi" w:eastAsiaTheme="majorEastAsia" w:hAnsiTheme="majorHAnsi" w:cstheme="majorBidi"/>
-      <w:color w:val="17365D" w:themeColor="text2" w:themeShade="BF"/>
-      <w:spacing w:val="5"/>
-      <w:kern w:val="28"/>
-      <w:sz w:val="52"/>
-      <w:szCs w:val="52"/>
-    </w:rPr>
-  </w:style>
-  <w:style w:type="character" w:customStyle="1" w:styleId="TitreCar">
-    <w:name w:val="Titre Car"/>
-    <w:basedOn w:val="Policepardfaut"/>
-    <w:link w:val="Titre"/>
-    <w:uiPriority w:val="10"/>
-    <w:rsid w:val="00297BB9"/>
-    <w:rPr>
-      <w:rFonts w:asciiTheme="majorHAnsi" w:eastAsiaTheme="majorEastAsia" w:hAnsiTheme="majorHAnsi" w:cstheme="majorBidi"/>
-      <w:color w:val="17365D" w:themeColor="text2" w:themeShade="BF"/>
-      <w:spacing w:val="5"/>
-      <w:kern w:val="28"/>
-      <w:sz w:val="52"/>
-      <w:szCs w:val="52"/>
-    </w:rPr>
-  </w:style>
-  <w:style w:type="character" w:customStyle="1" w:styleId="Titre1Car">
-    <w:name w:val="Titre 1 Car"/>
-    <w:basedOn w:val="Policepardfaut"/>
-    <w:link w:val="Titre1"/>
-    <w:uiPriority w:val="9"/>
-    <w:rsid w:val="00297BB9"/>
-    <w:rPr>
-      <w:rFonts w:asciiTheme="majorHAnsi" w:eastAsiaTheme="majorEastAsia" w:hAnsiTheme="majorHAnsi" w:cstheme="majorBidi"/>
-      <w:b/>
-      <w:bCs/>
-      <w:color w:val="365F91" w:themeColor="accent1" w:themeShade="BF"/>
-      <w:sz w:val="28"/>
-      <w:szCs w:val="28"/>
-    </w:rPr>
-  </w:style>
-  <w:style w:type="paragraph" w:styleId="Paragraphedeliste">
-    <w:name w:val="List Paragraph"/>
-    <w:basedOn w:val="Normal"/>
-    <w:uiPriority w:val="34"/>
-    <w:qFormat/>
-    <w:rsid w:val="00297BB9"/>
-    <w:pPr>
-      <w:ind w:left="720"/>
-      <w:contextualSpacing/>
-    </w:pPr>
-  </w:style>
-  <w:style w:type="character" w:styleId="Lienhypertexte">
-    <w:name w:val="Hyperlink"/>
-    <w:basedOn w:val="Policepardfaut"/>
-    <w:uiPriority w:val="99"/>
-    <w:unhideWhenUsed/>
-    <w:rsid w:val="00297BB9"/>
-    <w:rPr>
-      <w:color w:val="0000FF" w:themeColor="hyperlink"/>
-      <w:u w:val="single"/>
-    </w:rPr>
-  </w:style>
-  <w:style w:type="paragraph" w:styleId="Textedebulles">
-    <w:name w:val="Balloon Text"/>
-    <w:basedOn w:val="Normal"/>
-    <w:link w:val="TextedebullesCar"/>
-    <w:uiPriority w:val="99"/>
-    <w:semiHidden/>
-    <w:unhideWhenUsed/>
-    <w:rsid w:val="00B84BF4"/>
-    <w:pPr>
+      <w:tabs>
+        <w:tab w:val="left" w:pos="916"/>
+        <w:tab w:val="left" w:pos="1832"/>
+        <w:tab w:val="left" w:pos="2748"/>
+        <w:tab w:val="left" w:pos="3664"/>
+        <w:tab w:val="left" w:pos="4580"/>
+        <w:tab w:val="left" w:pos="5496"/>
+        <w:tab w:val="left" w:pos="6412"/>
+        <w:tab w:val="left" w:pos="7328"/>
+        <w:tab w:val="left" w:pos="8244"/>
+        <w:tab w:val="left" w:pos="9160"/>
+        <w:tab w:val="left" w:pos="10076"/>
+        <w:tab w:val="left" w:pos="10992"/>
+        <w:tab w:val="left" w:pos="11908"/>
+        <w:tab w:val="left" w:pos="12824"/>
+        <w:tab w:val="left" w:pos="13740"/>
+        <w:tab w:val="left" w:pos="14656"/>
+      </w:tabs>
       <w:spacing w:after="0" w:line="240" w:lineRule="auto"/>
     </w:pPr>
     <w:rPr>
-      <w:rFonts w:ascii="Tahoma" w:hAnsi="Tahoma" w:cs="Tahoma"/>
-      <w:sz w:val="16"/>
-      <w:szCs w:val="16"/>
+      <w:rFonts w:ascii="Courier New" w:eastAsia="Times New Roman" w:hAnsi="Courier New" w:cs="Courier New"/>
+      <w:sz w:val="20"/>
+      <w:szCs w:val="20"/>
+      <w:lang w:eastAsia="fr-FR"/>
     </w:rPr>
   </w:style>
-  <w:style w:type="character" w:customStyle="1" w:styleId="TextedebullesCar">
-    <w:name w:val="Texte de bulles Car"/>
+  <w:style w:type="character" w:customStyle="1" w:styleId="PrformatHTMLCar">
+    <w:name w:val="Préformaté HTML Car"/>
     <w:basedOn w:val="Policepardfaut"/>
-    <w:link w:val="Textedebulles"/>
+    <w:link w:val="PrformatHTML"/>
     <w:uiPriority w:val="99"/>
     <w:semiHidden/>
-    <w:rsid w:val="00B84BF4"/>
+    <w:rsid w:val="003F4118"/>
     <w:rPr>
-      <w:rFonts w:ascii="Tahoma" w:hAnsi="Tahoma" w:cs="Tahoma"/>
-      <w:sz w:val="16"/>
-      <w:szCs w:val="16"/>
+      <w:rFonts w:ascii="Courier New" w:eastAsia="Times New Roman" w:hAnsi="Courier New" w:cs="Courier New"/>
+      <w:sz w:val="20"/>
+      <w:szCs w:val="20"/>
+      <w:lang w:eastAsia="fr-FR"/>
     </w:rPr>
+  </w:style>
+  <w:style w:type="character" w:customStyle="1" w:styleId="com">
+    <w:name w:val="com"/>
+    <w:basedOn w:val="Policepardfaut"/>
+    <w:rsid w:val="003F4118"/>
+  </w:style>
+  <w:style w:type="character" w:customStyle="1" w:styleId="pln">
+    <w:name w:val="pln"/>
+    <w:basedOn w:val="Policepardfaut"/>
+    <w:rsid w:val="003F4118"/>
+  </w:style>
+  <w:style w:type="character" w:customStyle="1" w:styleId="typ">
+    <w:name w:val="typ"/>
+    <w:basedOn w:val="Policepardfaut"/>
+    <w:rsid w:val="003F4118"/>
+  </w:style>
+  <w:style w:type="character" w:customStyle="1" w:styleId="pun">
+    <w:name w:val="pun"/>
+    <w:basedOn w:val="Policepardfaut"/>
+    <w:rsid w:val="003F4118"/>
+  </w:style>
+  <w:style w:type="character" w:customStyle="1" w:styleId="kwd">
+    <w:name w:val="kwd"/>
+    <w:basedOn w:val="Policepardfaut"/>
+    <w:rsid w:val="003F4118"/>
+  </w:style>
+  <w:style w:type="character" w:customStyle="1" w:styleId="lit">
+    <w:name w:val="lit"/>
+    <w:basedOn w:val="Policepardfaut"/>
+    <w:rsid w:val="003F4118"/>
   </w:style>
 </w:styles>
 </file>

</xml_diff>

<commit_message>
Revert "Revert "Mis a jour documentation""
This reverts commit 3984e9fa0f009bd013c4a8e7fbd8210c0dc1d76d.
</commit_message>
<xml_diff>
--- a/Documents/Liens_Utiles.docx
+++ b/Documents/Liens_Utiles.docx
@@ -1,6 +1,6 @@
 
 <file path=word/document.xml><?xml version="1.0" encoding="utf-8"?>
-<w:document xmlns:wpc="http://schemas.microsoft.com/office/word/2010/wordprocessingCanvas" xmlns:mc="http://schemas.openxmlformats.org/markup-compatibility/2006" xmlns:o="urn:schemas-microsoft-com:office:office" xmlns:r="http://schemas.openxmlformats.org/officeDocument/2006/relationships" xmlns:m="http://schemas.openxmlformats.org/officeDocument/2006/math" xmlns:v="urn:schemas-microsoft-com:vml" xmlns:wp14="http://schemas.microsoft.com/office/word/2010/wordprocessingDrawing" xmlns:wp="http://schemas.openxmlformats.org/drawingml/2006/wordprocessingDrawing" xmlns:w10="urn:schemas-microsoft-com:office:word" xmlns:w="http://schemas.openxmlformats.org/wordprocessingml/2006/main" xmlns:w14="http://schemas.microsoft.com/office/word/2010/wordml" xmlns:wpg="http://schemas.microsoft.com/office/word/2010/wordprocessingGroup" xmlns:wpi="http://schemas.microsoft.com/office/word/2010/wordprocessingInk" xmlns:wne="http://schemas.microsoft.com/office/word/2006/wordml" xmlns:wps="http://schemas.microsoft.com/office/word/2010/wordprocessingShape" mc:Ignorable="w14 wp14">
+<w:document xmlns:wpc="http://schemas.microsoft.com/office/word/2010/wordprocessingCanvas" xmlns:mc="http://schemas.openxmlformats.org/markup-compatibility/2006" xmlns:o="urn:schemas-microsoft-com:office:office" xmlns:r="http://schemas.openxmlformats.org/officeDocument/2006/relationships" xmlns:m="http://schemas.openxmlformats.org/officeDocument/2006/math" xmlns:v="urn:schemas-microsoft-com:vml" xmlns:wp14="http://schemas.microsoft.com/office/word/2010/wordprocessingDrawing" xmlns:wp="http://schemas.openxmlformats.org/drawingml/2006/wordprocessingDrawing" xmlns:w10="urn:schemas-microsoft-com:office:word" xmlns:w="http://schemas.openxmlformats.org/wordprocessingml/2006/main" xmlns:w14="http://schemas.microsoft.com/office/word/2010/wordml" xmlns:w15="http://schemas.microsoft.com/office/word/2012/wordml" xmlns:wpg="http://schemas.microsoft.com/office/word/2010/wordprocessingGroup" xmlns:wpi="http://schemas.microsoft.com/office/word/2010/wordprocessingInk" xmlns:wne="http://schemas.microsoft.com/office/word/2006/wordml" xmlns:wps="http://schemas.microsoft.com/office/word/2010/wordprocessingShape" mc:Ignorable="w14 w15 wp14">
   <w:body>
     <w:p>
       <w:pPr>
@@ -13,12 +13,19 @@
     <w:p>
       <w:pPr>
         <w:pStyle w:val="Titre1"/>
-      </w:pPr>
+        <w:shd w:val="clear" w:color="auto" w:fill="DAEEF3" w:themeFill="accent5" w:themeFillTint="33"/>
+      </w:pPr>
+      <w:r>
+        <w:t xml:space="preserve"> </w:t>
+      </w:r>
       <w:r>
         <w:t>Installation de l’environnement </w:t>
       </w:r>
       <w:r>
-        <w:t xml:space="preserve">Androïd </w:t>
+        <w:t>Android</w:t>
+      </w:r>
+      <w:r>
+        <w:t xml:space="preserve"> </w:t>
       </w:r>
       <w:r>
         <w:t xml:space="preserve">sous </w:t>
@@ -70,7 +77,7 @@
                     </pic:cNvPicPr>
                   </pic:nvPicPr>
                   <pic:blipFill>
-                    <a:blip r:embed="rId6">
+                    <a:blip r:embed="rId5">
                       <a:extLst>
                         <a:ext uri="{28A0092B-C50C-407E-A947-70E740481C1C}">
                           <a14:useLocalDpi xmlns:a14="http://schemas.microsoft.com/office/drawing/2010/main" val="0"/>
@@ -142,7 +149,7 @@
                     </pic:cNvPicPr>
                   </pic:nvPicPr>
                   <pic:blipFill>
-                    <a:blip r:embed="rId7">
+                    <a:blip r:embed="rId6">
                       <a:extLst>
                         <a:ext uri="{28A0092B-C50C-407E-A947-70E740481C1C}">
                           <a14:useLocalDpi xmlns:a14="http://schemas.microsoft.com/office/drawing/2010/main" val="0"/>
@@ -208,7 +215,7 @@
                     </pic:cNvPicPr>
                   </pic:nvPicPr>
                   <pic:blipFill>
-                    <a:blip r:embed="rId8">
+                    <a:blip r:embed="rId7">
                       <a:extLst>
                         <a:ext uri="{28A0092B-C50C-407E-A947-70E740481C1C}">
                           <a14:useLocalDpi xmlns:a14="http://schemas.microsoft.com/office/drawing/2010/main" val="0"/>
@@ -272,18 +279,21 @@
       </w:r>
     </w:p>
     <w:p/>
+    <w:p/>
     <w:p>
+      <w:pPr>
+        <w:pStyle w:val="Titre1"/>
+        <w:shd w:val="clear" w:color="auto" w:fill="DAEEF3" w:themeFill="accent5" w:themeFillTint="33"/>
+      </w:pPr>
+      <w:r>
+        <w:lastRenderedPageBreak/>
+        <w:t xml:space="preserve"> </w:t>
+      </w:r>
+      <w:r>
+        <w:t>Création de vues</w:t>
+      </w:r>
       <w:bookmarkStart w:id="0" w:name="_GoBack"/>
       <w:bookmarkEnd w:id="0"/>
-    </w:p>
-    <w:p>
-      <w:pPr>
-        <w:pStyle w:val="Titre1"/>
-      </w:pPr>
-      <w:r>
-        <w:lastRenderedPageBreak/>
-        <w:t>Modèle MVC – Application Android :</w:t>
-      </w:r>
     </w:p>
     <w:p/>
     <w:p>
@@ -294,20 +304,41 @@
           <w:numId w:val="2"/>
         </w:numPr>
       </w:pPr>
+      <w:hyperlink r:id="rId8" w:history="1">
+        <w:r>
+          <w:rPr>
+            <w:rStyle w:val="Lienhypertexte"/>
+          </w:rPr>
+          <w:t>http://www.tutos-android.com/introduction-vues-android</w:t>
+        </w:r>
+      </w:hyperlink>
+    </w:p>
+    <w:p>
+      <w:pPr>
+        <w:pStyle w:val="Titre1"/>
+        <w:shd w:val="clear" w:color="auto" w:fill="DAEEF3" w:themeFill="accent5" w:themeFillTint="33"/>
+      </w:pPr>
+      <w:r>
+        <w:t xml:space="preserve"> Récupérer une saisie d’une vue à une autre</w:t>
+      </w:r>
+    </w:p>
+    <w:p/>
+    <w:p>
+      <w:pPr>
+        <w:pStyle w:val="Paragraphedeliste"/>
+        <w:numPr>
+          <w:ilvl w:val="0"/>
+          <w:numId w:val="2"/>
+        </w:numPr>
+      </w:pPr>
       <w:hyperlink r:id="rId9" w:history="1">
         <w:r>
           <w:rPr>
             <w:rStyle w:val="Lienhypertexte"/>
           </w:rPr>
-          <w:t>http://teamtreehouse.com/library/build-a-blog-reader-android-app/exploring-the-masterdetail-template/the-modelviewcontroller-mvc-design-pattern-2</w:t>
+          <w:t>http://dahliascherr.blogspot.fr/2012/01/tutoriel-android-inter-activite.html</w:t>
         </w:r>
       </w:hyperlink>
-    </w:p>
-    <w:p>
-      <w:pPr>
-        <w:pStyle w:val="Paragraphedeliste"/>
-        <w:ind w:left="502"/>
-      </w:pPr>
     </w:p>
     <w:p>
       <w:pPr>
@@ -317,47 +348,936 @@
           <w:numId w:val="2"/>
         </w:numPr>
       </w:pPr>
+      <w:r>
+        <w:t xml:space="preserve">Classe EditText : </w:t>
+      </w:r>
+      <w:r>
+        <w:br/>
+      </w:r>
       <w:hyperlink r:id="rId10" w:history="1">
         <w:r>
           <w:rPr>
             <w:rStyle w:val="Lienhypertexte"/>
           </w:rPr>
-          <w:t>http://www-igm.univ-mlv.fr/~forax/ens/java-avance/cours/pdf/Android3-Fragment-MVC.pdf</w:t>
+          <w:t>http://developer.android.com/reference/android/widget/EditText.html</w:t>
         </w:r>
       </w:hyperlink>
     </w:p>
+    <w:p/>
     <w:p>
       <w:pPr>
-        <w:pStyle w:val="Paragraphedeliste"/>
-        <w:rPr>
-          <w:noProof/>
-        </w:rPr>
-      </w:pPr>
+        <w:rPr>
+          <w:b/>
+          <w:color w:val="00B050"/>
+        </w:rPr>
+      </w:pPr>
+      <w:r>
+        <w:t xml:space="preserve">Afin de faciliter nos tests nous utiliserons la classe Toast, qui permet d’afficher une string dans une petite </w:t>
+      </w:r>
+      <w:r>
+        <w:t>fenêtre,</w:t>
+      </w:r>
+      <w:r>
+        <w:t xml:space="preserve"> l’équivalent en </w:t>
+      </w:r>
+      <w:r>
+        <w:rPr>
+          <w:b/>
+        </w:rPr>
+        <w:t>JavaScript</w:t>
+      </w:r>
+      <w:r>
+        <w:t xml:space="preserve"> par exemple c’est la fonction </w:t>
+      </w:r>
+      <w:r>
+        <w:rPr>
+          <w:b/>
+          <w:color w:val="00B050"/>
+        </w:rPr>
+        <w:t>alert(</w:t>
+      </w:r>
+      <w:r>
+        <w:rPr>
+          <w:b/>
+          <w:color w:val="00B050"/>
+        </w:rPr>
+        <w:t>‘</w:t>
+      </w:r>
+      <w:r>
+        <w:rPr>
+          <w:b/>
+          <w:color w:val="00B050"/>
+        </w:rPr>
+        <w:t> Hello World</w:t>
+      </w:r>
+      <w:r>
+        <w:rPr>
+          <w:b/>
+          <w:color w:val="00B050"/>
+        </w:rPr>
+        <w:t> ‘</w:t>
+      </w:r>
+      <w:r>
+        <w:rPr>
+          <w:b/>
+          <w:color w:val="00B050"/>
+        </w:rPr>
+        <w:t>)</w:t>
+      </w:r>
+      <w:r>
+        <w:rPr>
+          <w:b/>
+          <w:color w:val="00B050"/>
+        </w:rPr>
+        <w:br/>
+      </w:r>
+      <w:r>
+        <w:rPr>
+          <w:b/>
+          <w:color w:val="0070C0"/>
+          <w:u w:val="single"/>
+        </w:rPr>
+        <w:t>Exemple avec la classe Toast</w:t>
+      </w:r>
+      <w:r>
+        <w:rPr>
+          <w:b/>
+          <w:color w:val="0070C0"/>
+          <w:u w:val="single"/>
+        </w:rPr>
+        <w:t> :</w:t>
+      </w:r>
+      <w:r>
+        <w:rPr>
+          <w:b/>
+          <w:color w:val="0070C0"/>
+          <w:u w:val="single"/>
+        </w:rPr>
+        <w:br/>
+      </w:r>
+      <w:r>
+        <w:rPr>
+          <w:b/>
+          <w:color w:val="0070C0"/>
+          <w:u w:val="single"/>
+        </w:rPr>
+        <w:br/>
+      </w:r>
+      <w:r>
+        <w:t>Attention, le &lt;Object&gt; a été rajouté par mes soins, mais ce paramètre fait référence à l’objet EditText.</w:t>
+      </w:r>
     </w:p>
     <w:p>
       <w:pPr>
-        <w:pStyle w:val="Paragraphedeliste"/>
-        <w:numPr>
-          <w:ilvl w:val="0"/>
-          <w:numId w:val="2"/>
-        </w:numPr>
-      </w:pPr>
+        <w:shd w:val="clear" w:color="auto" w:fill="EEEEEE"/>
+        <w:tabs>
+          <w:tab w:val="left" w:pos="916"/>
+          <w:tab w:val="left" w:pos="1832"/>
+          <w:tab w:val="left" w:pos="2748"/>
+          <w:tab w:val="left" w:pos="3664"/>
+          <w:tab w:val="left" w:pos="4580"/>
+          <w:tab w:val="left" w:pos="5496"/>
+          <w:tab w:val="left" w:pos="6412"/>
+          <w:tab w:val="left" w:pos="7328"/>
+          <w:tab w:val="left" w:pos="8244"/>
+          <w:tab w:val="left" w:pos="9160"/>
+          <w:tab w:val="left" w:pos="10076"/>
+          <w:tab w:val="left" w:pos="10992"/>
+          <w:tab w:val="left" w:pos="11908"/>
+          <w:tab w:val="left" w:pos="12824"/>
+          <w:tab w:val="left" w:pos="13740"/>
+          <w:tab w:val="left" w:pos="14656"/>
+        </w:tabs>
+        <w:spacing w:after="0" w:line="240" w:lineRule="auto"/>
+        <w:rPr>
+          <w:rFonts w:ascii="Consolas" w:eastAsia="Times New Roman" w:hAnsi="Consolas" w:cs="Consolas"/>
+          <w:color w:val="808080"/>
+          <w:sz w:val="18"/>
+          <w:szCs w:val="20"/>
+          <w:bdr w:val="none" w:sz="0" w:space="0" w:color="auto" w:frame="1"/>
+          <w:shd w:val="clear" w:color="auto" w:fill="EEEEEE"/>
+          <w:lang w:eastAsia="fr-FR"/>
+        </w:rPr>
+      </w:pPr>
+      <w:r>
+        <w:rPr>
+          <w:rFonts w:ascii="Consolas" w:eastAsia="Times New Roman" w:hAnsi="Consolas" w:cs="Consolas"/>
+          <w:color w:val="808080"/>
+          <w:sz w:val="20"/>
+          <w:szCs w:val="20"/>
+          <w:bdr w:val="none" w:sz="0" w:space="0" w:color="auto" w:frame="1"/>
+          <w:shd w:val="clear" w:color="auto" w:fill="EEEEEE"/>
+          <w:lang w:eastAsia="fr-FR"/>
+        </w:rPr>
+        <w:t xml:space="preserve">  </w:t>
+      </w:r>
+      <w:r>
+        <w:rPr>
+          <w:rFonts w:ascii="Consolas" w:eastAsia="Times New Roman" w:hAnsi="Consolas" w:cs="Consolas"/>
+          <w:color w:val="808080"/>
+          <w:sz w:val="20"/>
+          <w:szCs w:val="20"/>
+          <w:bdr w:val="none" w:sz="0" w:space="0" w:color="auto" w:frame="1"/>
+          <w:shd w:val="clear" w:color="auto" w:fill="EEEEEE"/>
+          <w:lang w:eastAsia="fr-FR"/>
+        </w:rPr>
+        <w:t xml:space="preserve">// </w:t>
+      </w:r>
+      <w:r>
+        <w:rPr>
+          <w:rFonts w:ascii="Consolas" w:eastAsia="Times New Roman" w:hAnsi="Consolas" w:cs="Consolas"/>
+          <w:color w:val="808080"/>
+          <w:sz w:val="20"/>
+          <w:szCs w:val="20"/>
+          <w:bdr w:val="none" w:sz="0" w:space="0" w:color="auto" w:frame="1"/>
+          <w:shd w:val="clear" w:color="auto" w:fill="EEEEEE"/>
+          <w:lang w:eastAsia="fr-FR"/>
+        </w:rPr>
+        <w:t>On récupère le texte saisie</w:t>
+      </w:r>
+      <w:r>
+        <w:rPr>
+          <w:rFonts w:ascii="Consolas" w:hAnsi="Consolas" w:cs="Consolas"/>
+          <w:color w:val="808080"/>
+          <w:bdr w:val="none" w:sz="0" w:space="0" w:color="auto" w:frame="1"/>
+          <w:shd w:val="clear" w:color="auto" w:fill="EEEEEE"/>
+        </w:rPr>
+        <w:br/>
+      </w:r>
+      <w:r>
+        <w:rPr>
+          <w:rFonts w:ascii="Consolas" w:hAnsi="Consolas" w:cs="Consolas"/>
+          <w:color w:val="808080"/>
+          <w:sz w:val="20"/>
+          <w:bdr w:val="none" w:sz="0" w:space="0" w:color="auto" w:frame="1"/>
+          <w:shd w:val="clear" w:color="auto" w:fill="EEEEEE"/>
+        </w:rPr>
+        <w:t xml:space="preserve">  </w:t>
+      </w:r>
+      <w:r>
+        <w:rPr>
+          <w:rFonts w:ascii="Consolas" w:hAnsi="Consolas" w:cs="Consolas"/>
+          <w:color w:val="2B91AF"/>
+          <w:sz w:val="20"/>
+          <w:bdr w:val="none" w:sz="0" w:space="0" w:color="auto" w:frame="1"/>
+          <w:shd w:val="clear" w:color="auto" w:fill="EEEEEE"/>
+        </w:rPr>
+        <w:t>EditText</w:t>
+      </w:r>
+      <w:r>
+        <w:rPr>
+          <w:rFonts w:ascii="Consolas" w:hAnsi="Consolas" w:cs="Consolas"/>
+          <w:color w:val="000000"/>
+          <w:sz w:val="20"/>
+          <w:bdr w:val="none" w:sz="0" w:space="0" w:color="auto" w:frame="1"/>
+          <w:shd w:val="clear" w:color="auto" w:fill="EEEEEE"/>
+        </w:rPr>
+        <w:t xml:space="preserve"> email = (</w:t>
+      </w:r>
+      <w:r>
+        <w:rPr>
+          <w:rFonts w:ascii="Consolas" w:hAnsi="Consolas" w:cs="Consolas"/>
+          <w:color w:val="2B91AF"/>
+          <w:sz w:val="20"/>
+          <w:bdr w:val="none" w:sz="0" w:space="0" w:color="auto" w:frame="1"/>
+          <w:shd w:val="clear" w:color="auto" w:fill="EEEEEE"/>
+        </w:rPr>
+        <w:t>EdiText</w:t>
+      </w:r>
+      <w:r>
+        <w:rPr>
+          <w:rFonts w:ascii="Consolas" w:hAnsi="Consolas" w:cs="Consolas"/>
+          <w:color w:val="000000"/>
+          <w:sz w:val="20"/>
+          <w:bdr w:val="none" w:sz="0" w:space="0" w:color="auto" w:frame="1"/>
+          <w:shd w:val="clear" w:color="auto" w:fill="EEEEEE"/>
+        </w:rPr>
+        <w:t>) findViewById(R.id.vnosEmaila);</w:t>
+      </w:r>
+    </w:p>
+    <w:p>
+      <w:pPr>
+        <w:shd w:val="clear" w:color="auto" w:fill="EEEEEE"/>
+        <w:tabs>
+          <w:tab w:val="left" w:pos="916"/>
+          <w:tab w:val="left" w:pos="1832"/>
+          <w:tab w:val="left" w:pos="2748"/>
+          <w:tab w:val="left" w:pos="3664"/>
+          <w:tab w:val="left" w:pos="4580"/>
+          <w:tab w:val="left" w:pos="5496"/>
+          <w:tab w:val="left" w:pos="6412"/>
+          <w:tab w:val="left" w:pos="7328"/>
+          <w:tab w:val="left" w:pos="8244"/>
+          <w:tab w:val="left" w:pos="9160"/>
+          <w:tab w:val="left" w:pos="10076"/>
+          <w:tab w:val="left" w:pos="10992"/>
+          <w:tab w:val="left" w:pos="11908"/>
+          <w:tab w:val="left" w:pos="12824"/>
+          <w:tab w:val="left" w:pos="13740"/>
+          <w:tab w:val="left" w:pos="14656"/>
+        </w:tabs>
+        <w:spacing w:after="0" w:line="240" w:lineRule="auto"/>
+        <w:rPr>
+          <w:rFonts w:ascii="Consolas" w:eastAsia="Times New Roman" w:hAnsi="Consolas" w:cs="Consolas"/>
+          <w:color w:val="808080"/>
+          <w:sz w:val="20"/>
+          <w:szCs w:val="20"/>
+          <w:bdr w:val="none" w:sz="0" w:space="0" w:color="auto" w:frame="1"/>
+          <w:shd w:val="clear" w:color="auto" w:fill="EEEEEE"/>
+          <w:lang w:eastAsia="fr-FR"/>
+        </w:rPr>
+      </w:pPr>
+      <w:r>
+        <w:rPr>
+          <w:rFonts w:ascii="Consolas" w:eastAsia="Times New Roman" w:hAnsi="Consolas" w:cs="Consolas"/>
+          <w:color w:val="000000"/>
+          <w:sz w:val="20"/>
+          <w:szCs w:val="20"/>
+          <w:bdr w:val="none" w:sz="0" w:space="0" w:color="auto" w:frame="1"/>
+          <w:shd w:val="clear" w:color="auto" w:fill="EEEEEE"/>
+          <w:lang w:eastAsia="fr-FR"/>
+        </w:rPr>
+        <w:t xml:space="preserve">  </w:t>
+      </w:r>
+      <w:r>
+        <w:rPr>
+          <w:rFonts w:ascii="Consolas" w:eastAsia="Times New Roman" w:hAnsi="Consolas" w:cs="Consolas"/>
+          <w:color w:val="2B91AF"/>
+          <w:sz w:val="20"/>
+          <w:szCs w:val="20"/>
+          <w:bdr w:val="none" w:sz="0" w:space="0" w:color="auto" w:frame="1"/>
+          <w:shd w:val="clear" w:color="auto" w:fill="EEEEEE"/>
+          <w:lang w:eastAsia="fr-FR"/>
+        </w:rPr>
+        <w:t>String</w:t>
+      </w:r>
+      <w:r>
+        <w:rPr>
+          <w:rFonts w:ascii="Consolas" w:eastAsia="Times New Roman" w:hAnsi="Consolas" w:cs="Consolas"/>
+          <w:color w:val="000000"/>
+          <w:sz w:val="20"/>
+          <w:szCs w:val="20"/>
+          <w:bdr w:val="none" w:sz="0" w:space="0" w:color="auto" w:frame="1"/>
+          <w:shd w:val="clear" w:color="auto" w:fill="EEEEEE"/>
+          <w:lang w:eastAsia="fr-FR"/>
+        </w:rPr>
+        <w:t xml:space="preserve"> val = </w:t>
+      </w:r>
+      <w:r>
+        <w:rPr>
+          <w:rFonts w:ascii="Consolas" w:eastAsia="Times New Roman" w:hAnsi="Consolas" w:cs="Consolas"/>
+          <w:color w:val="000000"/>
+          <w:sz w:val="20"/>
+          <w:szCs w:val="20"/>
+          <w:bdr w:val="none" w:sz="0" w:space="0" w:color="auto" w:frame="1"/>
+          <w:shd w:val="clear" w:color="auto" w:fill="EEEEEE"/>
+          <w:lang w:eastAsia="fr-FR"/>
+        </w:rPr>
+        <w:t>email.getText (</w:t>
+      </w:r>
+      <w:r>
+        <w:rPr>
+          <w:rFonts w:ascii="Consolas" w:eastAsia="Times New Roman" w:hAnsi="Consolas" w:cs="Consolas"/>
+          <w:color w:val="000000"/>
+          <w:sz w:val="20"/>
+          <w:szCs w:val="20"/>
+          <w:bdr w:val="none" w:sz="0" w:space="0" w:color="auto" w:frame="1"/>
+          <w:shd w:val="clear" w:color="auto" w:fill="EEEEEE"/>
+          <w:lang w:eastAsia="fr-FR"/>
+        </w:rPr>
+        <w:t>);</w:t>
+      </w:r>
+      <w:r>
+        <w:rPr>
+          <w:rFonts w:ascii="Consolas" w:eastAsia="Times New Roman" w:hAnsi="Consolas" w:cs="Consolas"/>
+          <w:color w:val="000000"/>
+          <w:sz w:val="20"/>
+          <w:szCs w:val="20"/>
+          <w:bdr w:val="none" w:sz="0" w:space="0" w:color="auto" w:frame="1"/>
+          <w:shd w:val="clear" w:color="auto" w:fill="EEEEEE"/>
+          <w:lang w:eastAsia="fr-FR"/>
+        </w:rPr>
+        <w:br/>
+      </w:r>
+      <w:r>
+        <w:rPr>
+          <w:rFonts w:ascii="Consolas" w:eastAsia="Times New Roman" w:hAnsi="Consolas" w:cs="Consolas"/>
+          <w:color w:val="808080"/>
+          <w:sz w:val="20"/>
+          <w:szCs w:val="20"/>
+          <w:bdr w:val="none" w:sz="0" w:space="0" w:color="auto" w:frame="1"/>
+          <w:shd w:val="clear" w:color="auto" w:fill="EEEEEE"/>
+          <w:lang w:eastAsia="fr-FR"/>
+        </w:rPr>
+        <w:t>// Notre Fenêtre Toast avec comme valeur la variable ‘ val ‘ qui est une String.</w:t>
+      </w:r>
+    </w:p>
+    <w:p>
+      <w:pPr>
+        <w:shd w:val="clear" w:color="auto" w:fill="EEEEEE"/>
+        <w:tabs>
+          <w:tab w:val="left" w:pos="916"/>
+          <w:tab w:val="left" w:pos="1832"/>
+          <w:tab w:val="left" w:pos="2748"/>
+          <w:tab w:val="left" w:pos="3664"/>
+          <w:tab w:val="left" w:pos="4580"/>
+          <w:tab w:val="left" w:pos="5496"/>
+          <w:tab w:val="left" w:pos="6412"/>
+          <w:tab w:val="left" w:pos="7328"/>
+          <w:tab w:val="left" w:pos="8244"/>
+          <w:tab w:val="left" w:pos="9160"/>
+          <w:tab w:val="left" w:pos="10076"/>
+          <w:tab w:val="left" w:pos="10992"/>
+          <w:tab w:val="left" w:pos="11908"/>
+          <w:tab w:val="left" w:pos="12824"/>
+          <w:tab w:val="left" w:pos="13740"/>
+          <w:tab w:val="left" w:pos="14656"/>
+        </w:tabs>
+        <w:spacing w:after="0" w:line="240" w:lineRule="auto"/>
+        <w:rPr>
+          <w:rFonts w:ascii="Consolas" w:eastAsia="Times New Roman" w:hAnsi="Consolas" w:cs="Consolas"/>
+          <w:color w:val="000000"/>
+          <w:sz w:val="20"/>
+          <w:szCs w:val="20"/>
+          <w:bdr w:val="none" w:sz="0" w:space="0" w:color="auto" w:frame="1"/>
+          <w:shd w:val="clear" w:color="auto" w:fill="EEEEEE"/>
+          <w:lang w:eastAsia="fr-FR"/>
+        </w:rPr>
+      </w:pPr>
+      <w:r>
+        <w:rPr>
+          <w:rFonts w:ascii="Consolas" w:eastAsia="Times New Roman" w:hAnsi="Consolas" w:cs="Consolas"/>
+          <w:color w:val="000000"/>
+          <w:sz w:val="20"/>
+          <w:szCs w:val="20"/>
+          <w:bdr w:val="none" w:sz="0" w:space="0" w:color="auto" w:frame="1"/>
+          <w:shd w:val="clear" w:color="auto" w:fill="EEEEEE"/>
+          <w:lang w:eastAsia="fr-FR"/>
+        </w:rPr>
+        <w:t xml:space="preserve">  </w:t>
+      </w:r>
+      <w:r>
+        <w:rPr>
+          <w:rFonts w:ascii="Consolas" w:eastAsia="Times New Roman" w:hAnsi="Consolas" w:cs="Consolas"/>
+          <w:color w:val="2B91AF"/>
+          <w:sz w:val="20"/>
+          <w:szCs w:val="20"/>
+          <w:bdr w:val="none" w:sz="0" w:space="0" w:color="auto" w:frame="1"/>
+          <w:shd w:val="clear" w:color="auto" w:fill="EEEEEE"/>
+          <w:lang w:eastAsia="fr-FR"/>
+        </w:rPr>
+        <w:t>Toast</w:t>
+      </w:r>
+      <w:r>
+        <w:rPr>
+          <w:rFonts w:ascii="Consolas" w:eastAsia="Times New Roman" w:hAnsi="Consolas" w:cs="Consolas"/>
+          <w:color w:val="000000"/>
+          <w:sz w:val="20"/>
+          <w:szCs w:val="20"/>
+          <w:bdr w:val="none" w:sz="0" w:space="0" w:color="auto" w:frame="1"/>
+          <w:shd w:val="clear" w:color="auto" w:fill="EEEEEE"/>
+          <w:lang w:eastAsia="fr-FR"/>
+        </w:rPr>
+        <w:t xml:space="preserve"> toast = </w:t>
+      </w:r>
+      <w:r>
+        <w:rPr>
+          <w:rFonts w:ascii="Consolas" w:eastAsia="Times New Roman" w:hAnsi="Consolas" w:cs="Consolas"/>
+          <w:color w:val="2B91AF"/>
+          <w:sz w:val="20"/>
+          <w:szCs w:val="20"/>
+          <w:bdr w:val="none" w:sz="0" w:space="0" w:color="auto" w:frame="1"/>
+          <w:shd w:val="clear" w:color="auto" w:fill="EEEEEE"/>
+          <w:lang w:eastAsia="fr-FR"/>
+        </w:rPr>
+        <w:t>Toast</w:t>
+      </w:r>
+      <w:r>
+        <w:rPr>
+          <w:rFonts w:ascii="Consolas" w:eastAsia="Times New Roman" w:hAnsi="Consolas" w:cs="Consolas"/>
+          <w:color w:val="000000"/>
+          <w:sz w:val="20"/>
+          <w:szCs w:val="20"/>
+          <w:bdr w:val="none" w:sz="0" w:space="0" w:color="auto" w:frame="1"/>
+          <w:shd w:val="clear" w:color="auto" w:fill="EEEEEE"/>
+          <w:lang w:eastAsia="fr-FR"/>
+        </w:rPr>
+        <w:t>.makeText (</w:t>
+      </w:r>
+      <w:r>
+        <w:rPr>
+          <w:rFonts w:ascii="Consolas" w:eastAsia="Times New Roman" w:hAnsi="Consolas" w:cs="Consolas"/>
+          <w:color w:val="000000"/>
+          <w:sz w:val="20"/>
+          <w:szCs w:val="20"/>
+          <w:bdr w:val="none" w:sz="0" w:space="0" w:color="auto" w:frame="1"/>
+          <w:shd w:val="clear" w:color="auto" w:fill="EEEEEE"/>
+          <w:lang w:eastAsia="fr-FR"/>
+        </w:rPr>
+        <w:t>&lt;</w:t>
+      </w:r>
+      <w:r>
+        <w:rPr>
+          <w:rFonts w:ascii="Consolas" w:eastAsia="Times New Roman" w:hAnsi="Consolas" w:cs="Consolas"/>
+          <w:b/>
+          <w:color w:val="000000"/>
+          <w:sz w:val="20"/>
+          <w:szCs w:val="20"/>
+          <w:bdr w:val="none" w:sz="0" w:space="0" w:color="auto" w:frame="1"/>
+          <w:shd w:val="clear" w:color="auto" w:fill="EEEEEE"/>
+          <w:lang w:eastAsia="fr-FR"/>
+        </w:rPr>
+        <w:t>Object</w:t>
+      </w:r>
+      <w:r>
+        <w:rPr>
+          <w:rFonts w:ascii="Consolas" w:eastAsia="Times New Roman" w:hAnsi="Consolas" w:cs="Consolas"/>
+          <w:color w:val="000000"/>
+          <w:sz w:val="20"/>
+          <w:szCs w:val="20"/>
+          <w:bdr w:val="none" w:sz="0" w:space="0" w:color="auto" w:frame="1"/>
+          <w:shd w:val="clear" w:color="auto" w:fill="EEEEEE"/>
+          <w:lang w:eastAsia="fr-FR"/>
+        </w:rPr>
+        <w:t>&gt;</w:t>
+      </w:r>
+      <w:r>
+        <w:rPr>
+          <w:rFonts w:ascii="Consolas" w:eastAsia="Times New Roman" w:hAnsi="Consolas" w:cs="Consolas"/>
+          <w:color w:val="000000"/>
+          <w:sz w:val="20"/>
+          <w:szCs w:val="20"/>
+          <w:bdr w:val="none" w:sz="0" w:space="0" w:color="auto" w:frame="1"/>
+          <w:shd w:val="clear" w:color="auto" w:fill="EEEEEE"/>
+          <w:lang w:eastAsia="fr-FR"/>
+        </w:rPr>
+        <w:t>.</w:t>
+      </w:r>
+      <w:r>
+        <w:rPr>
+          <w:rFonts w:ascii="Consolas" w:eastAsia="Times New Roman" w:hAnsi="Consolas" w:cs="Consolas"/>
+          <w:color w:val="00008B"/>
+          <w:sz w:val="20"/>
+          <w:szCs w:val="20"/>
+          <w:bdr w:val="none" w:sz="0" w:space="0" w:color="auto" w:frame="1"/>
+          <w:shd w:val="clear" w:color="auto" w:fill="EEEEEE"/>
+          <w:lang w:eastAsia="fr-FR"/>
+        </w:rPr>
+        <w:t>this</w:t>
+      </w:r>
+      <w:r>
+        <w:rPr>
+          <w:rFonts w:ascii="Consolas" w:eastAsia="Times New Roman" w:hAnsi="Consolas" w:cs="Consolas"/>
+          <w:color w:val="000000"/>
+          <w:sz w:val="20"/>
+          <w:szCs w:val="20"/>
+          <w:bdr w:val="none" w:sz="0" w:space="0" w:color="auto" w:frame="1"/>
+          <w:shd w:val="clear" w:color="auto" w:fill="EEEEEE"/>
+          <w:lang w:eastAsia="fr-FR"/>
+        </w:rPr>
+        <w:t xml:space="preserve">, val, </w:t>
+      </w:r>
+      <w:r>
+        <w:rPr>
+          <w:rFonts w:ascii="Consolas" w:eastAsia="Times New Roman" w:hAnsi="Consolas" w:cs="Consolas"/>
+          <w:color w:val="2B91AF"/>
+          <w:sz w:val="20"/>
+          <w:szCs w:val="20"/>
+          <w:bdr w:val="none" w:sz="0" w:space="0" w:color="auto" w:frame="1"/>
+          <w:shd w:val="clear" w:color="auto" w:fill="EEEEEE"/>
+          <w:lang w:eastAsia="fr-FR"/>
+        </w:rPr>
+        <w:t>Toast</w:t>
+      </w:r>
+      <w:r>
+        <w:rPr>
+          <w:rFonts w:ascii="Consolas" w:eastAsia="Times New Roman" w:hAnsi="Consolas" w:cs="Consolas"/>
+          <w:color w:val="000000"/>
+          <w:sz w:val="20"/>
+          <w:szCs w:val="20"/>
+          <w:bdr w:val="none" w:sz="0" w:space="0" w:color="auto" w:frame="1"/>
+          <w:shd w:val="clear" w:color="auto" w:fill="EEEEEE"/>
+          <w:lang w:eastAsia="fr-FR"/>
+        </w:rPr>
+        <w:t>.LENGTH_LONG);</w:t>
+      </w:r>
+    </w:p>
+    <w:p>
+      <w:pPr>
+        <w:shd w:val="clear" w:color="auto" w:fill="EEEEEE"/>
+        <w:tabs>
+          <w:tab w:val="left" w:pos="916"/>
+          <w:tab w:val="left" w:pos="1832"/>
+          <w:tab w:val="left" w:pos="2748"/>
+          <w:tab w:val="left" w:pos="3664"/>
+          <w:tab w:val="left" w:pos="4580"/>
+          <w:tab w:val="left" w:pos="5496"/>
+          <w:tab w:val="left" w:pos="6412"/>
+          <w:tab w:val="left" w:pos="7328"/>
+          <w:tab w:val="left" w:pos="8244"/>
+          <w:tab w:val="left" w:pos="9160"/>
+          <w:tab w:val="left" w:pos="10076"/>
+          <w:tab w:val="left" w:pos="10992"/>
+          <w:tab w:val="left" w:pos="11908"/>
+          <w:tab w:val="left" w:pos="12824"/>
+          <w:tab w:val="left" w:pos="13740"/>
+          <w:tab w:val="left" w:pos="14656"/>
+        </w:tabs>
+        <w:spacing w:after="0" w:line="240" w:lineRule="auto"/>
+        <w:rPr>
+          <w:rFonts w:ascii="Consolas" w:eastAsia="Times New Roman" w:hAnsi="Consolas" w:cs="Consolas"/>
+          <w:color w:val="000000"/>
+          <w:sz w:val="20"/>
+          <w:szCs w:val="20"/>
+          <w:bdr w:val="none" w:sz="0" w:space="0" w:color="auto" w:frame="1"/>
+          <w:shd w:val="clear" w:color="auto" w:fill="EEEEEE"/>
+          <w:lang w:eastAsia="fr-FR"/>
+        </w:rPr>
+      </w:pPr>
+      <w:r>
+        <w:rPr>
+          <w:rFonts w:ascii="Consolas" w:eastAsia="Times New Roman" w:hAnsi="Consolas" w:cs="Consolas"/>
+          <w:color w:val="000000"/>
+          <w:sz w:val="20"/>
+          <w:szCs w:val="20"/>
+          <w:bdr w:val="none" w:sz="0" w:space="0" w:color="auto" w:frame="1"/>
+          <w:shd w:val="clear" w:color="auto" w:fill="EEEEEE"/>
+          <w:lang w:eastAsia="fr-FR"/>
+        </w:rPr>
+        <w:t xml:space="preserve">  </w:t>
+      </w:r>
+      <w:r>
+        <w:rPr>
+          <w:rFonts w:ascii="Consolas" w:eastAsia="Times New Roman" w:hAnsi="Consolas" w:cs="Consolas"/>
+          <w:color w:val="000000"/>
+          <w:sz w:val="20"/>
+          <w:szCs w:val="20"/>
+          <w:bdr w:val="none" w:sz="0" w:space="0" w:color="auto" w:frame="1"/>
+          <w:shd w:val="clear" w:color="auto" w:fill="EEEEEE"/>
+          <w:lang w:eastAsia="fr-FR"/>
+        </w:rPr>
+        <w:t>toast.setGravity (</w:t>
+      </w:r>
+      <w:r>
+        <w:rPr>
+          <w:rFonts w:ascii="Consolas" w:eastAsia="Times New Roman" w:hAnsi="Consolas" w:cs="Consolas"/>
+          <w:color w:val="2B91AF"/>
+          <w:sz w:val="20"/>
+          <w:szCs w:val="20"/>
+          <w:bdr w:val="none" w:sz="0" w:space="0" w:color="auto" w:frame="1"/>
+          <w:shd w:val="clear" w:color="auto" w:fill="EEEEEE"/>
+          <w:lang w:eastAsia="fr-FR"/>
+        </w:rPr>
+        <w:t>Gravity</w:t>
+      </w:r>
+      <w:r>
+        <w:rPr>
+          <w:rFonts w:ascii="Consolas" w:eastAsia="Times New Roman" w:hAnsi="Consolas" w:cs="Consolas"/>
+          <w:color w:val="000000"/>
+          <w:sz w:val="20"/>
+          <w:szCs w:val="20"/>
+          <w:bdr w:val="none" w:sz="0" w:space="0" w:color="auto" w:frame="1"/>
+          <w:shd w:val="clear" w:color="auto" w:fill="EEEEEE"/>
+          <w:lang w:eastAsia="fr-FR"/>
+        </w:rPr>
+        <w:t xml:space="preserve">.CENTER, </w:t>
+      </w:r>
+      <w:r>
+        <w:rPr>
+          <w:rFonts w:ascii="Consolas" w:eastAsia="Times New Roman" w:hAnsi="Consolas" w:cs="Consolas"/>
+          <w:color w:val="800000"/>
+          <w:sz w:val="20"/>
+          <w:szCs w:val="20"/>
+          <w:bdr w:val="none" w:sz="0" w:space="0" w:color="auto" w:frame="1"/>
+          <w:shd w:val="clear" w:color="auto" w:fill="EEEEEE"/>
+          <w:lang w:eastAsia="fr-FR"/>
+        </w:rPr>
+        <w:t>0</w:t>
+      </w:r>
+      <w:r>
+        <w:rPr>
+          <w:rFonts w:ascii="Consolas" w:eastAsia="Times New Roman" w:hAnsi="Consolas" w:cs="Consolas"/>
+          <w:color w:val="000000"/>
+          <w:sz w:val="20"/>
+          <w:szCs w:val="20"/>
+          <w:bdr w:val="none" w:sz="0" w:space="0" w:color="auto" w:frame="1"/>
+          <w:shd w:val="clear" w:color="auto" w:fill="EEEEEE"/>
+          <w:lang w:eastAsia="fr-FR"/>
+        </w:rPr>
+        <w:t xml:space="preserve">, </w:t>
+      </w:r>
+      <w:r>
+        <w:rPr>
+          <w:rFonts w:ascii="Consolas" w:eastAsia="Times New Roman" w:hAnsi="Consolas" w:cs="Consolas"/>
+          <w:color w:val="800000"/>
+          <w:sz w:val="20"/>
+          <w:szCs w:val="20"/>
+          <w:bdr w:val="none" w:sz="0" w:space="0" w:color="auto" w:frame="1"/>
+          <w:shd w:val="clear" w:color="auto" w:fill="EEEEEE"/>
+          <w:lang w:eastAsia="fr-FR"/>
+        </w:rPr>
+        <w:t>0</w:t>
+      </w:r>
+      <w:r>
+        <w:rPr>
+          <w:rFonts w:ascii="Consolas" w:eastAsia="Times New Roman" w:hAnsi="Consolas" w:cs="Consolas"/>
+          <w:color w:val="000000"/>
+          <w:sz w:val="20"/>
+          <w:szCs w:val="20"/>
+          <w:bdr w:val="none" w:sz="0" w:space="0" w:color="auto" w:frame="1"/>
+          <w:shd w:val="clear" w:color="auto" w:fill="EEEEEE"/>
+          <w:lang w:eastAsia="fr-FR"/>
+        </w:rPr>
+        <w:t>);</w:t>
+      </w:r>
+    </w:p>
+    <w:p>
+      <w:pPr>
+        <w:shd w:val="clear" w:color="auto" w:fill="EEEEEE"/>
+        <w:tabs>
+          <w:tab w:val="left" w:pos="916"/>
+          <w:tab w:val="left" w:pos="1832"/>
+          <w:tab w:val="left" w:pos="2748"/>
+          <w:tab w:val="left" w:pos="3664"/>
+          <w:tab w:val="left" w:pos="4580"/>
+          <w:tab w:val="left" w:pos="5496"/>
+          <w:tab w:val="left" w:pos="6412"/>
+          <w:tab w:val="left" w:pos="7328"/>
+          <w:tab w:val="left" w:pos="8244"/>
+          <w:tab w:val="left" w:pos="9160"/>
+          <w:tab w:val="left" w:pos="10076"/>
+          <w:tab w:val="left" w:pos="10992"/>
+          <w:tab w:val="left" w:pos="11908"/>
+          <w:tab w:val="left" w:pos="12824"/>
+          <w:tab w:val="left" w:pos="13740"/>
+          <w:tab w:val="left" w:pos="14656"/>
+        </w:tabs>
+        <w:spacing w:after="0" w:line="240" w:lineRule="auto"/>
+        <w:rPr>
+          <w:rFonts w:ascii="Consolas" w:eastAsia="Times New Roman" w:hAnsi="Consolas" w:cs="Consolas"/>
+          <w:color w:val="393318"/>
+          <w:sz w:val="20"/>
+          <w:szCs w:val="20"/>
+          <w:lang w:eastAsia="fr-FR"/>
+        </w:rPr>
+      </w:pPr>
+      <w:r>
+        <w:rPr>
+          <w:rFonts w:ascii="Consolas" w:eastAsia="Times New Roman" w:hAnsi="Consolas" w:cs="Consolas"/>
+          <w:color w:val="000000"/>
+          <w:sz w:val="20"/>
+          <w:szCs w:val="20"/>
+          <w:bdr w:val="none" w:sz="0" w:space="0" w:color="auto" w:frame="1"/>
+          <w:shd w:val="clear" w:color="auto" w:fill="EEEEEE"/>
+          <w:lang w:eastAsia="fr-FR"/>
+        </w:rPr>
+        <w:t xml:space="preserve">  </w:t>
+      </w:r>
+      <w:r>
+        <w:rPr>
+          <w:rFonts w:ascii="Consolas" w:eastAsia="Times New Roman" w:hAnsi="Consolas" w:cs="Consolas"/>
+          <w:color w:val="000000"/>
+          <w:sz w:val="20"/>
+          <w:szCs w:val="20"/>
+          <w:bdr w:val="none" w:sz="0" w:space="0" w:color="auto" w:frame="1"/>
+          <w:shd w:val="clear" w:color="auto" w:fill="EEEEEE"/>
+          <w:lang w:eastAsia="fr-FR"/>
+        </w:rPr>
+        <w:t>toast.show (</w:t>
+      </w:r>
+      <w:r>
+        <w:rPr>
+          <w:rFonts w:ascii="Consolas" w:eastAsia="Times New Roman" w:hAnsi="Consolas" w:cs="Consolas"/>
+          <w:color w:val="000000"/>
+          <w:sz w:val="20"/>
+          <w:szCs w:val="20"/>
+          <w:bdr w:val="none" w:sz="0" w:space="0" w:color="auto" w:frame="1"/>
+          <w:shd w:val="clear" w:color="auto" w:fill="EEEEEE"/>
+          <w:lang w:eastAsia="fr-FR"/>
+        </w:rPr>
+        <w:t>);</w:t>
+      </w:r>
+    </w:p>
+    <w:p>
+      <w:r>
+        <w:br/>
+        <w:t xml:space="preserve">Voir </w:t>
+      </w:r>
+      <w:r>
+        <w:t>autre exemple</w:t>
+      </w:r>
+      <w:r>
+        <w:t xml:space="preserve"> complet ici : </w:t>
+      </w:r>
+      <w:r>
+        <w:br/>
+      </w:r>
       <w:hyperlink r:id="rId11" w:history="1">
         <w:r>
           <w:rPr>
             <w:rStyle w:val="Lienhypertexte"/>
           </w:rPr>
-          <w:t>http://code-weblog.com/developpement-dune-appli-android-basee-sur-un-mvc/</w:t>
+          <w:t>http://www.tutorialspoint.com/android/android_edittext_control.htm</w:t>
         </w:r>
       </w:hyperlink>
     </w:p>
     <w:p>
       <w:pPr>
+        <w:pStyle w:val="Titre1"/>
+        <w:shd w:val="clear" w:color="auto" w:fill="DAEEF3" w:themeFill="accent5" w:themeFillTint="33"/>
+        <w:rPr>
+          <w:sz w:val="8"/>
+        </w:rPr>
+      </w:pPr>
+      <w:r>
+        <w:rPr>
+          <w:sz w:val="32"/>
+        </w:rPr>
+        <w:t xml:space="preserve"> </w:t>
+      </w:r>
+      <w:r>
+        <w:t>Accès S</w:t>
+      </w:r>
+      <w:r>
+        <w:t>erveur de fichiers</w:t>
+      </w:r>
+    </w:p>
+    <w:p>
+      <w:pPr>
         <w:pStyle w:val="Paragraphedeliste"/>
-      </w:pPr>
+        <w:numPr>
+          <w:ilvl w:val="0"/>
+          <w:numId w:val="4"/>
+        </w:numPr>
+      </w:pPr>
+      <w:r>
+        <w:t xml:space="preserve">Avec un Client </w:t>
+      </w:r>
+      <w:r>
+        <w:t xml:space="preserve">- </w:t>
+      </w:r>
+      <w:r>
+        <w:t xml:space="preserve">Serveur : </w:t>
+      </w:r>
     </w:p>
-    <w:p/>
-    <w:p/>
+    <w:p>
+      <w:pPr>
+        <w:pStyle w:val="Paragraphedeliste"/>
+        <w:numPr>
+          <w:ilvl w:val="1"/>
+          <w:numId w:val="4"/>
+        </w:numPr>
+      </w:pPr>
+      <w:r>
+        <w:t>Appel</w:t>
+      </w:r>
+      <w:r>
+        <w:br/>
+      </w:r>
+      <w:hyperlink r:id="rId12" w:history="1">
+        <w:r>
+          <w:rPr>
+            <w:rStyle w:val="Lienhypertexte"/>
+          </w:rPr>
+          <w:t>http://www.guidingtech.com/10885/access-shared-windows-folders-android-wifi/</w:t>
+        </w:r>
+      </w:hyperlink>
+    </w:p>
+    <w:p>
+      <w:pPr>
+        <w:pStyle w:val="Paragraphedeliste"/>
+        <w:ind w:left="1440"/>
+      </w:pPr>
+      <w:hyperlink r:id="rId13" w:history="1">
+        <w:r>
+          <w:rPr>
+            <w:rStyle w:val="Lienhypertexte"/>
+          </w:rPr>
+          <w:t>https://developer.android.com/training/volley/simple.html</w:t>
+        </w:r>
+      </w:hyperlink>
+      <w:r>
+        <w:br/>
+      </w:r>
+    </w:p>
+    <w:p>
+      <w:pPr>
+        <w:pStyle w:val="Paragraphedeliste"/>
+        <w:numPr>
+          <w:ilvl w:val="1"/>
+          <w:numId w:val="4"/>
+        </w:numPr>
+      </w:pPr>
+      <w:r>
+        <w:t>Traitement des fichiers JSON avec la librairie « Jackson » :</w:t>
+      </w:r>
+      <w:r>
+        <w:br/>
+      </w:r>
+      <w:hyperlink r:id="rId14" w:history="1">
+        <w:r>
+          <w:rPr>
+            <w:rStyle w:val="Lienhypertexte"/>
+          </w:rPr>
+          <w:t>http://www.tutos-android.com/parsing-json-jackson-android</w:t>
+        </w:r>
+      </w:hyperlink>
+    </w:p>
+    <w:p>
+      <w:pPr>
+        <w:pStyle w:val="Paragraphedeliste"/>
+        <w:ind w:left="1440"/>
+      </w:pPr>
+    </w:p>
+    <w:p>
+      <w:pPr>
+        <w:pStyle w:val="Paragraphedeliste"/>
+        <w:numPr>
+          <w:ilvl w:val="1"/>
+          <w:numId w:val="4"/>
+        </w:numPr>
+      </w:pPr>
+      <w:r>
+        <w:t>Récupération de fichiers JSON via serveur</w:t>
+      </w:r>
+      <w:r>
+        <w:br/>
+      </w:r>
+      <w:hyperlink r:id="rId15" w:history="1">
+        <w:r>
+          <w:rPr>
+            <w:rStyle w:val="Lienhypertexte"/>
+          </w:rPr>
+          <w:t>http://osamashabrez.com/client-server-communication-android-json/</w:t>
+        </w:r>
+      </w:hyperlink>
+      <w:r>
+        <w:br/>
+      </w:r>
+    </w:p>
+    <w:p>
+      <w:pPr>
+        <w:pStyle w:val="Paragraphedeliste"/>
+        <w:numPr>
+          <w:ilvl w:val="1"/>
+          <w:numId w:val="4"/>
+        </w:numPr>
+      </w:pPr>
+      <w:r>
+        <w:t>Envois de données</w:t>
+      </w:r>
+      <w:r>
+        <w:br/>
+      </w:r>
+      <w:hyperlink r:id="rId16" w:history="1">
+        <w:r>
+          <w:rPr>
+            <w:rStyle w:val="Lienhypertexte"/>
+          </w:rPr>
+          <w:t>http://hmkcode.com/android-send-json-data-to-server/</w:t>
+        </w:r>
+      </w:hyperlink>
+    </w:p>
     <w:sectPr>
       <w:pgSz w:w="11906" w:h="16838"/>
       <w:pgMar w:top="1417" w:right="1417" w:bottom="1417" w:left="1417" w:header="708" w:footer="708" w:gutter="0"/>
@@ -369,7 +1289,7 @@
 </file>
 
 <file path=word/numbering.xml><?xml version="1.0" encoding="utf-8"?>
-<w:numbering xmlns:wpc="http://schemas.microsoft.com/office/word/2010/wordprocessingCanvas" xmlns:mc="http://schemas.openxmlformats.org/markup-compatibility/2006" xmlns:o="urn:schemas-microsoft-com:office:office" xmlns:r="http://schemas.openxmlformats.org/officeDocument/2006/relationships" xmlns:m="http://schemas.openxmlformats.org/officeDocument/2006/math" xmlns:v="urn:schemas-microsoft-com:vml" xmlns:wp14="http://schemas.microsoft.com/office/word/2010/wordprocessingDrawing" xmlns:wp="http://schemas.openxmlformats.org/drawingml/2006/wordprocessingDrawing" xmlns:w10="urn:schemas-microsoft-com:office:word" xmlns:w="http://schemas.openxmlformats.org/wordprocessingml/2006/main" xmlns:w14="http://schemas.microsoft.com/office/word/2010/wordml" xmlns:wpg="http://schemas.microsoft.com/office/word/2010/wordprocessingGroup" xmlns:wpi="http://schemas.microsoft.com/office/word/2010/wordprocessingInk" xmlns:wne="http://schemas.microsoft.com/office/word/2006/wordml" xmlns:wps="http://schemas.microsoft.com/office/word/2010/wordprocessingShape" mc:Ignorable="w14 wp14">
+<w:numbering xmlns:wpc="http://schemas.microsoft.com/office/word/2010/wordprocessingCanvas" xmlns:mc="http://schemas.openxmlformats.org/markup-compatibility/2006" xmlns:o="urn:schemas-microsoft-com:office:office" xmlns:r="http://schemas.openxmlformats.org/officeDocument/2006/relationships" xmlns:m="http://schemas.openxmlformats.org/officeDocument/2006/math" xmlns:v="urn:schemas-microsoft-com:vml" xmlns:wp14="http://schemas.microsoft.com/office/word/2010/wordprocessingDrawing" xmlns:wp="http://schemas.openxmlformats.org/drawingml/2006/wordprocessingDrawing" xmlns:w10="urn:schemas-microsoft-com:office:word" xmlns:w="http://schemas.openxmlformats.org/wordprocessingml/2006/main" xmlns:w14="http://schemas.microsoft.com/office/word/2010/wordml" xmlns:w15="http://schemas.microsoft.com/office/word/2012/wordml" xmlns:wpg="http://schemas.microsoft.com/office/word/2010/wordprocessingGroup" xmlns:wpi="http://schemas.microsoft.com/office/word/2010/wordprocessingInk" xmlns:wne="http://schemas.microsoft.com/office/word/2006/wordml" xmlns:wps="http://schemas.microsoft.com/office/word/2010/wordprocessingShape" mc:Ignorable="w14 w15 wp14">
   <w:numPicBullet w:numPicBulletId="0">
     <w:pict>
       <v:shapetype id="_x0000_t75" coordsize="21600,21600" o:spt="75" o:preferrelative="t" path="m@4@5l@4@11@9@11@9@5xe" filled="f" stroked="f">
@@ -391,7 +1311,7 @@
         <v:path o:extrusionok="f" gradientshapeok="t" o:connecttype="rect"/>
         <o:lock v:ext="edit" aspectratio="t"/>
       </v:shapetype>
-      <v:shape id="_x0000_i1042" type="#_x0000_t75" style="width:11.25pt;height:11.25pt" o:bullet="t">
+      <v:shape id="_x0000_i1127" type="#_x0000_t75" style="width:11.25pt;height:11.25pt" o:bullet="t">
         <v:imagedata r:id="rId1" o:title="mso2DF7"/>
       </v:shape>
     </w:pict>
@@ -399,7 +1319,7 @@
   <w:abstractNum w:abstractNumId="0">
     <w:nsid w:val="211842E1"/>
     <w:multiLevelType w:val="hybridMultilevel"/>
-    <w:tmpl w:val="D7848F08"/>
+    <w:tmpl w:val="63263E18"/>
     <w:lvl w:ilvl="0" w:tplc="040C0007">
       <w:start w:val="1"/>
       <w:numFmt w:val="bullet"/>
@@ -600,6 +1520,120 @@
     </w:lvl>
   </w:abstractNum>
   <w:abstractNum w:abstractNumId="2">
+    <w:nsid w:val="5E250766"/>
+    <w:multiLevelType w:val="hybridMultilevel"/>
+    <w:tmpl w:val="E8D0F59A"/>
+    <w:lvl w:ilvl="0" w:tplc="040C0007">
+      <w:start w:val="1"/>
+      <w:numFmt w:val="bullet"/>
+      <w:lvlText w:val=""/>
+      <w:lvlPicBulletId w:val="0"/>
+      <w:lvlJc w:val="left"/>
+      <w:pPr>
+        <w:ind w:left="720" w:hanging="360"/>
+      </w:pPr>
+      <w:rPr>
+        <w:rFonts w:ascii="Symbol" w:hAnsi="Symbol" w:hint="default"/>
+      </w:rPr>
+    </w:lvl>
+    <w:lvl w:ilvl="1" w:tplc="040C0003">
+      <w:start w:val="1"/>
+      <w:numFmt w:val="bullet"/>
+      <w:lvlText w:val="o"/>
+      <w:lvlJc w:val="left"/>
+      <w:pPr>
+        <w:ind w:left="1440" w:hanging="360"/>
+      </w:pPr>
+      <w:rPr>
+        <w:rFonts w:ascii="Courier New" w:hAnsi="Courier New" w:cs="Courier New" w:hint="default"/>
+      </w:rPr>
+    </w:lvl>
+    <w:lvl w:ilvl="2" w:tplc="040C0005" w:tentative="1">
+      <w:start w:val="1"/>
+      <w:numFmt w:val="bullet"/>
+      <w:lvlText w:val=""/>
+      <w:lvlJc w:val="left"/>
+      <w:pPr>
+        <w:ind w:left="2160" w:hanging="360"/>
+      </w:pPr>
+      <w:rPr>
+        <w:rFonts w:ascii="Wingdings" w:hAnsi="Wingdings" w:hint="default"/>
+      </w:rPr>
+    </w:lvl>
+    <w:lvl w:ilvl="3" w:tplc="040C0001" w:tentative="1">
+      <w:start w:val="1"/>
+      <w:numFmt w:val="bullet"/>
+      <w:lvlText w:val=""/>
+      <w:lvlJc w:val="left"/>
+      <w:pPr>
+        <w:ind w:left="2880" w:hanging="360"/>
+      </w:pPr>
+      <w:rPr>
+        <w:rFonts w:ascii="Symbol" w:hAnsi="Symbol" w:hint="default"/>
+      </w:rPr>
+    </w:lvl>
+    <w:lvl w:ilvl="4" w:tplc="040C0003" w:tentative="1">
+      <w:start w:val="1"/>
+      <w:numFmt w:val="bullet"/>
+      <w:lvlText w:val="o"/>
+      <w:lvlJc w:val="left"/>
+      <w:pPr>
+        <w:ind w:left="3600" w:hanging="360"/>
+      </w:pPr>
+      <w:rPr>
+        <w:rFonts w:ascii="Courier New" w:hAnsi="Courier New" w:cs="Courier New" w:hint="default"/>
+      </w:rPr>
+    </w:lvl>
+    <w:lvl w:ilvl="5" w:tplc="040C0005" w:tentative="1">
+      <w:start w:val="1"/>
+      <w:numFmt w:val="bullet"/>
+      <w:lvlText w:val=""/>
+      <w:lvlJc w:val="left"/>
+      <w:pPr>
+        <w:ind w:left="4320" w:hanging="360"/>
+      </w:pPr>
+      <w:rPr>
+        <w:rFonts w:ascii="Wingdings" w:hAnsi="Wingdings" w:hint="default"/>
+      </w:rPr>
+    </w:lvl>
+    <w:lvl w:ilvl="6" w:tplc="040C0001" w:tentative="1">
+      <w:start w:val="1"/>
+      <w:numFmt w:val="bullet"/>
+      <w:lvlText w:val=""/>
+      <w:lvlJc w:val="left"/>
+      <w:pPr>
+        <w:ind w:left="5040" w:hanging="360"/>
+      </w:pPr>
+      <w:rPr>
+        <w:rFonts w:ascii="Symbol" w:hAnsi="Symbol" w:hint="default"/>
+      </w:rPr>
+    </w:lvl>
+    <w:lvl w:ilvl="7" w:tplc="040C0003" w:tentative="1">
+      <w:start w:val="1"/>
+      <w:numFmt w:val="bullet"/>
+      <w:lvlText w:val="o"/>
+      <w:lvlJc w:val="left"/>
+      <w:pPr>
+        <w:ind w:left="5760" w:hanging="360"/>
+      </w:pPr>
+      <w:rPr>
+        <w:rFonts w:ascii="Courier New" w:hAnsi="Courier New" w:cs="Courier New" w:hint="default"/>
+      </w:rPr>
+    </w:lvl>
+    <w:lvl w:ilvl="8" w:tplc="040C0005" w:tentative="1">
+      <w:start w:val="1"/>
+      <w:numFmt w:val="bullet"/>
+      <w:lvlText w:val=""/>
+      <w:lvlJc w:val="left"/>
+      <w:pPr>
+        <w:ind w:left="6480" w:hanging="360"/>
+      </w:pPr>
+      <w:rPr>
+        <w:rFonts w:ascii="Wingdings" w:hAnsi="Wingdings" w:hint="default"/>
+      </w:rPr>
+    </w:lvl>
+  </w:abstractNum>
+  <w:abstractNum w:abstractNumId="3">
     <w:nsid w:val="70001293"/>
     <w:multiLevelType w:val="hybridMultilevel"/>
     <w:tmpl w:val="4FE44682"/>
@@ -689,7 +1723,7 @@
     </w:lvl>
   </w:abstractNum>
   <w:num w:numId="1">
-    <w:abstractNumId w:val="2"/>
+    <w:abstractNumId w:val="3"/>
   </w:num>
   <w:num w:numId="2">
     <w:abstractNumId w:val="0"/>
@@ -697,11 +1731,14 @@
   <w:num w:numId="3">
     <w:abstractNumId w:val="1"/>
   </w:num>
+  <w:num w:numId="4">
+    <w:abstractNumId w:val="2"/>
+  </w:num>
 </w:numbering>
 </file>
 
 <file path=word/styles.xml><?xml version="1.0" encoding="utf-8"?>
-<w:styles xmlns:mc="http://schemas.openxmlformats.org/markup-compatibility/2006" xmlns:r="http://schemas.openxmlformats.org/officeDocument/2006/relationships" xmlns:w="http://schemas.openxmlformats.org/wordprocessingml/2006/main" xmlns:w14="http://schemas.microsoft.com/office/word/2010/wordml" mc:Ignorable="w14">
+<w:styles xmlns:mc="http://schemas.openxmlformats.org/markup-compatibility/2006" xmlns:r="http://schemas.openxmlformats.org/officeDocument/2006/relationships" xmlns:w="http://schemas.openxmlformats.org/wordprocessingml/2006/main" xmlns:w14="http://schemas.microsoft.com/office/word/2010/wordml" xmlns:w15="http://schemas.microsoft.com/office/word/2012/wordml" mc:Ignorable="w14 w15">
   <w:docDefaults>
     <w:rPrDefault>
       <w:rPr>
@@ -717,144 +1754,378 @@
       </w:pPr>
     </w:pPrDefault>
   </w:docDefaults>
-  <w:latentStyles w:defLockedState="0" w:defUIPriority="99" w:defSemiHidden="1" w:defUnhideWhenUsed="1" w:defQFormat="0" w:count="267">
-    <w:lsdException w:name="Normal" w:semiHidden="0" w:uiPriority="0" w:unhideWhenUsed="0" w:qFormat="1"/>
-    <w:lsdException w:name="heading 1" w:semiHidden="0" w:uiPriority="9" w:unhideWhenUsed="0" w:qFormat="1"/>
-    <w:lsdException w:name="heading 2" w:uiPriority="9" w:qFormat="1"/>
-    <w:lsdException w:name="heading 3" w:uiPriority="9" w:qFormat="1"/>
-    <w:lsdException w:name="heading 4" w:uiPriority="9" w:qFormat="1"/>
-    <w:lsdException w:name="heading 5" w:uiPriority="9" w:qFormat="1"/>
-    <w:lsdException w:name="heading 6" w:uiPriority="9" w:qFormat="1"/>
-    <w:lsdException w:name="heading 7" w:uiPriority="9" w:qFormat="1"/>
-    <w:lsdException w:name="heading 8" w:uiPriority="9" w:qFormat="1"/>
-    <w:lsdException w:name="heading 9" w:uiPriority="9" w:qFormat="1"/>
-    <w:lsdException w:name="toc 1" w:uiPriority="39"/>
-    <w:lsdException w:name="toc 2" w:uiPriority="39"/>
-    <w:lsdException w:name="toc 3" w:uiPriority="39"/>
-    <w:lsdException w:name="toc 4" w:uiPriority="39"/>
-    <w:lsdException w:name="toc 5" w:uiPriority="39"/>
-    <w:lsdException w:name="toc 6" w:uiPriority="39"/>
-    <w:lsdException w:name="toc 7" w:uiPriority="39"/>
-    <w:lsdException w:name="toc 8" w:uiPriority="39"/>
-    <w:lsdException w:name="toc 9" w:uiPriority="39"/>
-    <w:lsdException w:name="caption" w:uiPriority="35" w:qFormat="1"/>
-    <w:lsdException w:name="Title" w:semiHidden="0" w:uiPriority="10" w:unhideWhenUsed="0" w:qFormat="1"/>
-    <w:lsdException w:name="Default Paragraph Font" w:uiPriority="1"/>
-    <w:lsdException w:name="Subtitle" w:semiHidden="0" w:uiPriority="11" w:unhideWhenUsed="0" w:qFormat="1"/>
-    <w:lsdException w:name="Strong" w:semiHidden="0" w:uiPriority="22" w:unhideWhenUsed="0" w:qFormat="1"/>
-    <w:lsdException w:name="Emphasis" w:semiHidden="0" w:uiPriority="20" w:unhideWhenUsed="0" w:qFormat="1"/>
-    <w:lsdException w:name="Table Grid" w:semiHidden="0" w:uiPriority="59" w:unhideWhenUsed="0"/>
-    <w:lsdException w:name="Placeholder Text" w:unhideWhenUsed="0"/>
-    <w:lsdException w:name="No Spacing" w:semiHidden="0" w:uiPriority="1" w:unhideWhenUsed="0" w:qFormat="1"/>
-    <w:lsdException w:name="Light Shading" w:semiHidden="0" w:uiPriority="60" w:unhideWhenUsed="0"/>
-    <w:lsdException w:name="Light List" w:semiHidden="0" w:uiPriority="61" w:unhideWhenUsed="0"/>
-    <w:lsdException w:name="Light Grid" w:semiHidden="0" w:uiPriority="62" w:unhideWhenUsed="0"/>
-    <w:lsdException w:name="Medium Shading 1" w:semiHidden="0" w:uiPriority="63" w:unhideWhenUsed="0"/>
-    <w:lsdException w:name="Medium Shading 2" w:semiHidden="0" w:uiPriority="64" w:unhideWhenUsed="0"/>
-    <w:lsdException w:name="Medium List 1" w:semiHidden="0" w:uiPriority="65" w:unhideWhenUsed="0"/>
-    <w:lsdException w:name="Medium List 2" w:semiHidden="0" w:uiPriority="66" w:unhideWhenUsed="0"/>
-    <w:lsdException w:name="Medium Grid 1" w:semiHidden="0" w:uiPriority="67" w:unhideWhenUsed="0"/>
-    <w:lsdException w:name="Medium Grid 2" w:semiHidden="0" w:uiPriority="68" w:unhideWhenUsed="0"/>
-    <w:lsdException w:name="Medium Grid 3" w:semiHidden="0" w:uiPriority="69" w:unhideWhenUsed="0"/>
-    <w:lsdException w:name="Dark List" w:semiHidden="0" w:uiPriority="70" w:unhideWhenUsed="0"/>
-    <w:lsdException w:name="Colorful Shading" w:semiHidden="0" w:uiPriority="71" w:unhideWhenUsed="0"/>
-    <w:lsdException w:name="Colorful List" w:semiHidden="0" w:uiPriority="72" w:unhideWhenUsed="0"/>
-    <w:lsdException w:name="Colorful Grid" w:semiHidden="0" w:uiPriority="73" w:unhideWhenUsed="0"/>
-    <w:lsdException w:name="Light Shading Accent 1" w:semiHidden="0" w:uiPriority="60" w:unhideWhenUsed="0"/>
-    <w:lsdException w:name="Light List Accent 1" w:semiHidden="0" w:uiPriority="61" w:unhideWhenUsed="0"/>
-    <w:lsdException w:name="Light Grid Accent 1" w:semiHidden="0" w:uiPriority="62" w:unhideWhenUsed="0"/>
-    <w:lsdException w:name="Medium Shading 1 Accent 1" w:semiHidden="0" w:uiPriority="63" w:unhideWhenUsed="0"/>
-    <w:lsdException w:name="Medium Shading 2 Accent 1" w:semiHidden="0" w:uiPriority="64" w:unhideWhenUsed="0"/>
-    <w:lsdException w:name="Medium List 1 Accent 1" w:semiHidden="0" w:uiPriority="65" w:unhideWhenUsed="0"/>
-    <w:lsdException w:name="Revision" w:unhideWhenUsed="0"/>
-    <w:lsdException w:name="List Paragraph" w:semiHidden="0" w:uiPriority="34" w:unhideWhenUsed="0" w:qFormat="1"/>
-    <w:lsdException w:name="Quote" w:semiHidden="0" w:uiPriority="29" w:unhideWhenUsed="0" w:qFormat="1"/>
-    <w:lsdException w:name="Intense Quote" w:semiHidden="0" w:uiPriority="30" w:unhideWhenUsed="0" w:qFormat="1"/>
-    <w:lsdException w:name="Medium List 2 Accent 1" w:semiHidden="0" w:uiPriority="66" w:unhideWhenUsed="0"/>
-    <w:lsdException w:name="Medium Grid 1 Accent 1" w:semiHidden="0" w:uiPriority="67" w:unhideWhenUsed="0"/>
-    <w:lsdException w:name="Medium Grid 2 Accent 1" w:semiHidden="0" w:uiPriority="68" w:unhideWhenUsed="0"/>
-    <w:lsdException w:name="Medium Grid 3 Accent 1" w:semiHidden="0" w:uiPriority="69" w:unhideWhenUsed="0"/>
-    <w:lsdException w:name="Dark List Accent 1" w:semiHidden="0" w:uiPriority="70" w:unhideWhenUsed="0"/>
-    <w:lsdException w:name="Colorful Shading Accent 1" w:semiHidden="0" w:uiPriority="71" w:unhideWhenUsed="0"/>
-    <w:lsdException w:name="Colorful List Accent 1" w:semiHidden="0" w:uiPriority="72" w:unhideWhenUsed="0"/>
-    <w:lsdException w:name="Colorful Grid Accent 1" w:semiHidden="0" w:uiPriority="73" w:unhideWhenUsed="0"/>
-    <w:lsdException w:name="Light Shading Accent 2" w:semiHidden="0" w:uiPriority="60" w:unhideWhenUsed="0"/>
-    <w:lsdException w:name="Light List Accent 2" w:semiHidden="0" w:uiPriority="61" w:unhideWhenUsed="0"/>
-    <w:lsdException w:name="Light Grid Accent 2" w:semiHidden="0" w:uiPriority="62" w:unhideWhenUsed="0"/>
-    <w:lsdException w:name="Medium Shading 1 Accent 2" w:semiHidden="0" w:uiPriority="63" w:unhideWhenUsed="0"/>
-    <w:lsdException w:name="Medium Shading 2 Accent 2" w:semiHidden="0" w:uiPriority="64" w:unhideWhenUsed="0"/>
-    <w:lsdException w:name="Medium List 1 Accent 2" w:semiHidden="0" w:uiPriority="65" w:unhideWhenUsed="0"/>
-    <w:lsdException w:name="Medium List 2 Accent 2" w:semiHidden="0" w:uiPriority="66" w:unhideWhenUsed="0"/>
-    <w:lsdException w:name="Medium Grid 1 Accent 2" w:semiHidden="0" w:uiPriority="67" w:unhideWhenUsed="0"/>
-    <w:lsdException w:name="Medium Grid 2 Accent 2" w:semiHidden="0" w:uiPriority="68" w:unhideWhenUsed="0"/>
-    <w:lsdException w:name="Medium Grid 3 Accent 2" w:semiHidden="0" w:uiPriority="69" w:unhideWhenUsed="0"/>
-    <w:lsdException w:name="Dark List Accent 2" w:semiHidden="0" w:uiPriority="70" w:unhideWhenUsed="0"/>
-    <w:lsdException w:name="Colorful Shading Accent 2" w:semiHidden="0" w:uiPriority="71" w:unhideWhenUsed="0"/>
-    <w:lsdException w:name="Colorful List Accent 2" w:semiHidden="0" w:uiPriority="72" w:unhideWhenUsed="0"/>
-    <w:lsdException w:name="Colorful Grid Accent 2" w:semiHidden="0" w:uiPriority="73" w:unhideWhenUsed="0"/>
-    <w:lsdException w:name="Light Shading Accent 3" w:semiHidden="0" w:uiPriority="60" w:unhideWhenUsed="0"/>
-    <w:lsdException w:name="Light List Accent 3" w:semiHidden="0" w:uiPriority="61" w:unhideWhenUsed="0"/>
-    <w:lsdException w:name="Light Grid Accent 3" w:semiHidden="0" w:uiPriority="62" w:unhideWhenUsed="0"/>
-    <w:lsdException w:name="Medium Shading 1 Accent 3" w:semiHidden="0" w:uiPriority="63" w:unhideWhenUsed="0"/>
-    <w:lsdException w:name="Medium Shading 2 Accent 3" w:semiHidden="0" w:uiPriority="64" w:unhideWhenUsed="0"/>
-    <w:lsdException w:name="Medium List 1 Accent 3" w:semiHidden="0" w:uiPriority="65" w:unhideWhenUsed="0"/>
-    <w:lsdException w:name="Medium List 2 Accent 3" w:semiHidden="0" w:uiPriority="66" w:unhideWhenUsed="0"/>
-    <w:lsdException w:name="Medium Grid 1 Accent 3" w:semiHidden="0" w:uiPriority="67" w:unhideWhenUsed="0"/>
-    <w:lsdException w:name="Medium Grid 2 Accent 3" w:semiHidden="0" w:uiPriority="68" w:unhideWhenUsed="0"/>
-    <w:lsdException w:name="Medium Grid 3 Accent 3" w:semiHidden="0" w:uiPriority="69" w:unhideWhenUsed="0"/>
-    <w:lsdException w:name="Dark List Accent 3" w:semiHidden="0" w:uiPriority="70" w:unhideWhenUsed="0"/>
-    <w:lsdException w:name="Colorful Shading Accent 3" w:semiHidden="0" w:uiPriority="71" w:unhideWhenUsed="0"/>
-    <w:lsdException w:name="Colorful List Accent 3" w:semiHidden="0" w:uiPriority="72" w:unhideWhenUsed="0"/>
-    <w:lsdException w:name="Colorful Grid Accent 3" w:semiHidden="0" w:uiPriority="73" w:unhideWhenUsed="0"/>
-    <w:lsdException w:name="Light Shading Accent 4" w:semiHidden="0" w:uiPriority="60" w:unhideWhenUsed="0"/>
-    <w:lsdException w:name="Light List Accent 4" w:semiHidden="0" w:uiPriority="61" w:unhideWhenUsed="0"/>
-    <w:lsdException w:name="Light Grid Accent 4" w:semiHidden="0" w:uiPriority="62" w:unhideWhenUsed="0"/>
-    <w:lsdException w:name="Medium Shading 1 Accent 4" w:semiHidden="0" w:uiPriority="63" w:unhideWhenUsed="0"/>
-    <w:lsdException w:name="Medium Shading 2 Accent 4" w:semiHidden="0" w:uiPriority="64" w:unhideWhenUsed="0"/>
-    <w:lsdException w:name="Medium List 1 Accent 4" w:semiHidden="0" w:uiPriority="65" w:unhideWhenUsed="0"/>
-    <w:lsdException w:name="Medium List 2 Accent 4" w:semiHidden="0" w:uiPriority="66" w:unhideWhenUsed="0"/>
-    <w:lsdException w:name="Medium Grid 1 Accent 4" w:semiHidden="0" w:uiPriority="67" w:unhideWhenUsed="0"/>
-    <w:lsdException w:name="Medium Grid 2 Accent 4" w:semiHidden="0" w:uiPriority="68" w:unhideWhenUsed="0"/>
-    <w:lsdException w:name="Medium Grid 3 Accent 4" w:semiHidden="0" w:uiPriority="69" w:unhideWhenUsed="0"/>
-    <w:lsdException w:name="Dark List Accent 4" w:semiHidden="0" w:uiPriority="70" w:unhideWhenUsed="0"/>
-    <w:lsdException w:name="Colorful Shading Accent 4" w:semiHidden="0" w:uiPriority="71" w:unhideWhenUsed="0"/>
-    <w:lsdException w:name="Colorful List Accent 4" w:semiHidden="0" w:uiPriority="72" w:unhideWhenUsed="0"/>
-    <w:lsdException w:name="Colorful Grid Accent 4" w:semiHidden="0" w:uiPriority="73" w:unhideWhenUsed="0"/>
-    <w:lsdException w:name="Light Shading Accent 5" w:semiHidden="0" w:uiPriority="60" w:unhideWhenUsed="0"/>
-    <w:lsdException w:name="Light List Accent 5" w:semiHidden="0" w:uiPriority="61" w:unhideWhenUsed="0"/>
-    <w:lsdException w:name="Light Grid Accent 5" w:semiHidden="0" w:uiPriority="62" w:unhideWhenUsed="0"/>
-    <w:lsdException w:name="Medium Shading 1 Accent 5" w:semiHidden="0" w:uiPriority="63" w:unhideWhenUsed="0"/>
-    <w:lsdException w:name="Medium Shading 2 Accent 5" w:semiHidden="0" w:uiPriority="64" w:unhideWhenUsed="0"/>
-    <w:lsdException w:name="Medium List 1 Accent 5" w:semiHidden="0" w:uiPriority="65" w:unhideWhenUsed="0"/>
-    <w:lsdException w:name="Medium List 2 Accent 5" w:semiHidden="0" w:uiPriority="66" w:unhideWhenUsed="0"/>
-    <w:lsdException w:name="Medium Grid 1 Accent 5" w:semiHidden="0" w:uiPriority="67" w:unhideWhenUsed="0"/>
-    <w:lsdException w:name="Medium Grid 2 Accent 5" w:semiHidden="0" w:uiPriority="68" w:unhideWhenUsed="0"/>
-    <w:lsdException w:name="Medium Grid 3 Accent 5" w:semiHidden="0" w:uiPriority="69" w:unhideWhenUsed="0"/>
-    <w:lsdException w:name="Dark List Accent 5" w:semiHidden="0" w:uiPriority="70" w:unhideWhenUsed="0"/>
-    <w:lsdException w:name="Colorful Shading Accent 5" w:semiHidden="0" w:uiPriority="71" w:unhideWhenUsed="0"/>
-    <w:lsdException w:name="Colorful List Accent 5" w:semiHidden="0" w:uiPriority="72" w:unhideWhenUsed="0"/>
-    <w:lsdException w:name="Colorful Grid Accent 5" w:semiHidden="0" w:uiPriority="73" w:unhideWhenUsed="0"/>
-    <w:lsdException w:name="Light Shading Accent 6" w:semiHidden="0" w:uiPriority="60" w:unhideWhenUsed="0"/>
-    <w:lsdException w:name="Light List Accent 6" w:semiHidden="0" w:uiPriority="61" w:unhideWhenUsed="0"/>
-    <w:lsdException w:name="Light Grid Accent 6" w:semiHidden="0" w:uiPriority="62" w:unhideWhenUsed="0"/>
-    <w:lsdException w:name="Medium Shading 1 Accent 6" w:semiHidden="0" w:uiPriority="63" w:unhideWhenUsed="0"/>
-    <w:lsdException w:name="Medium Shading 2 Accent 6" w:semiHidden="0" w:uiPriority="64" w:unhideWhenUsed="0"/>
-    <w:lsdException w:name="Medium List 1 Accent 6" w:semiHidden="0" w:uiPriority="65" w:unhideWhenUsed="0"/>
-    <w:lsdException w:name="Medium List 2 Accent 6" w:semiHidden="0" w:uiPriority="66" w:unhideWhenUsed="0"/>
-    <w:lsdException w:name="Medium Grid 1 Accent 6" w:semiHidden="0" w:uiPriority="67" w:unhideWhenUsed="0"/>
-    <w:lsdException w:name="Medium Grid 2 Accent 6" w:semiHidden="0" w:uiPriority="68" w:unhideWhenUsed="0"/>
-    <w:lsdException w:name="Medium Grid 3 Accent 6" w:semiHidden="0" w:uiPriority="69" w:unhideWhenUsed="0"/>
-    <w:lsdException w:name="Dark List Accent 6" w:semiHidden="0" w:uiPriority="70" w:unhideWhenUsed="0"/>
-    <w:lsdException w:name="Colorful Shading Accent 6" w:semiHidden="0" w:uiPriority="71" w:unhideWhenUsed="0"/>
-    <w:lsdException w:name="Colorful List Accent 6" w:semiHidden="0" w:uiPriority="72" w:unhideWhenUsed="0"/>
-    <w:lsdException w:name="Colorful Grid Accent 6" w:semiHidden="0" w:uiPriority="73" w:unhideWhenUsed="0"/>
-    <w:lsdException w:name="Subtle Emphasis" w:semiHidden="0" w:uiPriority="19" w:unhideWhenUsed="0" w:qFormat="1"/>
-    <w:lsdException w:name="Intense Emphasis" w:semiHidden="0" w:uiPriority="21" w:unhideWhenUsed="0" w:qFormat="1"/>
-    <w:lsdException w:name="Subtle Reference" w:semiHidden="0" w:uiPriority="31" w:unhideWhenUsed="0" w:qFormat="1"/>
-    <w:lsdException w:name="Intense Reference" w:semiHidden="0" w:uiPriority="32" w:unhideWhenUsed="0" w:qFormat="1"/>
-    <w:lsdException w:name="Book Title" w:semiHidden="0" w:uiPriority="33" w:unhideWhenUsed="0" w:qFormat="1"/>
-    <w:lsdException w:name="Bibliography" w:uiPriority="37"/>
-    <w:lsdException w:name="TOC Heading" w:uiPriority="39" w:qFormat="1"/>
+  <w:latentStyles w:defLockedState="0" w:defUIPriority="99" w:defSemiHidden="0" w:defUnhideWhenUsed="0" w:defQFormat="0" w:count="371">
+    <w:lsdException w:name="Normal" w:uiPriority="0" w:qFormat="1"/>
+    <w:lsdException w:name="heading 1" w:uiPriority="9" w:qFormat="1"/>
+    <w:lsdException w:name="heading 2" w:semiHidden="1" w:uiPriority="9" w:unhideWhenUsed="1" w:qFormat="1"/>
+    <w:lsdException w:name="heading 3" w:semiHidden="1" w:uiPriority="9" w:unhideWhenUsed="1" w:qFormat="1"/>
+    <w:lsdException w:name="heading 4" w:semiHidden="1" w:uiPriority="9" w:unhideWhenUsed="1" w:qFormat="1"/>
+    <w:lsdException w:name="heading 5" w:semiHidden="1" w:uiPriority="9" w:unhideWhenUsed="1" w:qFormat="1"/>
+    <w:lsdException w:name="heading 6" w:semiHidden="1" w:uiPriority="9" w:unhideWhenUsed="1" w:qFormat="1"/>
+    <w:lsdException w:name="heading 7" w:semiHidden="1" w:uiPriority="9" w:unhideWhenUsed="1" w:qFormat="1"/>
+    <w:lsdException w:name="heading 8" w:semiHidden="1" w:uiPriority="9" w:unhideWhenUsed="1" w:qFormat="1"/>
+    <w:lsdException w:name="heading 9" w:semiHidden="1" w:uiPriority="9" w:unhideWhenUsed="1" w:qFormat="1"/>
+    <w:lsdException w:name="index 1" w:semiHidden="1" w:unhideWhenUsed="1"/>
+    <w:lsdException w:name="index 2" w:semiHidden="1" w:unhideWhenUsed="1"/>
+    <w:lsdException w:name="index 3" w:semiHidden="1" w:unhideWhenUsed="1"/>
+    <w:lsdException w:name="index 4" w:semiHidden="1" w:unhideWhenUsed="1"/>
+    <w:lsdException w:name="index 5" w:semiHidden="1" w:unhideWhenUsed="1"/>
+    <w:lsdException w:name="index 6" w:semiHidden="1" w:unhideWhenUsed="1"/>
+    <w:lsdException w:name="index 7" w:semiHidden="1" w:unhideWhenUsed="1"/>
+    <w:lsdException w:name="index 8" w:semiHidden="1" w:unhideWhenUsed="1"/>
+    <w:lsdException w:name="index 9" w:semiHidden="1" w:unhideWhenUsed="1"/>
+    <w:lsdException w:name="toc 1" w:semiHidden="1" w:uiPriority="39" w:unhideWhenUsed="1"/>
+    <w:lsdException w:name="toc 2" w:semiHidden="1" w:uiPriority="39" w:unhideWhenUsed="1"/>
+    <w:lsdException w:name="toc 3" w:semiHidden="1" w:uiPriority="39" w:unhideWhenUsed="1"/>
+    <w:lsdException w:name="toc 4" w:semiHidden="1" w:uiPriority="39" w:unhideWhenUsed="1"/>
+    <w:lsdException w:name="toc 5" w:semiHidden="1" w:uiPriority="39" w:unhideWhenUsed="1"/>
+    <w:lsdException w:name="toc 6" w:semiHidden="1" w:uiPriority="39" w:unhideWhenUsed="1"/>
+    <w:lsdException w:name="toc 7" w:semiHidden="1" w:uiPriority="39" w:unhideWhenUsed="1"/>
+    <w:lsdException w:name="toc 8" w:semiHidden="1" w:uiPriority="39" w:unhideWhenUsed="1"/>
+    <w:lsdException w:name="toc 9" w:semiHidden="1" w:uiPriority="39" w:unhideWhenUsed="1"/>
+    <w:lsdException w:name="Normal Indent" w:semiHidden="1" w:unhideWhenUsed="1"/>
+    <w:lsdException w:name="footnote text" w:semiHidden="1" w:unhideWhenUsed="1"/>
+    <w:lsdException w:name="annotation text" w:semiHidden="1" w:unhideWhenUsed="1"/>
+    <w:lsdException w:name="header" w:semiHidden="1" w:unhideWhenUsed="1"/>
+    <w:lsdException w:name="footer" w:semiHidden="1" w:unhideWhenUsed="1"/>
+    <w:lsdException w:name="index heading" w:semiHidden="1" w:unhideWhenUsed="1"/>
+    <w:lsdException w:name="caption" w:semiHidden="1" w:uiPriority="35" w:unhideWhenUsed="1" w:qFormat="1"/>
+    <w:lsdException w:name="table of figures" w:semiHidden="1" w:unhideWhenUsed="1"/>
+    <w:lsdException w:name="envelope address" w:semiHidden="1" w:unhideWhenUsed="1"/>
+    <w:lsdException w:name="envelope return" w:semiHidden="1" w:unhideWhenUsed="1"/>
+    <w:lsdException w:name="footnote reference" w:semiHidden="1" w:unhideWhenUsed="1"/>
+    <w:lsdException w:name="annotation reference" w:semiHidden="1" w:unhideWhenUsed="1"/>
+    <w:lsdException w:name="line number" w:semiHidden="1" w:unhideWhenUsed="1"/>
+    <w:lsdException w:name="page number" w:semiHidden="1" w:unhideWhenUsed="1"/>
+    <w:lsdException w:name="endnote reference" w:semiHidden="1" w:unhideWhenUsed="1"/>
+    <w:lsdException w:name="endnote text" w:semiHidden="1" w:unhideWhenUsed="1"/>
+    <w:lsdException w:name="table of authorities" w:semiHidden="1" w:unhideWhenUsed="1"/>
+    <w:lsdException w:name="macro" w:semiHidden="1" w:unhideWhenUsed="1"/>
+    <w:lsdException w:name="toa heading" w:semiHidden="1" w:unhideWhenUsed="1"/>
+    <w:lsdException w:name="List" w:semiHidden="1" w:unhideWhenUsed="1"/>
+    <w:lsdException w:name="List Bullet" w:semiHidden="1" w:unhideWhenUsed="1"/>
+    <w:lsdException w:name="List Number" w:semiHidden="1" w:unhideWhenUsed="1"/>
+    <w:lsdException w:name="List 2" w:semiHidden="1" w:unhideWhenUsed="1"/>
+    <w:lsdException w:name="List 3" w:semiHidden="1" w:unhideWhenUsed="1"/>
+    <w:lsdException w:name="List 4" w:semiHidden="1" w:unhideWhenUsed="1"/>
+    <w:lsdException w:name="List 5" w:semiHidden="1" w:unhideWhenUsed="1"/>
+    <w:lsdException w:name="List Bullet 2" w:semiHidden="1" w:unhideWhenUsed="1"/>
+    <w:lsdException w:name="List Bullet 3" w:semiHidden="1" w:unhideWhenUsed="1"/>
+    <w:lsdException w:name="List Bullet 4" w:semiHidden="1" w:unhideWhenUsed="1"/>
+    <w:lsdException w:name="List Bullet 5" w:semiHidden="1" w:unhideWhenUsed="1"/>
+    <w:lsdException w:name="List Number 2" w:semiHidden="1" w:unhideWhenUsed="1"/>
+    <w:lsdException w:name="List Number 3" w:semiHidden="1" w:unhideWhenUsed="1"/>
+    <w:lsdException w:name="List Number 4" w:semiHidden="1" w:unhideWhenUsed="1"/>
+    <w:lsdException w:name="List Number 5" w:semiHidden="1" w:unhideWhenUsed="1"/>
+    <w:lsdException w:name="Title" w:uiPriority="10" w:qFormat="1"/>
+    <w:lsdException w:name="Closing" w:semiHidden="1" w:unhideWhenUsed="1"/>
+    <w:lsdException w:name="Signature" w:semiHidden="1" w:unhideWhenUsed="1"/>
+    <w:lsdException w:name="Default Paragraph Font" w:semiHidden="1" w:uiPriority="1" w:unhideWhenUsed="1"/>
+    <w:lsdException w:name="Body Text" w:semiHidden="1" w:unhideWhenUsed="1"/>
+    <w:lsdException w:name="Body Text Indent" w:semiHidden="1" w:unhideWhenUsed="1"/>
+    <w:lsdException w:name="List Continue" w:semiHidden="1" w:unhideWhenUsed="1"/>
+    <w:lsdException w:name="List Continue 2" w:semiHidden="1" w:unhideWhenUsed="1"/>
+    <w:lsdException w:name="List Continue 3" w:semiHidden="1" w:unhideWhenUsed="1"/>
+    <w:lsdException w:name="List Continue 4" w:semiHidden="1" w:unhideWhenUsed="1"/>
+    <w:lsdException w:name="List Continue 5" w:semiHidden="1" w:unhideWhenUsed="1"/>
+    <w:lsdException w:name="Message Header" w:semiHidden="1" w:unhideWhenUsed="1"/>
+    <w:lsdException w:name="Subtitle" w:uiPriority="11" w:qFormat="1"/>
+    <w:lsdException w:name="Salutation" w:semiHidden="1" w:unhideWhenUsed="1"/>
+    <w:lsdException w:name="Date" w:semiHidden="1" w:unhideWhenUsed="1"/>
+    <w:lsdException w:name="Body Text First Indent" w:semiHidden="1" w:unhideWhenUsed="1"/>
+    <w:lsdException w:name="Body Text First Indent 2" w:semiHidden="1" w:unhideWhenUsed="1"/>
+    <w:lsdException w:name="Note Heading" w:semiHidden="1" w:unhideWhenUsed="1"/>
+    <w:lsdException w:name="Body Text 2" w:semiHidden="1" w:unhideWhenUsed="1"/>
+    <w:lsdException w:name="Body Text 3" w:semiHidden="1" w:unhideWhenUsed="1"/>
+    <w:lsdException w:name="Body Text Indent 2" w:semiHidden="1" w:unhideWhenUsed="1"/>
+    <w:lsdException w:name="Body Text Indent 3" w:semiHidden="1" w:unhideWhenUsed="1"/>
+    <w:lsdException w:name="Block Text" w:semiHidden="1" w:unhideWhenUsed="1"/>
+    <w:lsdException w:name="Hyperlink" w:semiHidden="1" w:unhideWhenUsed="1"/>
+    <w:lsdException w:name="FollowedHyperlink" w:semiHidden="1" w:unhideWhenUsed="1"/>
+    <w:lsdException w:name="Strong" w:uiPriority="22" w:qFormat="1"/>
+    <w:lsdException w:name="Emphasis" w:uiPriority="20" w:qFormat="1"/>
+    <w:lsdException w:name="Document Map" w:semiHidden="1" w:unhideWhenUsed="1"/>
+    <w:lsdException w:name="Plain Text" w:semiHidden="1" w:unhideWhenUsed="1"/>
+    <w:lsdException w:name="E-mail Signature" w:semiHidden="1" w:unhideWhenUsed="1"/>
+    <w:lsdException w:name="HTML Top of Form" w:semiHidden="1" w:unhideWhenUsed="1"/>
+    <w:lsdException w:name="HTML Bottom of Form" w:semiHidden="1" w:unhideWhenUsed="1"/>
+    <w:lsdException w:name="Normal (Web)" w:semiHidden="1" w:unhideWhenUsed="1"/>
+    <w:lsdException w:name="HTML Acronym" w:semiHidden="1" w:unhideWhenUsed="1"/>
+    <w:lsdException w:name="HTML Address" w:semiHidden="1" w:unhideWhenUsed="1"/>
+    <w:lsdException w:name="HTML Cite" w:semiHidden="1" w:unhideWhenUsed="1"/>
+    <w:lsdException w:name="HTML Code" w:semiHidden="1" w:unhideWhenUsed="1"/>
+    <w:lsdException w:name="HTML Definition" w:semiHidden="1" w:unhideWhenUsed="1"/>
+    <w:lsdException w:name="HTML Keyboard" w:semiHidden="1" w:unhideWhenUsed="1"/>
+    <w:lsdException w:name="HTML Preformatted" w:semiHidden="1" w:unhideWhenUsed="1"/>
+    <w:lsdException w:name="HTML Sample" w:semiHidden="1" w:unhideWhenUsed="1"/>
+    <w:lsdException w:name="HTML Typewriter" w:semiHidden="1" w:unhideWhenUsed="1"/>
+    <w:lsdException w:name="HTML Variable" w:semiHidden="1" w:unhideWhenUsed="1"/>
+    <w:lsdException w:name="Normal Table" w:semiHidden="1" w:unhideWhenUsed="1"/>
+    <w:lsdException w:name="annotation subject" w:semiHidden="1" w:unhideWhenUsed="1"/>
+    <w:lsdException w:name="No List" w:semiHidden="1" w:unhideWhenUsed="1"/>
+    <w:lsdException w:name="Outline List 1" w:semiHidden="1" w:unhideWhenUsed="1"/>
+    <w:lsdException w:name="Outline List 2" w:semiHidden="1" w:unhideWhenUsed="1"/>
+    <w:lsdException w:name="Outline List 3" w:semiHidden="1" w:unhideWhenUsed="1"/>
+    <w:lsdException w:name="Table Simple 1" w:semiHidden="1" w:unhideWhenUsed="1"/>
+    <w:lsdException w:name="Table Simple 2" w:semiHidden="1" w:unhideWhenUsed="1"/>
+    <w:lsdException w:name="Table Simple 3" w:semiHidden="1" w:unhideWhenUsed="1"/>
+    <w:lsdException w:name="Table Classic 1" w:semiHidden="1" w:unhideWhenUsed="1"/>
+    <w:lsdException w:name="Table Classic 2" w:semiHidden="1" w:unhideWhenUsed="1"/>
+    <w:lsdException w:name="Table Classic 3" w:semiHidden="1" w:unhideWhenUsed="1"/>
+    <w:lsdException w:name="Table Classic 4" w:semiHidden="1" w:unhideWhenUsed="1"/>
+    <w:lsdException w:name="Table Colorful 1" w:semiHidden="1" w:unhideWhenUsed="1"/>
+    <w:lsdException w:name="Table Colorful 2" w:semiHidden="1" w:unhideWhenUsed="1"/>
+    <w:lsdException w:name="Table Colorful 3" w:semiHidden="1" w:unhideWhenUsed="1"/>
+    <w:lsdException w:name="Table Columns 1" w:semiHidden="1" w:unhideWhenUsed="1"/>
+    <w:lsdException w:name="Table Columns 2" w:semiHidden="1" w:unhideWhenUsed="1"/>
+    <w:lsdException w:name="Table Columns 3" w:semiHidden="1" w:unhideWhenUsed="1"/>
+    <w:lsdException w:name="Table Columns 4" w:semiHidden="1" w:unhideWhenUsed="1"/>
+    <w:lsdException w:name="Table Columns 5" w:semiHidden="1" w:unhideWhenUsed="1"/>
+    <w:lsdException w:name="Table Grid 1" w:semiHidden="1" w:unhideWhenUsed="1"/>
+    <w:lsdException w:name="Table Grid 2" w:semiHidden="1" w:unhideWhenUsed="1"/>
+    <w:lsdException w:name="Table Grid 3" w:semiHidden="1" w:unhideWhenUsed="1"/>
+    <w:lsdException w:name="Table Grid 4" w:semiHidden="1" w:unhideWhenUsed="1"/>
+    <w:lsdException w:name="Table Grid 5" w:semiHidden="1" w:unhideWhenUsed="1"/>
+    <w:lsdException w:name="Table Grid 6" w:semiHidden="1" w:unhideWhenUsed="1"/>
+    <w:lsdException w:name="Table Grid 7" w:semiHidden="1" w:unhideWhenUsed="1"/>
+    <w:lsdException w:name="Table Grid 8" w:semiHidden="1" w:unhideWhenUsed="1"/>
+    <w:lsdException w:name="Table List 1" w:semiHidden="1" w:unhideWhenUsed="1"/>
+    <w:lsdException w:name="Table List 2" w:semiHidden="1" w:unhideWhenUsed="1"/>
+    <w:lsdException w:name="Table List 3" w:semiHidden="1" w:unhideWhenUsed="1"/>
+    <w:lsdException w:name="Table List 4" w:semiHidden="1" w:unhideWhenUsed="1"/>
+    <w:lsdException w:name="Table List 5" w:semiHidden="1" w:unhideWhenUsed="1"/>
+    <w:lsdException w:name="Table List 6" w:semiHidden="1" w:unhideWhenUsed="1"/>
+    <w:lsdException w:name="Table List 7" w:semiHidden="1" w:unhideWhenUsed="1"/>
+    <w:lsdException w:name="Table List 8" w:semiHidden="1" w:unhideWhenUsed="1"/>
+    <w:lsdException w:name="Table 3D effects 1" w:semiHidden="1" w:unhideWhenUsed="1"/>
+    <w:lsdException w:name="Table 3D effects 2" w:semiHidden="1" w:unhideWhenUsed="1"/>
+    <w:lsdException w:name="Table 3D effects 3" w:semiHidden="1" w:unhideWhenUsed="1"/>
+    <w:lsdException w:name="Table Contemporary" w:semiHidden="1" w:unhideWhenUsed="1"/>
+    <w:lsdException w:name="Table Elegant" w:semiHidden="1" w:unhideWhenUsed="1"/>
+    <w:lsdException w:name="Table Professional" w:semiHidden="1" w:unhideWhenUsed="1"/>
+    <w:lsdException w:name="Table Subtle 1" w:semiHidden="1" w:unhideWhenUsed="1"/>
+    <w:lsdException w:name="Table Subtle 2" w:semiHidden="1" w:unhideWhenUsed="1"/>
+    <w:lsdException w:name="Table Web 1" w:semiHidden="1" w:unhideWhenUsed="1"/>
+    <w:lsdException w:name="Table Web 2" w:semiHidden="1" w:unhideWhenUsed="1"/>
+    <w:lsdException w:name="Table Web 3" w:semiHidden="1" w:unhideWhenUsed="1"/>
+    <w:lsdException w:name="Balloon Text" w:semiHidden="1" w:unhideWhenUsed="1"/>
+    <w:lsdException w:name="Table Grid" w:uiPriority="59"/>
+    <w:lsdException w:name="Table Theme" w:semiHidden="1" w:unhideWhenUsed="1"/>
+    <w:lsdException w:name="Placeholder Text" w:semiHidden="1"/>
+    <w:lsdException w:name="No Spacing" w:uiPriority="1" w:qFormat="1"/>
+    <w:lsdException w:name="Light Shading" w:uiPriority="60"/>
+    <w:lsdException w:name="Light List" w:uiPriority="61"/>
+    <w:lsdException w:name="Light Grid" w:uiPriority="62"/>
+    <w:lsdException w:name="Medium Shading 1" w:uiPriority="63"/>
+    <w:lsdException w:name="Medium Shading 2" w:uiPriority="64"/>
+    <w:lsdException w:name="Medium List 1" w:uiPriority="65"/>
+    <w:lsdException w:name="Medium List 2" w:uiPriority="66"/>
+    <w:lsdException w:name="Medium Grid 1" w:uiPriority="67"/>
+    <w:lsdException w:name="Medium Grid 2" w:uiPriority="68"/>
+    <w:lsdException w:name="Medium Grid 3" w:uiPriority="69"/>
+    <w:lsdException w:name="Dark List" w:uiPriority="70"/>
+    <w:lsdException w:name="Colorful Shading" w:uiPriority="71"/>
+    <w:lsdException w:name="Colorful List" w:uiPriority="72"/>
+    <w:lsdException w:name="Colorful Grid" w:uiPriority="73"/>
+    <w:lsdException w:name="Light Shading Accent 1" w:uiPriority="60"/>
+    <w:lsdException w:name="Light List Accent 1" w:uiPriority="61"/>
+    <w:lsdException w:name="Light Grid Accent 1" w:uiPriority="62"/>
+    <w:lsdException w:name="Medium Shading 1 Accent 1" w:uiPriority="63"/>
+    <w:lsdException w:name="Medium Shading 2 Accent 1" w:uiPriority="64"/>
+    <w:lsdException w:name="Medium List 1 Accent 1" w:uiPriority="65"/>
+    <w:lsdException w:name="Revision" w:semiHidden="1"/>
+    <w:lsdException w:name="List Paragraph" w:uiPriority="34" w:qFormat="1"/>
+    <w:lsdException w:name="Quote" w:uiPriority="29" w:qFormat="1"/>
+    <w:lsdException w:name="Intense Quote" w:uiPriority="30" w:qFormat="1"/>
+    <w:lsdException w:name="Medium List 2 Accent 1" w:uiPriority="66"/>
+    <w:lsdException w:name="Medium Grid 1 Accent 1" w:uiPriority="67"/>
+    <w:lsdException w:name="Medium Grid 2 Accent 1" w:uiPriority="68"/>
+    <w:lsdException w:name="Medium Grid 3 Accent 1" w:uiPriority="69"/>
+    <w:lsdException w:name="Dark List Accent 1" w:uiPriority="70"/>
+    <w:lsdException w:name="Colorful Shading Accent 1" w:uiPriority="71"/>
+    <w:lsdException w:name="Colorful List Accent 1" w:uiPriority="72"/>
+    <w:lsdException w:name="Colorful Grid Accent 1" w:uiPriority="73"/>
+    <w:lsdException w:name="Light Shading Accent 2" w:uiPriority="60"/>
+    <w:lsdException w:name="Light List Accent 2" w:uiPriority="61"/>
+    <w:lsdException w:name="Light Grid Accent 2" w:uiPriority="62"/>
+    <w:lsdException w:name="Medium Shading 1 Accent 2" w:uiPriority="63"/>
+    <w:lsdException w:name="Medium Shading 2 Accent 2" w:uiPriority="64"/>
+    <w:lsdException w:name="Medium List 1 Accent 2" w:uiPriority="65"/>
+    <w:lsdException w:name="Medium List 2 Accent 2" w:uiPriority="66"/>
+    <w:lsdException w:name="Medium Grid 1 Accent 2" w:uiPriority="67"/>
+    <w:lsdException w:name="Medium Grid 2 Accent 2" w:uiPriority="68"/>
+    <w:lsdException w:name="Medium Grid 3 Accent 2" w:uiPriority="69"/>
+    <w:lsdException w:name="Dark List Accent 2" w:uiPriority="70"/>
+    <w:lsdException w:name="Colorful Shading Accent 2" w:uiPriority="71"/>
+    <w:lsdException w:name="Colorful List Accent 2" w:uiPriority="72"/>
+    <w:lsdException w:name="Colorful Grid Accent 2" w:uiPriority="73"/>
+    <w:lsdException w:name="Light Shading Accent 3" w:uiPriority="60"/>
+    <w:lsdException w:name="Light List Accent 3" w:uiPriority="61"/>
+    <w:lsdException w:name="Light Grid Accent 3" w:uiPriority="62"/>
+    <w:lsdException w:name="Medium Shading 1 Accent 3" w:uiPriority="63"/>
+    <w:lsdException w:name="Medium Shading 2 Accent 3" w:uiPriority="64"/>
+    <w:lsdException w:name="Medium List 1 Accent 3" w:uiPriority="65"/>
+    <w:lsdException w:name="Medium List 2 Accent 3" w:uiPriority="66"/>
+    <w:lsdException w:name="Medium Grid 1 Accent 3" w:uiPriority="67"/>
+    <w:lsdException w:name="Medium Grid 2 Accent 3" w:uiPriority="68"/>
+    <w:lsdException w:name="Medium Grid 3 Accent 3" w:uiPriority="69"/>
+    <w:lsdException w:name="Dark List Accent 3" w:uiPriority="70"/>
+    <w:lsdException w:name="Colorful Shading Accent 3" w:uiPriority="71"/>
+    <w:lsdException w:name="Colorful List Accent 3" w:uiPriority="72"/>
+    <w:lsdException w:name="Colorful Grid Accent 3" w:uiPriority="73"/>
+    <w:lsdException w:name="Light Shading Accent 4" w:uiPriority="60"/>
+    <w:lsdException w:name="Light List Accent 4" w:uiPriority="61"/>
+    <w:lsdException w:name="Light Grid Accent 4" w:uiPriority="62"/>
+    <w:lsdException w:name="Medium Shading 1 Accent 4" w:uiPriority="63"/>
+    <w:lsdException w:name="Medium Shading 2 Accent 4" w:uiPriority="64"/>
+    <w:lsdException w:name="Medium List 1 Accent 4" w:uiPriority="65"/>
+    <w:lsdException w:name="Medium List 2 Accent 4" w:uiPriority="66"/>
+    <w:lsdException w:name="Medium Grid 1 Accent 4" w:uiPriority="67"/>
+    <w:lsdException w:name="Medium Grid 2 Accent 4" w:uiPriority="68"/>
+    <w:lsdException w:name="Medium Grid 3 Accent 4" w:uiPriority="69"/>
+    <w:lsdException w:name="Dark List Accent 4" w:uiPriority="70"/>
+    <w:lsdException w:name="Colorful Shading Accent 4" w:uiPriority="71"/>
+    <w:lsdException w:name="Colorful List Accent 4" w:uiPriority="72"/>
+    <w:lsdException w:name="Colorful Grid Accent 4" w:uiPriority="73"/>
+    <w:lsdException w:name="Light Shading Accent 5" w:uiPriority="60"/>
+    <w:lsdException w:name="Light List Accent 5" w:uiPriority="61"/>
+    <w:lsdException w:name="Light Grid Accent 5" w:uiPriority="62"/>
+    <w:lsdException w:name="Medium Shading 1 Accent 5" w:uiPriority="63"/>
+    <w:lsdException w:name="Medium Shading 2 Accent 5" w:uiPriority="64"/>
+    <w:lsdException w:name="Medium List 1 Accent 5" w:uiPriority="65"/>
+    <w:lsdException w:name="Medium List 2 Accent 5" w:uiPriority="66"/>
+    <w:lsdException w:name="Medium Grid 1 Accent 5" w:uiPriority="67"/>
+    <w:lsdException w:name="Medium Grid 2 Accent 5" w:uiPriority="68"/>
+    <w:lsdException w:name="Medium Grid 3 Accent 5" w:uiPriority="69"/>
+    <w:lsdException w:name="Dark List Accent 5" w:uiPriority="70"/>
+    <w:lsdException w:name="Colorful Shading Accent 5" w:uiPriority="71"/>
+    <w:lsdException w:name="Colorful List Accent 5" w:uiPriority="72"/>
+    <w:lsdException w:name="Colorful Grid Accent 5" w:uiPriority="73"/>
+    <w:lsdException w:name="Light Shading Accent 6" w:uiPriority="60"/>
+    <w:lsdException w:name="Light List Accent 6" w:uiPriority="61"/>
+    <w:lsdException w:name="Light Grid Accent 6" w:uiPriority="62"/>
+    <w:lsdException w:name="Medium Shading 1 Accent 6" w:uiPriority="63"/>
+    <w:lsdException w:name="Medium Shading 2 Accent 6" w:uiPriority="64"/>
+    <w:lsdException w:name="Medium List 1 Accent 6" w:uiPriority="65"/>
+    <w:lsdException w:name="Medium List 2 Accent 6" w:uiPriority="66"/>
+    <w:lsdException w:name="Medium Grid 1 Accent 6" w:uiPriority="67"/>
+    <w:lsdException w:name="Medium Grid 2 Accent 6" w:uiPriority="68"/>
+    <w:lsdException w:name="Medium Grid 3 Accent 6" w:uiPriority="69"/>
+    <w:lsdException w:name="Dark List Accent 6" w:uiPriority="70"/>
+    <w:lsdException w:name="Colorful Shading Accent 6" w:uiPriority="71"/>
+    <w:lsdException w:name="Colorful List Accent 6" w:uiPriority="72"/>
+    <w:lsdException w:name="Colorful Grid Accent 6" w:uiPriority="73"/>
+    <w:lsdException w:name="Subtle Emphasis" w:uiPriority="19" w:qFormat="1"/>
+    <w:lsdException w:name="Intense Emphasis" w:uiPriority="21" w:qFormat="1"/>
+    <w:lsdException w:name="Subtle Reference" w:uiPriority="31" w:qFormat="1"/>
+    <w:lsdException w:name="Intense Reference" w:uiPriority="32" w:qFormat="1"/>
+    <w:lsdException w:name="Book Title" w:uiPriority="33" w:qFormat="1"/>
+    <w:lsdException w:name="Bibliography" w:semiHidden="1" w:uiPriority="37" w:unhideWhenUsed="1"/>
+    <w:lsdException w:name="TOC Heading" w:semiHidden="1" w:uiPriority="39" w:unhideWhenUsed="1" w:qFormat="1"/>
+    <w:lsdException w:name="Plain Table 1" w:uiPriority="41"/>
+    <w:lsdException w:name="Plain Table 2" w:uiPriority="42"/>
+    <w:lsdException w:name="Plain Table 3" w:uiPriority="43"/>
+    <w:lsdException w:name="Plain Table 4" w:uiPriority="44"/>
+    <w:lsdException w:name="Plain Table 5" w:uiPriority="45"/>
+    <w:lsdException w:name="Grid Table Light" w:uiPriority="40"/>
+    <w:lsdException w:name="Grid Table 1 Light" w:uiPriority="46"/>
+    <w:lsdException w:name="Grid Table 2" w:uiPriority="47"/>
+    <w:lsdException w:name="Grid Table 3" w:uiPriority="48"/>
+    <w:lsdException w:name="Grid Table 4" w:uiPriority="49"/>
+    <w:lsdException w:name="Grid Table 5 Dark" w:uiPriority="50"/>
+    <w:lsdException w:name="Grid Table 6 Colorful" w:uiPriority="51"/>
+    <w:lsdException w:name="Grid Table 7 Colorful" w:uiPriority="52"/>
+    <w:lsdException w:name="Grid Table 1 Light Accent 1" w:uiPriority="46"/>
+    <w:lsdException w:name="Grid Table 2 Accent 1" w:uiPriority="47"/>
+    <w:lsdException w:name="Grid Table 3 Accent 1" w:uiPriority="48"/>
+    <w:lsdException w:name="Grid Table 4 Accent 1" w:uiPriority="49"/>
+    <w:lsdException w:name="Grid Table 5 Dark Accent 1" w:uiPriority="50"/>
+    <w:lsdException w:name="Grid Table 6 Colorful Accent 1" w:uiPriority="51"/>
+    <w:lsdException w:name="Grid Table 7 Colorful Accent 1" w:uiPriority="52"/>
+    <w:lsdException w:name="Grid Table 1 Light Accent 2" w:uiPriority="46"/>
+    <w:lsdException w:name="Grid Table 2 Accent 2" w:uiPriority="47"/>
+    <w:lsdException w:name="Grid Table 3 Accent 2" w:uiPriority="48"/>
+    <w:lsdException w:name="Grid Table 4 Accent 2" w:uiPriority="49"/>
+    <w:lsdException w:name="Grid Table 5 Dark Accent 2" w:uiPriority="50"/>
+    <w:lsdException w:name="Grid Table 6 Colorful Accent 2" w:uiPriority="51"/>
+    <w:lsdException w:name="Grid Table 7 Colorful Accent 2" w:uiPriority="52"/>
+    <w:lsdException w:name="Grid Table 1 Light Accent 3" w:uiPriority="46"/>
+    <w:lsdException w:name="Grid Table 2 Accent 3" w:uiPriority="47"/>
+    <w:lsdException w:name="Grid Table 3 Accent 3" w:uiPriority="48"/>
+    <w:lsdException w:name="Grid Table 4 Accent 3" w:uiPriority="49"/>
+    <w:lsdException w:name="Grid Table 5 Dark Accent 3" w:uiPriority="50"/>
+    <w:lsdException w:name="Grid Table 6 Colorful Accent 3" w:uiPriority="51"/>
+    <w:lsdException w:name="Grid Table 7 Colorful Accent 3" w:uiPriority="52"/>
+    <w:lsdException w:name="Grid Table 1 Light Accent 4" w:uiPriority="46"/>
+    <w:lsdException w:name="Grid Table 2 Accent 4" w:uiPriority="47"/>
+    <w:lsdException w:name="Grid Table 3 Accent 4" w:uiPriority="48"/>
+    <w:lsdException w:name="Grid Table 4 Accent 4" w:uiPriority="49"/>
+    <w:lsdException w:name="Grid Table 5 Dark Accent 4" w:uiPriority="50"/>
+    <w:lsdException w:name="Grid Table 6 Colorful Accent 4" w:uiPriority="51"/>
+    <w:lsdException w:name="Grid Table 7 Colorful Accent 4" w:uiPriority="52"/>
+    <w:lsdException w:name="Grid Table 1 Light Accent 5" w:uiPriority="46"/>
+    <w:lsdException w:name="Grid Table 2 Accent 5" w:uiPriority="47"/>
+    <w:lsdException w:name="Grid Table 3 Accent 5" w:uiPriority="48"/>
+    <w:lsdException w:name="Grid Table 4 Accent 5" w:uiPriority="49"/>
+    <w:lsdException w:name="Grid Table 5 Dark Accent 5" w:uiPriority="50"/>
+    <w:lsdException w:name="Grid Table 6 Colorful Accent 5" w:uiPriority="51"/>
+    <w:lsdException w:name="Grid Table 7 Colorful Accent 5" w:uiPriority="52"/>
+    <w:lsdException w:name="Grid Table 1 Light Accent 6" w:uiPriority="46"/>
+    <w:lsdException w:name="Grid Table 2 Accent 6" w:uiPriority="47"/>
+    <w:lsdException w:name="Grid Table 3 Accent 6" w:uiPriority="48"/>
+    <w:lsdException w:name="Grid Table 4 Accent 6" w:uiPriority="49"/>
+    <w:lsdException w:name="Grid Table 5 Dark Accent 6" w:uiPriority="50"/>
+    <w:lsdException w:name="Grid Table 6 Colorful Accent 6" w:uiPriority="51"/>
+    <w:lsdException w:name="Grid Table 7 Colorful Accent 6" w:uiPriority="52"/>
+    <w:lsdException w:name="List Table 1 Light" w:uiPriority="46"/>
+    <w:lsdException w:name="List Table 2" w:uiPriority="47"/>
+    <w:lsdException w:name="List Table 3" w:uiPriority="48"/>
+    <w:lsdException w:name="List Table 4" w:uiPriority="49"/>
+    <w:lsdException w:name="List Table 5 Dark" w:uiPriority="50"/>
+    <w:lsdException w:name="List Table 6 Colorful" w:uiPriority="51"/>
+    <w:lsdException w:name="List Table 7 Colorful" w:uiPriority="52"/>
+    <w:lsdException w:name="List Table 1 Light Accent 1" w:uiPriority="46"/>
+    <w:lsdException w:name="List Table 2 Accent 1" w:uiPriority="47"/>
+    <w:lsdException w:name="List Table 3 Accent 1" w:uiPriority="48"/>
+    <w:lsdException w:name="List Table 4 Accent 1" w:uiPriority="49"/>
+    <w:lsdException w:name="List Table 5 Dark Accent 1" w:uiPriority="50"/>
+    <w:lsdException w:name="List Table 6 Colorful Accent 1" w:uiPriority="51"/>
+    <w:lsdException w:name="List Table 7 Colorful Accent 1" w:uiPriority="52"/>
+    <w:lsdException w:name="List Table 1 Light Accent 2" w:uiPriority="46"/>
+    <w:lsdException w:name="List Table 2 Accent 2" w:uiPriority="47"/>
+    <w:lsdException w:name="List Table 3 Accent 2" w:uiPriority="48"/>
+    <w:lsdException w:name="List Table 4 Accent 2" w:uiPriority="49"/>
+    <w:lsdException w:name="List Table 5 Dark Accent 2" w:uiPriority="50"/>
+    <w:lsdException w:name="List Table 6 Colorful Accent 2" w:uiPriority="51"/>
+    <w:lsdException w:name="List Table 7 Colorful Accent 2" w:uiPriority="52"/>
+    <w:lsdException w:name="List Table 1 Light Accent 3" w:uiPriority="46"/>
+    <w:lsdException w:name="List Table 2 Accent 3" w:uiPriority="47"/>
+    <w:lsdException w:name="List Table 3 Accent 3" w:uiPriority="48"/>
+    <w:lsdException w:name="List Table 4 Accent 3" w:uiPriority="49"/>
+    <w:lsdException w:name="List Table 5 Dark Accent 3" w:uiPriority="50"/>
+    <w:lsdException w:name="List Table 6 Colorful Accent 3" w:uiPriority="51"/>
+    <w:lsdException w:name="List Table 7 Colorful Accent 3" w:uiPriority="52"/>
+    <w:lsdException w:name="List Table 1 Light Accent 4" w:uiPriority="46"/>
+    <w:lsdException w:name="List Table 2 Accent 4" w:uiPriority="47"/>
+    <w:lsdException w:name="List Table 3 Accent 4" w:uiPriority="48"/>
+    <w:lsdException w:name="List Table 4 Accent 4" w:uiPriority="49"/>
+    <w:lsdException w:name="List Table 5 Dark Accent 4" w:uiPriority="50"/>
+    <w:lsdException w:name="List Table 6 Colorful Accent 4" w:uiPriority="51"/>
+    <w:lsdException w:name="List Table 7 Colorful Accent 4" w:uiPriority="52"/>
+    <w:lsdException w:name="List Table 1 Light Accent 5" w:uiPriority="46"/>
+    <w:lsdException w:name="List Table 2 Accent 5" w:uiPriority="47"/>
+    <w:lsdException w:name="List Table 3 Accent 5" w:uiPriority="48"/>
+    <w:lsdException w:name="List Table 4 Accent 5" w:uiPriority="49"/>
+    <w:lsdException w:name="List Table 5 Dark Accent 5" w:uiPriority="50"/>
+    <w:lsdException w:name="List Table 6 Colorful Accent 5" w:uiPriority="51"/>
+    <w:lsdException w:name="List Table 7 Colorful Accent 5" w:uiPriority="52"/>
+    <w:lsdException w:name="List Table 1 Light Accent 6" w:uiPriority="46"/>
+    <w:lsdException w:name="List Table 2 Accent 6" w:uiPriority="47"/>
+    <w:lsdException w:name="List Table 3 Accent 6" w:uiPriority="48"/>
+    <w:lsdException w:name="List Table 4 Accent 6" w:uiPriority="49"/>
+    <w:lsdException w:name="List Table 5 Dark Accent 6" w:uiPriority="50"/>
+    <w:lsdException w:name="List Table 6 Colorful Accent 6" w:uiPriority="51"/>
+    <w:lsdException w:name="List Table 7 Colorful Accent 6" w:uiPriority="52"/>
   </w:latentStyles>
   <w:style w:type="paragraph" w:default="1" w:styleId="Normal">
     <w:name w:val="Normal"/>
@@ -1016,324 +2287,97 @@
       <w:szCs w:val="16"/>
     </w:rPr>
   </w:style>
-</w:styles>
-</file>
-
-<file path=word/stylesWithEffects.xml><?xml version="1.0" encoding="utf-8"?>
-<w:styles xmlns:wpc="http://schemas.microsoft.com/office/word/2010/wordprocessingCanvas" xmlns:mc="http://schemas.openxmlformats.org/markup-compatibility/2006" xmlns:o="urn:schemas-microsoft-com:office:office" xmlns:r="http://schemas.openxmlformats.org/officeDocument/2006/relationships" xmlns:m="http://schemas.openxmlformats.org/officeDocument/2006/math" xmlns:v="urn:schemas-microsoft-com:vml" xmlns:wp14="http://schemas.microsoft.com/office/word/2010/wordprocessingDrawing" xmlns:wp="http://schemas.openxmlformats.org/drawingml/2006/wordprocessingDrawing" xmlns:w10="urn:schemas-microsoft-com:office:word" xmlns:w="http://schemas.openxmlformats.org/wordprocessingml/2006/main" xmlns:w14="http://schemas.microsoft.com/office/word/2010/wordml" xmlns:wpg="http://schemas.microsoft.com/office/word/2010/wordprocessingGroup" xmlns:wpi="http://schemas.microsoft.com/office/word/2010/wordprocessingInk" xmlns:wne="http://schemas.microsoft.com/office/word/2006/wordml" xmlns:wps="http://schemas.microsoft.com/office/word/2010/wordprocessingShape" mc:Ignorable="w14 wp14">
-  <w:docDefaults>
-    <w:rPrDefault>
-      <w:rPr>
-        <w:rFonts w:asciiTheme="minorHAnsi" w:eastAsiaTheme="minorHAnsi" w:hAnsiTheme="minorHAnsi" w:cstheme="minorBidi"/>
-        <w:sz w:val="22"/>
-        <w:szCs w:val="22"/>
-        <w:lang w:val="fr-FR" w:eastAsia="en-US" w:bidi="ar-SA"/>
-      </w:rPr>
-    </w:rPrDefault>
-    <w:pPrDefault>
-      <w:pPr>
-        <w:spacing w:after="200" w:line="276" w:lineRule="auto"/>
-      </w:pPr>
-    </w:pPrDefault>
-  </w:docDefaults>
-  <w:latentStyles w:defLockedState="0" w:defUIPriority="99" w:defSemiHidden="1" w:defUnhideWhenUsed="1" w:defQFormat="0" w:count="267">
-    <w:lsdException w:name="Normal" w:semiHidden="0" w:uiPriority="0" w:unhideWhenUsed="0" w:qFormat="1"/>
-    <w:lsdException w:name="heading 1" w:semiHidden="0" w:uiPriority="9" w:unhideWhenUsed="0" w:qFormat="1"/>
-    <w:lsdException w:name="heading 2" w:uiPriority="9" w:qFormat="1"/>
-    <w:lsdException w:name="heading 3" w:uiPriority="9" w:qFormat="1"/>
-    <w:lsdException w:name="heading 4" w:uiPriority="9" w:qFormat="1"/>
-    <w:lsdException w:name="heading 5" w:uiPriority="9" w:qFormat="1"/>
-    <w:lsdException w:name="heading 6" w:uiPriority="9" w:qFormat="1"/>
-    <w:lsdException w:name="heading 7" w:uiPriority="9" w:qFormat="1"/>
-    <w:lsdException w:name="heading 8" w:uiPriority="9" w:qFormat="1"/>
-    <w:lsdException w:name="heading 9" w:uiPriority="9" w:qFormat="1"/>
-    <w:lsdException w:name="toc 1" w:uiPriority="39"/>
-    <w:lsdException w:name="toc 2" w:uiPriority="39"/>
-    <w:lsdException w:name="toc 3" w:uiPriority="39"/>
-    <w:lsdException w:name="toc 4" w:uiPriority="39"/>
-    <w:lsdException w:name="toc 5" w:uiPriority="39"/>
-    <w:lsdException w:name="toc 6" w:uiPriority="39"/>
-    <w:lsdException w:name="toc 7" w:uiPriority="39"/>
-    <w:lsdException w:name="toc 8" w:uiPriority="39"/>
-    <w:lsdException w:name="toc 9" w:uiPriority="39"/>
-    <w:lsdException w:name="caption" w:uiPriority="35" w:qFormat="1"/>
-    <w:lsdException w:name="Title" w:semiHidden="0" w:uiPriority="10" w:unhideWhenUsed="0" w:qFormat="1"/>
-    <w:lsdException w:name="Default Paragraph Font" w:uiPriority="1"/>
-    <w:lsdException w:name="Subtitle" w:semiHidden="0" w:uiPriority="11" w:unhideWhenUsed="0" w:qFormat="1"/>
-    <w:lsdException w:name="Strong" w:semiHidden="0" w:uiPriority="22" w:unhideWhenUsed="0" w:qFormat="1"/>
-    <w:lsdException w:name="Emphasis" w:semiHidden="0" w:uiPriority="20" w:unhideWhenUsed="0" w:qFormat="1"/>
-    <w:lsdException w:name="Table Grid" w:semiHidden="0" w:uiPriority="59" w:unhideWhenUsed="0"/>
-    <w:lsdException w:name="Placeholder Text" w:unhideWhenUsed="0"/>
-    <w:lsdException w:name="No Spacing" w:semiHidden="0" w:uiPriority="1" w:unhideWhenUsed="0" w:qFormat="1"/>
-    <w:lsdException w:name="Light Shading" w:semiHidden="0" w:uiPriority="60" w:unhideWhenUsed="0"/>
-    <w:lsdException w:name="Light List" w:semiHidden="0" w:uiPriority="61" w:unhideWhenUsed="0"/>
-    <w:lsdException w:name="Light Grid" w:semiHidden="0" w:uiPriority="62" w:unhideWhenUsed="0"/>
-    <w:lsdException w:name="Medium Shading 1" w:semiHidden="0" w:uiPriority="63" w:unhideWhenUsed="0"/>
-    <w:lsdException w:name="Medium Shading 2" w:semiHidden="0" w:uiPriority="64" w:unhideWhenUsed="0"/>
-    <w:lsdException w:name="Medium List 1" w:semiHidden="0" w:uiPriority="65" w:unhideWhenUsed="0"/>
-    <w:lsdException w:name="Medium List 2" w:semiHidden="0" w:uiPriority="66" w:unhideWhenUsed="0"/>
-    <w:lsdException w:name="Medium Grid 1" w:semiHidden="0" w:uiPriority="67" w:unhideWhenUsed="0"/>
-    <w:lsdException w:name="Medium Grid 2" w:semiHidden="0" w:uiPriority="68" w:unhideWhenUsed="0"/>
-    <w:lsdException w:name="Medium Grid 3" w:semiHidden="0" w:uiPriority="69" w:unhideWhenUsed="0"/>
-    <w:lsdException w:name="Dark List" w:semiHidden="0" w:uiPriority="70" w:unhideWhenUsed="0"/>
-    <w:lsdException w:name="Colorful Shading" w:semiHidden="0" w:uiPriority="71" w:unhideWhenUsed="0"/>
-    <w:lsdException w:name="Colorful List" w:semiHidden="0" w:uiPriority="72" w:unhideWhenUsed="0"/>
-    <w:lsdException w:name="Colorful Grid" w:semiHidden="0" w:uiPriority="73" w:unhideWhenUsed="0"/>
-    <w:lsdException w:name="Light Shading Accent 1" w:semiHidden="0" w:uiPriority="60" w:unhideWhenUsed="0"/>
-    <w:lsdException w:name="Light List Accent 1" w:semiHidden="0" w:uiPriority="61" w:unhideWhenUsed="0"/>
-    <w:lsdException w:name="Light Grid Accent 1" w:semiHidden="0" w:uiPriority="62" w:unhideWhenUsed="0"/>
-    <w:lsdException w:name="Medium Shading 1 Accent 1" w:semiHidden="0" w:uiPriority="63" w:unhideWhenUsed="0"/>
-    <w:lsdException w:name="Medium Shading 2 Accent 1" w:semiHidden="0" w:uiPriority="64" w:unhideWhenUsed="0"/>
-    <w:lsdException w:name="Medium List 1 Accent 1" w:semiHidden="0" w:uiPriority="65" w:unhideWhenUsed="0"/>
-    <w:lsdException w:name="Revision" w:unhideWhenUsed="0"/>
-    <w:lsdException w:name="List Paragraph" w:semiHidden="0" w:uiPriority="34" w:unhideWhenUsed="0" w:qFormat="1"/>
-    <w:lsdException w:name="Quote" w:semiHidden="0" w:uiPriority="29" w:unhideWhenUsed="0" w:qFormat="1"/>
-    <w:lsdException w:name="Intense Quote" w:semiHidden="0" w:uiPriority="30" w:unhideWhenUsed="0" w:qFormat="1"/>
-    <w:lsdException w:name="Medium List 2 Accent 1" w:semiHidden="0" w:uiPriority="66" w:unhideWhenUsed="0"/>
-    <w:lsdException w:name="Medium Grid 1 Accent 1" w:semiHidden="0" w:uiPriority="67" w:unhideWhenUsed="0"/>
-    <w:lsdException w:name="Medium Grid 2 Accent 1" w:semiHidden="0" w:uiPriority="68" w:unhideWhenUsed="0"/>
-    <w:lsdException w:name="Medium Grid 3 Accent 1" w:semiHidden="0" w:uiPriority="69" w:unhideWhenUsed="0"/>
-    <w:lsdException w:name="Dark List Accent 1" w:semiHidden="0" w:uiPriority="70" w:unhideWhenUsed="0"/>
-    <w:lsdException w:name="Colorful Shading Accent 1" w:semiHidden="0" w:uiPriority="71" w:unhideWhenUsed="0"/>
-    <w:lsdException w:name="Colorful List Accent 1" w:semiHidden="0" w:uiPriority="72" w:unhideWhenUsed="0"/>
-    <w:lsdException w:name="Colorful Grid Accent 1" w:semiHidden="0" w:uiPriority="73" w:unhideWhenUsed="0"/>
-    <w:lsdException w:name="Light Shading Accent 2" w:semiHidden="0" w:uiPriority="60" w:unhideWhenUsed="0"/>
-    <w:lsdException w:name="Light List Accent 2" w:semiHidden="0" w:uiPriority="61" w:unhideWhenUsed="0"/>
-    <w:lsdException w:name="Light Grid Accent 2" w:semiHidden="0" w:uiPriority="62" w:unhideWhenUsed="0"/>
-    <w:lsdException w:name="Medium Shading 1 Accent 2" w:semiHidden="0" w:uiPriority="63" w:unhideWhenUsed="0"/>
-    <w:lsdException w:name="Medium Shading 2 Accent 2" w:semiHidden="0" w:uiPriority="64" w:unhideWhenUsed="0"/>
-    <w:lsdException w:name="Medium List 1 Accent 2" w:semiHidden="0" w:uiPriority="65" w:unhideWhenUsed="0"/>
-    <w:lsdException w:name="Medium List 2 Accent 2" w:semiHidden="0" w:uiPriority="66" w:unhideWhenUsed="0"/>
-    <w:lsdException w:name="Medium Grid 1 Accent 2" w:semiHidden="0" w:uiPriority="67" w:unhideWhenUsed="0"/>
-    <w:lsdException w:name="Medium Grid 2 Accent 2" w:semiHidden="0" w:uiPriority="68" w:unhideWhenUsed="0"/>
-    <w:lsdException w:name="Medium Grid 3 Accent 2" w:semiHidden="0" w:uiPriority="69" w:unhideWhenUsed="0"/>
-    <w:lsdException w:name="Dark List Accent 2" w:semiHidden="0" w:uiPriority="70" w:unhideWhenUsed="0"/>
-    <w:lsdException w:name="Colorful Shading Accent 2" w:semiHidden="0" w:uiPriority="71" w:unhideWhenUsed="0"/>
-    <w:lsdException w:name="Colorful List Accent 2" w:semiHidden="0" w:uiPriority="72" w:unhideWhenUsed="0"/>
-    <w:lsdException w:name="Colorful Grid Accent 2" w:semiHidden="0" w:uiPriority="73" w:unhideWhenUsed="0"/>
-    <w:lsdException w:name="Light Shading Accent 3" w:semiHidden="0" w:uiPriority="60" w:unhideWhenUsed="0"/>
-    <w:lsdException w:name="Light List Accent 3" w:semiHidden="0" w:uiPriority="61" w:unhideWhenUsed="0"/>
-    <w:lsdException w:name="Light Grid Accent 3" w:semiHidden="0" w:uiPriority="62" w:unhideWhenUsed="0"/>
-    <w:lsdException w:name="Medium Shading 1 Accent 3" w:semiHidden="0" w:uiPriority="63" w:unhideWhenUsed="0"/>
-    <w:lsdException w:name="Medium Shading 2 Accent 3" w:semiHidden="0" w:uiPriority="64" w:unhideWhenUsed="0"/>
-    <w:lsdException w:name="Medium List 1 Accent 3" w:semiHidden="0" w:uiPriority="65" w:unhideWhenUsed="0"/>
-    <w:lsdException w:name="Medium List 2 Accent 3" w:semiHidden="0" w:uiPriority="66" w:unhideWhenUsed="0"/>
-    <w:lsdException w:name="Medium Grid 1 Accent 3" w:semiHidden="0" w:uiPriority="67" w:unhideWhenUsed="0"/>
-    <w:lsdException w:name="Medium Grid 2 Accent 3" w:semiHidden="0" w:uiPriority="68" w:unhideWhenUsed="0"/>
-    <w:lsdException w:name="Medium Grid 3 Accent 3" w:semiHidden="0" w:uiPriority="69" w:unhideWhenUsed="0"/>
-    <w:lsdException w:name="Dark List Accent 3" w:semiHidden="0" w:uiPriority="70" w:unhideWhenUsed="0"/>
-    <w:lsdException w:name="Colorful Shading Accent 3" w:semiHidden="0" w:uiPriority="71" w:unhideWhenUsed="0"/>
-    <w:lsdException w:name="Colorful List Accent 3" w:semiHidden="0" w:uiPriority="72" w:unhideWhenUsed="0"/>
-    <w:lsdException w:name="Colorful Grid Accent 3" w:semiHidden="0" w:uiPriority="73" w:unhideWhenUsed="0"/>
-    <w:lsdException w:name="Light Shading Accent 4" w:semiHidden="0" w:uiPriority="60" w:unhideWhenUsed="0"/>
-    <w:lsdException w:name="Light List Accent 4" w:semiHidden="0" w:uiPriority="61" w:unhideWhenUsed="0"/>
-    <w:lsdException w:name="Light Grid Accent 4" w:semiHidden="0" w:uiPriority="62" w:unhideWhenUsed="0"/>
-    <w:lsdException w:name="Medium Shading 1 Accent 4" w:semiHidden="0" w:uiPriority="63" w:unhideWhenUsed="0"/>
-    <w:lsdException w:name="Medium Shading 2 Accent 4" w:semiHidden="0" w:uiPriority="64" w:unhideWhenUsed="0"/>
-    <w:lsdException w:name="Medium List 1 Accent 4" w:semiHidden="0" w:uiPriority="65" w:unhideWhenUsed="0"/>
-    <w:lsdException w:name="Medium List 2 Accent 4" w:semiHidden="0" w:uiPriority="66" w:unhideWhenUsed="0"/>
-    <w:lsdException w:name="Medium Grid 1 Accent 4" w:semiHidden="0" w:uiPriority="67" w:unhideWhenUsed="0"/>
-    <w:lsdException w:name="Medium Grid 2 Accent 4" w:semiHidden="0" w:uiPriority="68" w:unhideWhenUsed="0"/>
-    <w:lsdException w:name="Medium Grid 3 Accent 4" w:semiHidden="0" w:uiPriority="69" w:unhideWhenUsed="0"/>
-    <w:lsdException w:name="Dark List Accent 4" w:semiHidden="0" w:uiPriority="70" w:unhideWhenUsed="0"/>
-    <w:lsdException w:name="Colorful Shading Accent 4" w:semiHidden="0" w:uiPriority="71" w:unhideWhenUsed="0"/>
-    <w:lsdException w:name="Colorful List Accent 4" w:semiHidden="0" w:uiPriority="72" w:unhideWhenUsed="0"/>
-    <w:lsdException w:name="Colorful Grid Accent 4" w:semiHidden="0" w:uiPriority="73" w:unhideWhenUsed="0"/>
-    <w:lsdException w:name="Light Shading Accent 5" w:semiHidden="0" w:uiPriority="60" w:unhideWhenUsed="0"/>
-    <w:lsdException w:name="Light List Accent 5" w:semiHidden="0" w:uiPriority="61" w:unhideWhenUsed="0"/>
-    <w:lsdException w:name="Light Grid Accent 5" w:semiHidden="0" w:uiPriority="62" w:unhideWhenUsed="0"/>
-    <w:lsdException w:name="Medium Shading 1 Accent 5" w:semiHidden="0" w:uiPriority="63" w:unhideWhenUsed="0"/>
-    <w:lsdException w:name="Medium Shading 2 Accent 5" w:semiHidden="0" w:uiPriority="64" w:unhideWhenUsed="0"/>
-    <w:lsdException w:name="Medium List 1 Accent 5" w:semiHidden="0" w:uiPriority="65" w:unhideWhenUsed="0"/>
-    <w:lsdException w:name="Medium List 2 Accent 5" w:semiHidden="0" w:uiPriority="66" w:unhideWhenUsed="0"/>
-    <w:lsdException w:name="Medium Grid 1 Accent 5" w:semiHidden="0" w:uiPriority="67" w:unhideWhenUsed="0"/>
-    <w:lsdException w:name="Medium Grid 2 Accent 5" w:semiHidden="0" w:uiPriority="68" w:unhideWhenUsed="0"/>
-    <w:lsdException w:name="Medium Grid 3 Accent 5" w:semiHidden="0" w:uiPriority="69" w:unhideWhenUsed="0"/>
-    <w:lsdException w:name="Dark List Accent 5" w:semiHidden="0" w:uiPriority="70" w:unhideWhenUsed="0"/>
-    <w:lsdException w:name="Colorful Shading Accent 5" w:semiHidden="0" w:uiPriority="71" w:unhideWhenUsed="0"/>
-    <w:lsdException w:name="Colorful List Accent 5" w:semiHidden="0" w:uiPriority="72" w:unhideWhenUsed="0"/>
-    <w:lsdException w:name="Colorful Grid Accent 5" w:semiHidden="0" w:uiPriority="73" w:unhideWhenUsed="0"/>
-    <w:lsdException w:name="Light Shading Accent 6" w:semiHidden="0" w:uiPriority="60" w:unhideWhenUsed="0"/>
-    <w:lsdException w:name="Light List Accent 6" w:semiHidden="0" w:uiPriority="61" w:unhideWhenUsed="0"/>
-    <w:lsdException w:name="Light Grid Accent 6" w:semiHidden="0" w:uiPriority="62" w:unhideWhenUsed="0"/>
-    <w:lsdException w:name="Medium Shading 1 Accent 6" w:semiHidden="0" w:uiPriority="63" w:unhideWhenUsed="0"/>
-    <w:lsdException w:name="Medium Shading 2 Accent 6" w:semiHidden="0" w:uiPriority="64" w:unhideWhenUsed="0"/>
-    <w:lsdException w:name="Medium List 1 Accent 6" w:semiHidden="0" w:uiPriority="65" w:unhideWhenUsed="0"/>
-    <w:lsdException w:name="Medium List 2 Accent 6" w:semiHidden="0" w:uiPriority="66" w:unhideWhenUsed="0"/>
-    <w:lsdException w:name="Medium Grid 1 Accent 6" w:semiHidden="0" w:uiPriority="67" w:unhideWhenUsed="0"/>
-    <w:lsdException w:name="Medium Grid 2 Accent 6" w:semiHidden="0" w:uiPriority="68" w:unhideWhenUsed="0"/>
-    <w:lsdException w:name="Medium Grid 3 Accent 6" w:semiHidden="0" w:uiPriority="69" w:unhideWhenUsed="0"/>
-    <w:lsdException w:name="Dark List Accent 6" w:semiHidden="0" w:uiPriority="70" w:unhideWhenUsed="0"/>
-    <w:lsdException w:name="Colorful Shading Accent 6" w:semiHidden="0" w:uiPriority="71" w:unhideWhenUsed="0"/>
-    <w:lsdException w:name="Colorful List Accent 6" w:semiHidden="0" w:uiPriority="72" w:unhideWhenUsed="0"/>
-    <w:lsdException w:name="Colorful Grid Accent 6" w:semiHidden="0" w:uiPriority="73" w:unhideWhenUsed="0"/>
-    <w:lsdException w:name="Subtle Emphasis" w:semiHidden="0" w:uiPriority="19" w:unhideWhenUsed="0" w:qFormat="1"/>
-    <w:lsdException w:name="Intense Emphasis" w:semiHidden="0" w:uiPriority="21" w:unhideWhenUsed="0" w:qFormat="1"/>
-    <w:lsdException w:name="Subtle Reference" w:semiHidden="0" w:uiPriority="31" w:unhideWhenUsed="0" w:qFormat="1"/>
-    <w:lsdException w:name="Intense Reference" w:semiHidden="0" w:uiPriority="32" w:unhideWhenUsed="0" w:qFormat="1"/>
-    <w:lsdException w:name="Book Title" w:semiHidden="0" w:uiPriority="33" w:unhideWhenUsed="0" w:qFormat="1"/>
-    <w:lsdException w:name="Bibliography" w:uiPriority="37"/>
-    <w:lsdException w:name="TOC Heading" w:uiPriority="39" w:qFormat="1"/>
-  </w:latentStyles>
-  <w:style w:type="paragraph" w:default="1" w:styleId="Normal">
-    <w:name w:val="Normal"/>
-    <w:qFormat/>
-  </w:style>
-  <w:style w:type="paragraph" w:styleId="Titre1">
-    <w:name w:val="heading 1"/>
-    <w:basedOn w:val="Normal"/>
-    <w:next w:val="Normal"/>
-    <w:link w:val="Titre1Car"/>
-    <w:uiPriority w:val="9"/>
-    <w:qFormat/>
-    <w:rsid w:val="00297BB9"/>
-    <w:pPr>
-      <w:keepNext/>
-      <w:keepLines/>
-      <w:spacing w:before="480" w:after="0"/>
-      <w:outlineLvl w:val="0"/>
-    </w:pPr>
-    <w:rPr>
-      <w:rFonts w:asciiTheme="majorHAnsi" w:eastAsiaTheme="majorEastAsia" w:hAnsiTheme="majorHAnsi" w:cstheme="majorBidi"/>
-      <w:b/>
-      <w:bCs/>
-      <w:color w:val="365F91" w:themeColor="accent1" w:themeShade="BF"/>
-      <w:sz w:val="28"/>
-      <w:szCs w:val="28"/>
-    </w:rPr>
-  </w:style>
-  <w:style w:type="character" w:default="1" w:styleId="Policepardfaut">
-    <w:name w:val="Default Paragraph Font"/>
-    <w:uiPriority w:val="1"/>
-    <w:semiHidden/>
-    <w:unhideWhenUsed/>
-  </w:style>
-  <w:style w:type="table" w:default="1" w:styleId="TableauNormal">
-    <w:name w:val="Normal Table"/>
+  <w:style w:type="character" w:styleId="Lienhypertextesuivivisit">
+    <w:name w:val="FollowedHyperlink"/>
+    <w:basedOn w:val="Policepardfaut"/>
     <w:uiPriority w:val="99"/>
     <w:semiHidden/>
     <w:unhideWhenUsed/>
-    <w:tblPr>
-      <w:tblInd w:w="0" w:type="dxa"/>
-      <w:tblCellMar>
-        <w:top w:w="0" w:type="dxa"/>
-        <w:left w:w="108" w:type="dxa"/>
-        <w:bottom w:w="0" w:type="dxa"/>
-        <w:right w:w="108" w:type="dxa"/>
-      </w:tblCellMar>
-    </w:tblPr>
+    <w:rsid w:val="008B73F4"/>
+    <w:rPr>
+      <w:color w:val="800080" w:themeColor="followedHyperlink"/>
+      <w:u w:val="single"/>
+    </w:rPr>
   </w:style>
-  <w:style w:type="numbering" w:default="1" w:styleId="Aucuneliste">
-    <w:name w:val="No List"/>
+  <w:style w:type="paragraph" w:styleId="PrformatHTML">
+    <w:name w:val="HTML Preformatted"/>
+    <w:basedOn w:val="Normal"/>
+    <w:link w:val="PrformatHTMLCar"/>
     <w:uiPriority w:val="99"/>
     <w:semiHidden/>
     <w:unhideWhenUsed/>
-  </w:style>
-  <w:style w:type="paragraph" w:styleId="Titre">
-    <w:name w:val="Title"/>
-    <w:basedOn w:val="Normal"/>
-    <w:next w:val="Normal"/>
-    <w:link w:val="TitreCar"/>
-    <w:uiPriority w:val="10"/>
-    <w:qFormat/>
-    <w:rsid w:val="00297BB9"/>
+    <w:rsid w:val="003F4118"/>
     <w:pPr>
-      <w:pBdr>
-        <w:bottom w:val="single" w:sz="8" w:space="4" w:color="4F81BD" w:themeColor="accent1"/>
-      </w:pBdr>
-      <w:spacing w:after="300" w:line="240" w:lineRule="auto"/>
-      <w:contextualSpacing/>
-    </w:pPr>
-    <w:rPr>
-      <w:rFonts w:asciiTheme="majorHAnsi" w:eastAsiaTheme="majorEastAsia" w:hAnsiTheme="majorHAnsi" w:cstheme="majorBidi"/>
-      <w:color w:val="17365D" w:themeColor="text2" w:themeShade="BF"/>
-      <w:spacing w:val="5"/>
-      <w:kern w:val="28"/>
-      <w:sz w:val="52"/>
-      <w:szCs w:val="52"/>
-    </w:rPr>
-  </w:style>
-  <w:style w:type="character" w:customStyle="1" w:styleId="TitreCar">
-    <w:name w:val="Titre Car"/>
-    <w:basedOn w:val="Policepardfaut"/>
-    <w:link w:val="Titre"/>
-    <w:uiPriority w:val="10"/>
-    <w:rsid w:val="00297BB9"/>
-    <w:rPr>
-      <w:rFonts w:asciiTheme="majorHAnsi" w:eastAsiaTheme="majorEastAsia" w:hAnsiTheme="majorHAnsi" w:cstheme="majorBidi"/>
-      <w:color w:val="17365D" w:themeColor="text2" w:themeShade="BF"/>
-      <w:spacing w:val="5"/>
-      <w:kern w:val="28"/>
-      <w:sz w:val="52"/>
-      <w:szCs w:val="52"/>
-    </w:rPr>
-  </w:style>
-  <w:style w:type="character" w:customStyle="1" w:styleId="Titre1Car">
-    <w:name w:val="Titre 1 Car"/>
-    <w:basedOn w:val="Policepardfaut"/>
-    <w:link w:val="Titre1"/>
-    <w:uiPriority w:val="9"/>
-    <w:rsid w:val="00297BB9"/>
-    <w:rPr>
-      <w:rFonts w:asciiTheme="majorHAnsi" w:eastAsiaTheme="majorEastAsia" w:hAnsiTheme="majorHAnsi" w:cstheme="majorBidi"/>
-      <w:b/>
-      <w:bCs/>
-      <w:color w:val="365F91" w:themeColor="accent1" w:themeShade="BF"/>
-      <w:sz w:val="28"/>
-      <w:szCs w:val="28"/>
-    </w:rPr>
-  </w:style>
-  <w:style w:type="paragraph" w:styleId="Paragraphedeliste">
-    <w:name w:val="List Paragraph"/>
-    <w:basedOn w:val="Normal"/>
-    <w:uiPriority w:val="34"/>
-    <w:qFormat/>
-    <w:rsid w:val="00297BB9"/>
-    <w:pPr>
-      <w:ind w:left="720"/>
-      <w:contextualSpacing/>
-    </w:pPr>
-  </w:style>
-  <w:style w:type="character" w:styleId="Lienhypertexte">
-    <w:name w:val="Hyperlink"/>
-    <w:basedOn w:val="Policepardfaut"/>
-    <w:uiPriority w:val="99"/>
-    <w:unhideWhenUsed/>
-    <w:rsid w:val="00297BB9"/>
-    <w:rPr>
-      <w:color w:val="0000FF" w:themeColor="hyperlink"/>
-      <w:u w:val="single"/>
-    </w:rPr>
-  </w:style>
-  <w:style w:type="paragraph" w:styleId="Textedebulles">
-    <w:name w:val="Balloon Text"/>
-    <w:basedOn w:val="Normal"/>
-    <w:link w:val="TextedebullesCar"/>
-    <w:uiPriority w:val="99"/>
-    <w:semiHidden/>
-    <w:unhideWhenUsed/>
-    <w:rsid w:val="00B84BF4"/>
-    <w:pPr>
+      <w:tabs>
+        <w:tab w:val="left" w:pos="916"/>
+        <w:tab w:val="left" w:pos="1832"/>
+        <w:tab w:val="left" w:pos="2748"/>
+        <w:tab w:val="left" w:pos="3664"/>
+        <w:tab w:val="left" w:pos="4580"/>
+        <w:tab w:val="left" w:pos="5496"/>
+        <w:tab w:val="left" w:pos="6412"/>
+        <w:tab w:val="left" w:pos="7328"/>
+        <w:tab w:val="left" w:pos="8244"/>
+        <w:tab w:val="left" w:pos="9160"/>
+        <w:tab w:val="left" w:pos="10076"/>
+        <w:tab w:val="left" w:pos="10992"/>
+        <w:tab w:val="left" w:pos="11908"/>
+        <w:tab w:val="left" w:pos="12824"/>
+        <w:tab w:val="left" w:pos="13740"/>
+        <w:tab w:val="left" w:pos="14656"/>
+      </w:tabs>
       <w:spacing w:after="0" w:line="240" w:lineRule="auto"/>
     </w:pPr>
     <w:rPr>
-      <w:rFonts w:ascii="Tahoma" w:hAnsi="Tahoma" w:cs="Tahoma"/>
-      <w:sz w:val="16"/>
-      <w:szCs w:val="16"/>
+      <w:rFonts w:ascii="Courier New" w:eastAsia="Times New Roman" w:hAnsi="Courier New" w:cs="Courier New"/>
+      <w:sz w:val="20"/>
+      <w:szCs w:val="20"/>
+      <w:lang w:eastAsia="fr-FR"/>
     </w:rPr>
   </w:style>
-  <w:style w:type="character" w:customStyle="1" w:styleId="TextedebullesCar">
-    <w:name w:val="Texte de bulles Car"/>
+  <w:style w:type="character" w:customStyle="1" w:styleId="PrformatHTMLCar">
+    <w:name w:val="Préformaté HTML Car"/>
     <w:basedOn w:val="Policepardfaut"/>
-    <w:link w:val="Textedebulles"/>
+    <w:link w:val="PrformatHTML"/>
     <w:uiPriority w:val="99"/>
     <w:semiHidden/>
-    <w:rsid w:val="00B84BF4"/>
+    <w:rsid w:val="003F4118"/>
     <w:rPr>
-      <w:rFonts w:ascii="Tahoma" w:hAnsi="Tahoma" w:cs="Tahoma"/>
-      <w:sz w:val="16"/>
-      <w:szCs w:val="16"/>
+      <w:rFonts w:ascii="Courier New" w:eastAsia="Times New Roman" w:hAnsi="Courier New" w:cs="Courier New"/>
+      <w:sz w:val="20"/>
+      <w:szCs w:val="20"/>
+      <w:lang w:eastAsia="fr-FR"/>
     </w:rPr>
+  </w:style>
+  <w:style w:type="character" w:customStyle="1" w:styleId="com">
+    <w:name w:val="com"/>
+    <w:basedOn w:val="Policepardfaut"/>
+    <w:rsid w:val="003F4118"/>
+  </w:style>
+  <w:style w:type="character" w:customStyle="1" w:styleId="pln">
+    <w:name w:val="pln"/>
+    <w:basedOn w:val="Policepardfaut"/>
+    <w:rsid w:val="003F4118"/>
+  </w:style>
+  <w:style w:type="character" w:customStyle="1" w:styleId="typ">
+    <w:name w:val="typ"/>
+    <w:basedOn w:val="Policepardfaut"/>
+    <w:rsid w:val="003F4118"/>
+  </w:style>
+  <w:style w:type="character" w:customStyle="1" w:styleId="pun">
+    <w:name w:val="pun"/>
+    <w:basedOn w:val="Policepardfaut"/>
+    <w:rsid w:val="003F4118"/>
+  </w:style>
+  <w:style w:type="character" w:customStyle="1" w:styleId="kwd">
+    <w:name w:val="kwd"/>
+    <w:basedOn w:val="Policepardfaut"/>
+    <w:rsid w:val="003F4118"/>
+  </w:style>
+  <w:style w:type="character" w:customStyle="1" w:styleId="lit">
+    <w:name w:val="lit"/>
+    <w:basedOn w:val="Policepardfaut"/>
+    <w:rsid w:val="003F4118"/>
   </w:style>
 </w:styles>
 </file>

</xml_diff>